<commit_message>
[frontend.map Marker SVG struct] +
</commit_message>
<xml_diff>
--- a/frontend/md/Условные обозначения.docx
+++ b/frontend/md/Условные обозначения.docx
@@ -87,9 +87,9 @@
       </w:tblPr>
       <w:tblGrid>
         <w:gridCol w:w="3684"/>
-        <w:gridCol w:w="3209"/>
+        <w:gridCol w:w="3208"/>
         <w:gridCol w:w="475"/>
-        <w:gridCol w:w="2486"/>
+        <w:gridCol w:w="2487"/>
       </w:tblGrid>
       <w:tr>
         <w:trPr/>
@@ -211,7 +211,7 @@
         </w:tc>
         <w:tc>
           <w:tcPr>
-            <w:tcW w:w="3684" w:type="dxa"/>
+            <w:tcW w:w="3683" w:type="dxa"/>
             <w:gridSpan w:val="2"/>
             <w:tcBorders/>
             <w:vAlign w:val="center"/>
@@ -232,21 +232,13 @@
             </w:pPr>
             <w:r>
               <w:rPr/>
-              <w:t>icon-svg-</w:t>
-            </w:r>
-            <w:r>
-              <w:rPr/>
-              <w:t>force</w:t>
-            </w:r>
-            <w:r>
-              <w:rPr/>
-              <w:t>_manage_inside</w:t>
-            </w:r>
-          </w:p>
-        </w:tc>
-        <w:tc>
-          <w:tcPr>
-            <w:tcW w:w="2486" w:type="dxa"/>
+              <w:t>icon-svg-force_manage_inside</w:t>
+            </w:r>
+          </w:p>
+        </w:tc>
+        <w:tc>
+          <w:tcPr>
+            <w:tcW w:w="2487" w:type="dxa"/>
             <w:tcBorders/>
             <w:vAlign w:val="center"/>
           </w:tcPr>
@@ -339,7 +331,7 @@
         </w:tc>
         <w:tc>
           <w:tcPr>
-            <w:tcW w:w="3684" w:type="dxa"/>
+            <w:tcW w:w="3683" w:type="dxa"/>
             <w:gridSpan w:val="2"/>
             <w:tcBorders/>
             <w:vAlign w:val="center"/>
@@ -360,21 +352,13 @@
             </w:pPr>
             <w:r>
               <w:rPr/>
-              <w:t>icon-svg-</w:t>
-            </w:r>
-            <w:r>
-              <w:rPr/>
-              <w:t>force</w:t>
-            </w:r>
-            <w:r>
-              <w:rPr/>
-              <w:t>_ops_inside</w:t>
-            </w:r>
-          </w:p>
-        </w:tc>
-        <w:tc>
-          <w:tcPr>
-            <w:tcW w:w="2486" w:type="dxa"/>
+              <w:t>icon-svg-force_ops_inside</w:t>
+            </w:r>
+          </w:p>
+        </w:tc>
+        <w:tc>
+          <w:tcPr>
+            <w:tcW w:w="2487" w:type="dxa"/>
             <w:tcBorders/>
             <w:vAlign w:val="center"/>
           </w:tcPr>
@@ -467,7 +451,7 @@
         </w:tc>
         <w:tc>
           <w:tcPr>
-            <w:tcW w:w="3684" w:type="dxa"/>
+            <w:tcW w:w="3683" w:type="dxa"/>
             <w:gridSpan w:val="2"/>
             <w:tcBorders/>
             <w:vAlign w:val="center"/>
@@ -484,15 +468,7 @@
             </w:pPr>
             <w:r>
               <w:rPr/>
-              <w:t>1.icon-svg-</w:t>
-            </w:r>
-            <w:r>
-              <w:rPr/>
-              <w:t>force</w:t>
-            </w:r>
-            <w:r>
-              <w:rPr/>
-              <w:t>_frontier_inside</w:t>
+              <w:t>1.icon-svg-force_frontier_inside</w:t>
             </w:r>
           </w:p>
           <w:p>
@@ -507,29 +483,13 @@
             </w:pPr>
             <w:r>
               <w:rPr/>
-              <w:t>2.icon-svg-</w:t>
-            </w:r>
-            <w:r>
-              <w:rPr/>
-              <w:t>force</w:t>
-            </w:r>
-            <w:r>
-              <w:rPr/>
-              <w:t>_</w:t>
-            </w:r>
-            <w:r>
-              <w:rPr/>
-              <w:t>guard</w:t>
-            </w:r>
-            <w:r>
-              <w:rPr/>
-              <w:t>_inside</w:t>
-            </w:r>
-          </w:p>
-        </w:tc>
-        <w:tc>
-          <w:tcPr>
-            <w:tcW w:w="2486" w:type="dxa"/>
+              <w:t>2.icon-svg-force_guard_inside</w:t>
+            </w:r>
+          </w:p>
+        </w:tc>
+        <w:tc>
+          <w:tcPr>
+            <w:tcW w:w="2487" w:type="dxa"/>
             <w:tcBorders/>
             <w:vAlign w:val="center"/>
           </w:tcPr>
@@ -664,7 +624,7 @@
         </w:tc>
         <w:tc>
           <w:tcPr>
-            <w:tcW w:w="3684" w:type="dxa"/>
+            <w:tcW w:w="3683" w:type="dxa"/>
             <w:gridSpan w:val="2"/>
             <w:tcBorders/>
             <w:vAlign w:val="center"/>
@@ -691,7 +651,7 @@
         </w:tc>
         <w:tc>
           <w:tcPr>
-            <w:tcW w:w="2486" w:type="dxa"/>
+            <w:tcW w:w="2487" w:type="dxa"/>
             <w:tcBorders/>
             <w:vAlign w:val="center"/>
           </w:tcPr>
@@ -784,7 +744,7 @@
         </w:tc>
         <w:tc>
           <w:tcPr>
-            <w:tcW w:w="3684" w:type="dxa"/>
+            <w:tcW w:w="3683" w:type="dxa"/>
             <w:gridSpan w:val="2"/>
             <w:tcBorders/>
             <w:vAlign w:val="center"/>
@@ -805,21 +765,13 @@
             </w:pPr>
             <w:r>
               <w:rPr/>
-              <w:t>icon-svg-</w:t>
-            </w:r>
-            <w:r>
-              <w:rPr/>
-              <w:t>force_unit</w:t>
-            </w:r>
-            <w:r>
-              <w:rPr/>
-              <w:t>_control_inside</w:t>
-            </w:r>
-          </w:p>
-        </w:tc>
-        <w:tc>
-          <w:tcPr>
-            <w:tcW w:w="2486" w:type="dxa"/>
+              <w:t>icon-svg-force_unit_control_inside</w:t>
+            </w:r>
+          </w:p>
+        </w:tc>
+        <w:tc>
+          <w:tcPr>
+            <w:tcW w:w="2487" w:type="dxa"/>
             <w:tcBorders/>
             <w:vAlign w:val="center"/>
           </w:tcPr>
@@ -912,7 +864,7 @@
         </w:tc>
         <w:tc>
           <w:tcPr>
-            <w:tcW w:w="3684" w:type="dxa"/>
+            <w:tcW w:w="3683" w:type="dxa"/>
             <w:gridSpan w:val="2"/>
             <w:tcBorders/>
             <w:vAlign w:val="center"/>
@@ -939,7 +891,7 @@
         </w:tc>
         <w:tc>
           <w:tcPr>
-            <w:tcW w:w="2486" w:type="dxa"/>
+            <w:tcW w:w="2487" w:type="dxa"/>
             <w:tcBorders/>
             <w:vAlign w:val="center"/>
           </w:tcPr>
@@ -1032,7 +984,7 @@
         </w:tc>
         <w:tc>
           <w:tcPr>
-            <w:tcW w:w="3684" w:type="dxa"/>
+            <w:tcW w:w="3683" w:type="dxa"/>
             <w:gridSpan w:val="2"/>
             <w:tcBorders/>
             <w:vAlign w:val="center"/>
@@ -1059,7 +1011,7 @@
         </w:tc>
         <w:tc>
           <w:tcPr>
-            <w:tcW w:w="2486" w:type="dxa"/>
+            <w:tcW w:w="2487" w:type="dxa"/>
             <w:tcBorders/>
             <w:vAlign w:val="center"/>
           </w:tcPr>
@@ -1152,7 +1104,7 @@
         </w:tc>
         <w:tc>
           <w:tcPr>
-            <w:tcW w:w="3684" w:type="dxa"/>
+            <w:tcW w:w="3683" w:type="dxa"/>
             <w:gridSpan w:val="2"/>
             <w:tcBorders/>
             <w:vAlign w:val="center"/>
@@ -1179,7 +1131,7 @@
         </w:tc>
         <w:tc>
           <w:tcPr>
-            <w:tcW w:w="2486" w:type="dxa"/>
+            <w:tcW w:w="2487" w:type="dxa"/>
             <w:tcBorders/>
             <w:vAlign w:val="center"/>
           </w:tcPr>
@@ -1272,7 +1224,7 @@
         </w:tc>
         <w:tc>
           <w:tcPr>
-            <w:tcW w:w="3684" w:type="dxa"/>
+            <w:tcW w:w="3683" w:type="dxa"/>
             <w:gridSpan w:val="2"/>
             <w:tcBorders/>
             <w:vAlign w:val="center"/>
@@ -1299,7 +1251,7 @@
         </w:tc>
         <w:tc>
           <w:tcPr>
-            <w:tcW w:w="2486" w:type="dxa"/>
+            <w:tcW w:w="2487" w:type="dxa"/>
             <w:tcBorders/>
             <w:vAlign w:val="center"/>
           </w:tcPr>
@@ -1330,7 +1282,7 @@
         <w:trPr/>
         <w:tc>
           <w:tcPr>
-            <w:tcW w:w="6893" w:type="dxa"/>
+            <w:tcW w:w="6892" w:type="dxa"/>
             <w:gridSpan w:val="2"/>
             <w:tcBorders/>
             <w:vAlign w:val="center"/>
@@ -1376,7 +1328,7 @@
         </w:tc>
         <w:tc>
           <w:tcPr>
-            <w:tcW w:w="2961" w:type="dxa"/>
+            <w:tcW w:w="2962" w:type="dxa"/>
             <w:gridSpan w:val="2"/>
             <w:tcBorders/>
             <w:vAlign w:val="center"/>
@@ -1474,7 +1426,7 @@
         </w:tc>
         <w:tc>
           <w:tcPr>
-            <w:tcW w:w="3684" w:type="dxa"/>
+            <w:tcW w:w="3683" w:type="dxa"/>
             <w:gridSpan w:val="2"/>
             <w:tcBorders/>
             <w:vAlign w:val="center"/>
@@ -1496,7 +1448,7 @@
         </w:tc>
         <w:tc>
           <w:tcPr>
-            <w:tcW w:w="2486" w:type="dxa"/>
+            <w:tcW w:w="2487" w:type="dxa"/>
             <w:tcBorders/>
             <w:vAlign w:val="center"/>
           </w:tcPr>
@@ -1591,7 +1543,7 @@
         </w:tc>
         <w:tc>
           <w:tcPr>
-            <w:tcW w:w="3684" w:type="dxa"/>
+            <w:tcW w:w="3683" w:type="dxa"/>
             <w:gridSpan w:val="2"/>
             <w:tcBorders/>
             <w:vAlign w:val="center"/>
@@ -1613,7 +1565,7 @@
         </w:tc>
         <w:tc>
           <w:tcPr>
-            <w:tcW w:w="2486" w:type="dxa"/>
+            <w:tcW w:w="2487" w:type="dxa"/>
             <w:tcBorders/>
             <w:vAlign w:val="center"/>
           </w:tcPr>
@@ -1708,7 +1660,7 @@
         </w:tc>
         <w:tc>
           <w:tcPr>
-            <w:tcW w:w="3684" w:type="dxa"/>
+            <w:tcW w:w="3683" w:type="dxa"/>
             <w:gridSpan w:val="2"/>
             <w:tcBorders/>
             <w:vAlign w:val="center"/>
@@ -1725,15 +1677,7 @@
             </w:pPr>
             <w:r>
               <w:rPr/>
-              <w:t>1. line_</w:t>
-            </w:r>
-            <w:r>
-              <w:rPr/>
-              <w:t>layout_</w:t>
-            </w:r>
-            <w:r>
-              <w:rPr/>
-              <w:t>border_1</w:t>
+              <w:t>1. line_layout_border_1</w:t>
             </w:r>
           </w:p>
           <w:p>
@@ -1748,21 +1692,13 @@
             </w:pPr>
             <w:r>
               <w:rPr/>
-              <w:t>2. line_</w:t>
-            </w:r>
-            <w:r>
-              <w:rPr/>
-              <w:t>layout_</w:t>
-            </w:r>
-            <w:r>
-              <w:rPr/>
-              <w:t>border_2</w:t>
-            </w:r>
-          </w:p>
-        </w:tc>
-        <w:tc>
-          <w:tcPr>
-            <w:tcW w:w="2486" w:type="dxa"/>
+              <w:t>2. line_layout_border_2</w:t>
+            </w:r>
+          </w:p>
+        </w:tc>
+        <w:tc>
+          <w:tcPr>
+            <w:tcW w:w="2487" w:type="dxa"/>
             <w:tcBorders/>
             <w:vAlign w:val="center"/>
           </w:tcPr>
@@ -1857,7 +1793,7 @@
         </w:tc>
         <w:tc>
           <w:tcPr>
-            <w:tcW w:w="3684" w:type="dxa"/>
+            <w:tcW w:w="3683" w:type="dxa"/>
             <w:gridSpan w:val="2"/>
             <w:tcBorders/>
             <w:vAlign w:val="center"/>
@@ -1879,7 +1815,7 @@
         </w:tc>
         <w:tc>
           <w:tcPr>
-            <w:tcW w:w="2486" w:type="dxa"/>
+            <w:tcW w:w="2487" w:type="dxa"/>
             <w:tcBorders/>
             <w:vAlign w:val="center"/>
           </w:tcPr>
@@ -1974,7 +1910,7 @@
         </w:tc>
         <w:tc>
           <w:tcPr>
-            <w:tcW w:w="3684" w:type="dxa"/>
+            <w:tcW w:w="3683" w:type="dxa"/>
             <w:gridSpan w:val="2"/>
             <w:tcBorders/>
             <w:vAlign w:val="center"/>
@@ -1996,7 +1932,7 @@
         </w:tc>
         <w:tc>
           <w:tcPr>
-            <w:tcW w:w="2486" w:type="dxa"/>
+            <w:tcW w:w="2487" w:type="dxa"/>
             <w:tcBorders/>
             <w:vAlign w:val="center"/>
           </w:tcPr>
@@ -2091,7 +2027,7 @@
         </w:tc>
         <w:tc>
           <w:tcPr>
-            <w:tcW w:w="3684" w:type="dxa"/>
+            <w:tcW w:w="3683" w:type="dxa"/>
             <w:gridSpan w:val="2"/>
             <w:tcBorders/>
             <w:vAlign w:val="center"/>
@@ -2113,7 +2049,7 @@
         </w:tc>
         <w:tc>
           <w:tcPr>
-            <w:tcW w:w="2486" w:type="dxa"/>
+            <w:tcW w:w="2487" w:type="dxa"/>
             <w:tcBorders/>
             <w:vAlign w:val="center"/>
           </w:tcPr>
@@ -2208,7 +2144,7 @@
         </w:tc>
         <w:tc>
           <w:tcPr>
-            <w:tcW w:w="3684" w:type="dxa"/>
+            <w:tcW w:w="3683" w:type="dxa"/>
             <w:gridSpan w:val="2"/>
             <w:tcBorders/>
             <w:vAlign w:val="center"/>
@@ -2230,7 +2166,7 @@
         </w:tc>
         <w:tc>
           <w:tcPr>
-            <w:tcW w:w="2486" w:type="dxa"/>
+            <w:tcW w:w="2487" w:type="dxa"/>
             <w:tcBorders/>
             <w:vAlign w:val="center"/>
           </w:tcPr>
@@ -2325,7 +2261,7 @@
         </w:tc>
         <w:tc>
           <w:tcPr>
-            <w:tcW w:w="3684" w:type="dxa"/>
+            <w:tcW w:w="3683" w:type="dxa"/>
             <w:gridSpan w:val="2"/>
             <w:tcBorders/>
             <w:vAlign w:val="center"/>
@@ -2347,7 +2283,7 @@
         </w:tc>
         <w:tc>
           <w:tcPr>
-            <w:tcW w:w="2486" w:type="dxa"/>
+            <w:tcW w:w="2487" w:type="dxa"/>
             <w:tcBorders/>
             <w:vAlign w:val="center"/>
           </w:tcPr>
@@ -2408,7 +2344,7 @@
         </w:tc>
         <w:tc>
           <w:tcPr>
-            <w:tcW w:w="3684" w:type="dxa"/>
+            <w:tcW w:w="3683" w:type="dxa"/>
             <w:gridSpan w:val="2"/>
             <w:tcBorders/>
             <w:vAlign w:val="center"/>
@@ -2439,7 +2375,7 @@
         </w:tc>
         <w:tc>
           <w:tcPr>
-            <w:tcW w:w="2486" w:type="dxa"/>
+            <w:tcW w:w="2487" w:type="dxa"/>
             <w:tcBorders/>
             <w:vAlign w:val="center"/>
           </w:tcPr>
@@ -2469,7 +2405,7 @@
         <w:trPr/>
         <w:tc>
           <w:tcPr>
-            <w:tcW w:w="6893" w:type="dxa"/>
+            <w:tcW w:w="6892" w:type="dxa"/>
             <w:gridSpan w:val="2"/>
             <w:tcBorders/>
             <w:vAlign w:val="center"/>
@@ -2523,7 +2459,7 @@
         </w:tc>
         <w:tc>
           <w:tcPr>
-            <w:tcW w:w="2961" w:type="dxa"/>
+            <w:tcW w:w="2962" w:type="dxa"/>
             <w:gridSpan w:val="2"/>
             <w:tcBorders/>
             <w:vAlign w:val="center"/>
@@ -2622,7 +2558,7 @@
         </w:tc>
         <w:tc>
           <w:tcPr>
-            <w:tcW w:w="3684" w:type="dxa"/>
+            <w:tcW w:w="3683" w:type="dxa"/>
             <w:gridSpan w:val="2"/>
             <w:tcBorders/>
             <w:vAlign w:val="center"/>
@@ -2656,7 +2592,7 @@
         </w:tc>
         <w:tc>
           <w:tcPr>
-            <w:tcW w:w="2486" w:type="dxa"/>
+            <w:tcW w:w="2487" w:type="dxa"/>
             <w:tcBorders/>
             <w:vAlign w:val="center"/>
           </w:tcPr>
@@ -2752,7 +2688,7 @@
         </w:tc>
         <w:tc>
           <w:tcPr>
-            <w:tcW w:w="3684" w:type="dxa"/>
+            <w:tcW w:w="3683" w:type="dxa"/>
             <w:gridSpan w:val="2"/>
             <w:tcBorders/>
             <w:vAlign w:val="center"/>
@@ -2786,7 +2722,7 @@
         </w:tc>
         <w:tc>
           <w:tcPr>
-            <w:tcW w:w="2486" w:type="dxa"/>
+            <w:tcW w:w="2487" w:type="dxa"/>
             <w:tcBorders/>
             <w:vAlign w:val="center"/>
           </w:tcPr>
@@ -2882,7 +2818,7 @@
         </w:tc>
         <w:tc>
           <w:tcPr>
-            <w:tcW w:w="3684" w:type="dxa"/>
+            <w:tcW w:w="3683" w:type="dxa"/>
             <w:gridSpan w:val="2"/>
             <w:tcBorders/>
             <w:vAlign w:val="center"/>
@@ -2916,7 +2852,7 @@
         </w:tc>
         <w:tc>
           <w:tcPr>
-            <w:tcW w:w="2486" w:type="dxa"/>
+            <w:tcW w:w="2487" w:type="dxa"/>
             <w:tcBorders/>
             <w:vAlign w:val="center"/>
           </w:tcPr>
@@ -3012,7 +2948,7 @@
         </w:tc>
         <w:tc>
           <w:tcPr>
-            <w:tcW w:w="3684" w:type="dxa"/>
+            <w:tcW w:w="3683" w:type="dxa"/>
             <w:gridSpan w:val="2"/>
             <w:tcBorders/>
             <w:vAlign w:val="center"/>
@@ -3046,7 +2982,7 @@
         </w:tc>
         <w:tc>
           <w:tcPr>
-            <w:tcW w:w="2486" w:type="dxa"/>
+            <w:tcW w:w="2487" w:type="dxa"/>
             <w:tcBorders/>
             <w:vAlign w:val="center"/>
           </w:tcPr>
@@ -3142,7 +3078,7 @@
         </w:tc>
         <w:tc>
           <w:tcPr>
-            <w:tcW w:w="3684" w:type="dxa"/>
+            <w:tcW w:w="3683" w:type="dxa"/>
             <w:gridSpan w:val="2"/>
             <w:tcBorders/>
             <w:vAlign w:val="center"/>
@@ -3176,7 +3112,7 @@
         </w:tc>
         <w:tc>
           <w:tcPr>
-            <w:tcW w:w="2486" w:type="dxa"/>
+            <w:tcW w:w="2487" w:type="dxa"/>
             <w:tcBorders/>
             <w:vAlign w:val="center"/>
           </w:tcPr>
@@ -3272,7 +3208,7 @@
         </w:tc>
         <w:tc>
           <w:tcPr>
-            <w:tcW w:w="3684" w:type="dxa"/>
+            <w:tcW w:w="3683" w:type="dxa"/>
             <w:gridSpan w:val="2"/>
             <w:tcBorders/>
             <w:vAlign w:val="center"/>
@@ -3306,7 +3242,7 @@
         </w:tc>
         <w:tc>
           <w:tcPr>
-            <w:tcW w:w="2486" w:type="dxa"/>
+            <w:tcW w:w="2487" w:type="dxa"/>
             <w:tcBorders/>
             <w:vAlign w:val="center"/>
           </w:tcPr>
@@ -3402,7 +3338,7 @@
         </w:tc>
         <w:tc>
           <w:tcPr>
-            <w:tcW w:w="3684" w:type="dxa"/>
+            <w:tcW w:w="3683" w:type="dxa"/>
             <w:gridSpan w:val="2"/>
             <w:tcBorders/>
             <w:vAlign w:val="center"/>
@@ -3436,7 +3372,7 @@
         </w:tc>
         <w:tc>
           <w:tcPr>
-            <w:tcW w:w="2486" w:type="dxa"/>
+            <w:tcW w:w="2487" w:type="dxa"/>
             <w:tcBorders/>
             <w:vAlign w:val="center"/>
           </w:tcPr>
@@ -3532,7 +3468,7 @@
         </w:tc>
         <w:tc>
           <w:tcPr>
-            <w:tcW w:w="3684" w:type="dxa"/>
+            <w:tcW w:w="3683" w:type="dxa"/>
             <w:gridSpan w:val="2"/>
             <w:tcBorders/>
             <w:vAlign w:val="center"/>
@@ -3566,7 +3502,7 @@
         </w:tc>
         <w:tc>
           <w:tcPr>
-            <w:tcW w:w="2486" w:type="dxa"/>
+            <w:tcW w:w="2487" w:type="dxa"/>
             <w:tcBorders/>
             <w:vAlign w:val="center"/>
           </w:tcPr>
@@ -3662,7 +3598,7 @@
         </w:tc>
         <w:tc>
           <w:tcPr>
-            <w:tcW w:w="3684" w:type="dxa"/>
+            <w:tcW w:w="3683" w:type="dxa"/>
             <w:gridSpan w:val="2"/>
             <w:tcBorders/>
             <w:vAlign w:val="center"/>
@@ -3696,7 +3632,7 @@
         </w:tc>
         <w:tc>
           <w:tcPr>
-            <w:tcW w:w="2486" w:type="dxa"/>
+            <w:tcW w:w="2487" w:type="dxa"/>
             <w:tcBorders/>
             <w:vAlign w:val="center"/>
           </w:tcPr>
@@ -3792,7 +3728,7 @@
         </w:tc>
         <w:tc>
           <w:tcPr>
-            <w:tcW w:w="3684" w:type="dxa"/>
+            <w:tcW w:w="3683" w:type="dxa"/>
             <w:gridSpan w:val="2"/>
             <w:tcBorders/>
             <w:vAlign w:val="center"/>
@@ -3826,7 +3762,7 @@
         </w:tc>
         <w:tc>
           <w:tcPr>
-            <w:tcW w:w="2486" w:type="dxa"/>
+            <w:tcW w:w="2487" w:type="dxa"/>
             <w:tcBorders/>
             <w:vAlign w:val="center"/>
           </w:tcPr>
@@ -3922,7 +3858,7 @@
         </w:tc>
         <w:tc>
           <w:tcPr>
-            <w:tcW w:w="3684" w:type="dxa"/>
+            <w:tcW w:w="3683" w:type="dxa"/>
             <w:gridSpan w:val="2"/>
             <w:tcBorders/>
             <w:vAlign w:val="center"/>
@@ -3956,7 +3892,7 @@
         </w:tc>
         <w:tc>
           <w:tcPr>
-            <w:tcW w:w="2486" w:type="dxa"/>
+            <w:tcW w:w="2487" w:type="dxa"/>
             <w:tcBorders/>
             <w:vAlign w:val="center"/>
           </w:tcPr>
@@ -4052,7 +3988,7 @@
         </w:tc>
         <w:tc>
           <w:tcPr>
-            <w:tcW w:w="3684" w:type="dxa"/>
+            <w:tcW w:w="3683" w:type="dxa"/>
             <w:gridSpan w:val="2"/>
             <w:tcBorders/>
             <w:vAlign w:val="center"/>
@@ -4086,7 +4022,7 @@
         </w:tc>
         <w:tc>
           <w:tcPr>
-            <w:tcW w:w="2486" w:type="dxa"/>
+            <w:tcW w:w="2487" w:type="dxa"/>
             <w:tcBorders/>
             <w:vAlign w:val="center"/>
           </w:tcPr>
@@ -4182,7 +4118,7 @@
         </w:tc>
         <w:tc>
           <w:tcPr>
-            <w:tcW w:w="3684" w:type="dxa"/>
+            <w:tcW w:w="3683" w:type="dxa"/>
             <w:gridSpan w:val="2"/>
             <w:tcBorders/>
             <w:vAlign w:val="center"/>
@@ -4216,7 +4152,7 @@
         </w:tc>
         <w:tc>
           <w:tcPr>
-            <w:tcW w:w="2486" w:type="dxa"/>
+            <w:tcW w:w="2487" w:type="dxa"/>
             <w:tcBorders/>
             <w:vAlign w:val="center"/>
           </w:tcPr>
@@ -4312,7 +4248,7 @@
         </w:tc>
         <w:tc>
           <w:tcPr>
-            <w:tcW w:w="3684" w:type="dxa"/>
+            <w:tcW w:w="3683" w:type="dxa"/>
             <w:gridSpan w:val="2"/>
             <w:tcBorders/>
             <w:vAlign w:val="center"/>
@@ -4346,7 +4282,7 @@
         </w:tc>
         <w:tc>
           <w:tcPr>
-            <w:tcW w:w="2486" w:type="dxa"/>
+            <w:tcW w:w="2487" w:type="dxa"/>
             <w:tcBorders/>
             <w:vAlign w:val="center"/>
           </w:tcPr>
@@ -4442,7 +4378,7 @@
         </w:tc>
         <w:tc>
           <w:tcPr>
-            <w:tcW w:w="3684" w:type="dxa"/>
+            <w:tcW w:w="3683" w:type="dxa"/>
             <w:gridSpan w:val="2"/>
             <w:tcBorders/>
             <w:vAlign w:val="center"/>
@@ -4476,7 +4412,7 @@
         </w:tc>
         <w:tc>
           <w:tcPr>
-            <w:tcW w:w="2486" w:type="dxa"/>
+            <w:tcW w:w="2487" w:type="dxa"/>
             <w:tcBorders/>
             <w:vAlign w:val="center"/>
           </w:tcPr>
@@ -4572,7 +4508,7 @@
         </w:tc>
         <w:tc>
           <w:tcPr>
-            <w:tcW w:w="3684" w:type="dxa"/>
+            <w:tcW w:w="3683" w:type="dxa"/>
             <w:gridSpan w:val="2"/>
             <w:tcBorders/>
             <w:vAlign w:val="center"/>
@@ -4606,7 +4542,7 @@
         </w:tc>
         <w:tc>
           <w:tcPr>
-            <w:tcW w:w="2486" w:type="dxa"/>
+            <w:tcW w:w="2487" w:type="dxa"/>
             <w:tcBorders/>
             <w:vAlign w:val="center"/>
           </w:tcPr>
@@ -4702,7 +4638,7 @@
         </w:tc>
         <w:tc>
           <w:tcPr>
-            <w:tcW w:w="3684" w:type="dxa"/>
+            <w:tcW w:w="3683" w:type="dxa"/>
             <w:gridSpan w:val="2"/>
             <w:tcBorders/>
             <w:vAlign w:val="center"/>
@@ -4736,7 +4672,7 @@
         </w:tc>
         <w:tc>
           <w:tcPr>
-            <w:tcW w:w="2486" w:type="dxa"/>
+            <w:tcW w:w="2487" w:type="dxa"/>
             <w:tcBorders/>
             <w:vAlign w:val="center"/>
           </w:tcPr>
@@ -4832,7 +4768,7 @@
         </w:tc>
         <w:tc>
           <w:tcPr>
-            <w:tcW w:w="3684" w:type="dxa"/>
+            <w:tcW w:w="3683" w:type="dxa"/>
             <w:gridSpan w:val="2"/>
             <w:tcBorders/>
             <w:vAlign w:val="center"/>
@@ -4866,7 +4802,7 @@
         </w:tc>
         <w:tc>
           <w:tcPr>
-            <w:tcW w:w="2486" w:type="dxa"/>
+            <w:tcW w:w="2487" w:type="dxa"/>
             <w:tcBorders/>
             <w:vAlign w:val="center"/>
           </w:tcPr>
@@ -4962,7 +4898,7 @@
         </w:tc>
         <w:tc>
           <w:tcPr>
-            <w:tcW w:w="3684" w:type="dxa"/>
+            <w:tcW w:w="3683" w:type="dxa"/>
             <w:gridSpan w:val="2"/>
             <w:tcBorders/>
             <w:vAlign w:val="center"/>
@@ -4995,7 +4931,7 @@
         </w:tc>
         <w:tc>
           <w:tcPr>
-            <w:tcW w:w="2486" w:type="dxa"/>
+            <w:tcW w:w="2487" w:type="dxa"/>
             <w:tcBorders/>
             <w:vAlign w:val="center"/>
           </w:tcPr>
@@ -5091,7 +5027,7 @@
         </w:tc>
         <w:tc>
           <w:tcPr>
-            <w:tcW w:w="3684" w:type="dxa"/>
+            <w:tcW w:w="3683" w:type="dxa"/>
             <w:gridSpan w:val="2"/>
             <w:tcBorders/>
             <w:vAlign w:val="center"/>
@@ -5125,7 +5061,7 @@
         </w:tc>
         <w:tc>
           <w:tcPr>
-            <w:tcW w:w="2486" w:type="dxa"/>
+            <w:tcW w:w="2487" w:type="dxa"/>
             <w:tcBorders/>
             <w:vAlign w:val="center"/>
           </w:tcPr>
@@ -5221,7 +5157,7 @@
         </w:tc>
         <w:tc>
           <w:tcPr>
-            <w:tcW w:w="3684" w:type="dxa"/>
+            <w:tcW w:w="3683" w:type="dxa"/>
             <w:gridSpan w:val="2"/>
             <w:tcBorders/>
             <w:vAlign w:val="center"/>
@@ -5255,7 +5191,7 @@
         </w:tc>
         <w:tc>
           <w:tcPr>
-            <w:tcW w:w="2486" w:type="dxa"/>
+            <w:tcW w:w="2487" w:type="dxa"/>
             <w:tcBorders/>
             <w:vAlign w:val="center"/>
           </w:tcPr>
@@ -5286,7 +5222,7 @@
         <w:trPr/>
         <w:tc>
           <w:tcPr>
-            <w:tcW w:w="6893" w:type="dxa"/>
+            <w:tcW w:w="6892" w:type="dxa"/>
             <w:gridSpan w:val="2"/>
             <w:tcBorders/>
             <w:vAlign w:val="center"/>
@@ -5315,7 +5251,7 @@
         </w:tc>
         <w:tc>
           <w:tcPr>
-            <w:tcW w:w="2961" w:type="dxa"/>
+            <w:tcW w:w="2962" w:type="dxa"/>
             <w:gridSpan w:val="2"/>
             <w:tcBorders/>
             <w:vAlign w:val="center"/>
@@ -5410,7 +5346,7 @@
         </w:tc>
         <w:tc>
           <w:tcPr>
-            <w:tcW w:w="3684" w:type="dxa"/>
+            <w:tcW w:w="3683" w:type="dxa"/>
             <w:gridSpan w:val="2"/>
             <w:tcBorders/>
             <w:vAlign w:val="center"/>
@@ -5442,7 +5378,7 @@
         </w:tc>
         <w:tc>
           <w:tcPr>
-            <w:tcW w:w="2486" w:type="dxa"/>
+            <w:tcW w:w="2487" w:type="dxa"/>
             <w:tcBorders/>
             <w:vAlign w:val="center"/>
           </w:tcPr>
@@ -5537,7 +5473,7 @@
         </w:tc>
         <w:tc>
           <w:tcPr>
-            <w:tcW w:w="3684" w:type="dxa"/>
+            <w:tcW w:w="3683" w:type="dxa"/>
             <w:gridSpan w:val="2"/>
             <w:tcBorders/>
             <w:vAlign w:val="center"/>
@@ -5569,7 +5505,7 @@
         </w:tc>
         <w:tc>
           <w:tcPr>
-            <w:tcW w:w="2486" w:type="dxa"/>
+            <w:tcW w:w="2487" w:type="dxa"/>
             <w:tcBorders/>
             <w:vAlign w:val="center"/>
           </w:tcPr>
@@ -5664,7 +5600,7 @@
         </w:tc>
         <w:tc>
           <w:tcPr>
-            <w:tcW w:w="3684" w:type="dxa"/>
+            <w:tcW w:w="3683" w:type="dxa"/>
             <w:gridSpan w:val="2"/>
             <w:tcBorders/>
             <w:vAlign w:val="center"/>
@@ -5696,7 +5632,7 @@
         </w:tc>
         <w:tc>
           <w:tcPr>
-            <w:tcW w:w="2486" w:type="dxa"/>
+            <w:tcW w:w="2487" w:type="dxa"/>
             <w:tcBorders/>
             <w:vAlign w:val="center"/>
           </w:tcPr>
@@ -5791,7 +5727,7 @@
         </w:tc>
         <w:tc>
           <w:tcPr>
-            <w:tcW w:w="3684" w:type="dxa"/>
+            <w:tcW w:w="3683" w:type="dxa"/>
             <w:gridSpan w:val="2"/>
             <w:tcBorders/>
             <w:vAlign w:val="center"/>
@@ -5823,7 +5759,7 @@
         </w:tc>
         <w:tc>
           <w:tcPr>
-            <w:tcW w:w="2486" w:type="dxa"/>
+            <w:tcW w:w="2487" w:type="dxa"/>
             <w:tcBorders/>
             <w:vAlign w:val="center"/>
           </w:tcPr>
@@ -5885,7 +5821,7 @@
         </w:tc>
         <w:tc>
           <w:tcPr>
-            <w:tcW w:w="3684" w:type="dxa"/>
+            <w:tcW w:w="3683" w:type="dxa"/>
             <w:gridSpan w:val="2"/>
             <w:tcBorders/>
             <w:vAlign w:val="center"/>
@@ -5917,7 +5853,7 @@
         </w:tc>
         <w:tc>
           <w:tcPr>
-            <w:tcW w:w="2486" w:type="dxa"/>
+            <w:tcW w:w="2487" w:type="dxa"/>
             <w:tcBorders/>
             <w:vAlign w:val="center"/>
           </w:tcPr>
@@ -5947,7 +5883,7 @@
         <w:trPr/>
         <w:tc>
           <w:tcPr>
-            <w:tcW w:w="6893" w:type="dxa"/>
+            <w:tcW w:w="6892" w:type="dxa"/>
             <w:gridSpan w:val="2"/>
             <w:tcBorders/>
             <w:vAlign w:val="center"/>
@@ -6001,7 +5937,7 @@
         </w:tc>
         <w:tc>
           <w:tcPr>
-            <w:tcW w:w="2961" w:type="dxa"/>
+            <w:tcW w:w="2962" w:type="dxa"/>
             <w:gridSpan w:val="2"/>
             <w:tcBorders/>
             <w:vAlign w:val="center"/>
@@ -6099,7 +6035,7 @@
         </w:tc>
         <w:tc>
           <w:tcPr>
-            <w:tcW w:w="3684" w:type="dxa"/>
+            <w:tcW w:w="3683" w:type="dxa"/>
             <w:gridSpan w:val="2"/>
             <w:tcBorders/>
             <w:vAlign w:val="center"/>
@@ -6131,7 +6067,7 @@
         </w:tc>
         <w:tc>
           <w:tcPr>
-            <w:tcW w:w="2486" w:type="dxa"/>
+            <w:tcW w:w="2487" w:type="dxa"/>
             <w:tcBorders/>
             <w:vAlign w:val="center"/>
           </w:tcPr>
@@ -6226,7 +6162,7 @@
         </w:tc>
         <w:tc>
           <w:tcPr>
-            <w:tcW w:w="3684" w:type="dxa"/>
+            <w:tcW w:w="3683" w:type="dxa"/>
             <w:gridSpan w:val="2"/>
             <w:tcBorders/>
             <w:vAlign w:val="center"/>
@@ -6258,7 +6194,7 @@
         </w:tc>
         <w:tc>
           <w:tcPr>
-            <w:tcW w:w="2486" w:type="dxa"/>
+            <w:tcW w:w="2487" w:type="dxa"/>
             <w:tcBorders/>
             <w:vAlign w:val="center"/>
           </w:tcPr>
@@ -6353,7 +6289,7 @@
         </w:tc>
         <w:tc>
           <w:tcPr>
-            <w:tcW w:w="3684" w:type="dxa"/>
+            <w:tcW w:w="3683" w:type="dxa"/>
             <w:gridSpan w:val="2"/>
             <w:tcBorders/>
             <w:vAlign w:val="center"/>
@@ -6385,7 +6321,7 @@
         </w:tc>
         <w:tc>
           <w:tcPr>
-            <w:tcW w:w="2486" w:type="dxa"/>
+            <w:tcW w:w="2487" w:type="dxa"/>
             <w:tcBorders/>
             <w:vAlign w:val="center"/>
           </w:tcPr>
@@ -6480,7 +6416,7 @@
         </w:tc>
         <w:tc>
           <w:tcPr>
-            <w:tcW w:w="3684" w:type="dxa"/>
+            <w:tcW w:w="3683" w:type="dxa"/>
             <w:gridSpan w:val="2"/>
             <w:tcBorders/>
             <w:vAlign w:val="center"/>
@@ -6512,7 +6448,7 @@
         </w:tc>
         <w:tc>
           <w:tcPr>
-            <w:tcW w:w="2486" w:type="dxa"/>
+            <w:tcW w:w="2487" w:type="dxa"/>
             <w:tcBorders/>
             <w:vAlign w:val="center"/>
           </w:tcPr>
@@ -6607,7 +6543,7 @@
         </w:tc>
         <w:tc>
           <w:tcPr>
-            <w:tcW w:w="3684" w:type="dxa"/>
+            <w:tcW w:w="3683" w:type="dxa"/>
             <w:gridSpan w:val="2"/>
             <w:tcBorders/>
             <w:vAlign w:val="center"/>
@@ -6639,7 +6575,7 @@
         </w:tc>
         <w:tc>
           <w:tcPr>
-            <w:tcW w:w="2486" w:type="dxa"/>
+            <w:tcW w:w="2487" w:type="dxa"/>
             <w:tcBorders/>
             <w:vAlign w:val="center"/>
           </w:tcPr>
@@ -6734,7 +6670,7 @@
         </w:tc>
         <w:tc>
           <w:tcPr>
-            <w:tcW w:w="3684" w:type="dxa"/>
+            <w:tcW w:w="3683" w:type="dxa"/>
             <w:gridSpan w:val="2"/>
             <w:tcBorders/>
             <w:vAlign w:val="center"/>
@@ -6766,7 +6702,7 @@
         </w:tc>
         <w:tc>
           <w:tcPr>
-            <w:tcW w:w="2486" w:type="dxa"/>
+            <w:tcW w:w="2487" w:type="dxa"/>
             <w:tcBorders/>
             <w:vAlign w:val="center"/>
           </w:tcPr>
@@ -6861,7 +6797,7 @@
         </w:tc>
         <w:tc>
           <w:tcPr>
-            <w:tcW w:w="3684" w:type="dxa"/>
+            <w:tcW w:w="3683" w:type="dxa"/>
             <w:gridSpan w:val="2"/>
             <w:tcBorders/>
             <w:vAlign w:val="center"/>
@@ -6893,7 +6829,7 @@
         </w:tc>
         <w:tc>
           <w:tcPr>
-            <w:tcW w:w="2486" w:type="dxa"/>
+            <w:tcW w:w="2487" w:type="dxa"/>
             <w:tcBorders/>
             <w:vAlign w:val="center"/>
           </w:tcPr>
@@ -6988,7 +6924,7 @@
         </w:tc>
         <w:tc>
           <w:tcPr>
-            <w:tcW w:w="3684" w:type="dxa"/>
+            <w:tcW w:w="3683" w:type="dxa"/>
             <w:gridSpan w:val="2"/>
             <w:tcBorders/>
             <w:vAlign w:val="center"/>
@@ -7020,7 +6956,7 @@
         </w:tc>
         <w:tc>
           <w:tcPr>
-            <w:tcW w:w="2486" w:type="dxa"/>
+            <w:tcW w:w="2487" w:type="dxa"/>
             <w:tcBorders/>
             <w:vAlign w:val="center"/>
           </w:tcPr>
@@ -7115,7 +7051,7 @@
         </w:tc>
         <w:tc>
           <w:tcPr>
-            <w:tcW w:w="3684" w:type="dxa"/>
+            <w:tcW w:w="3683" w:type="dxa"/>
             <w:gridSpan w:val="2"/>
             <w:tcBorders/>
             <w:vAlign w:val="center"/>
@@ -7147,7 +7083,7 @@
         </w:tc>
         <w:tc>
           <w:tcPr>
-            <w:tcW w:w="2486" w:type="dxa"/>
+            <w:tcW w:w="2487" w:type="dxa"/>
             <w:tcBorders/>
             <w:vAlign w:val="center"/>
           </w:tcPr>
@@ -7242,7 +7178,7 @@
         </w:tc>
         <w:tc>
           <w:tcPr>
-            <w:tcW w:w="3684" w:type="dxa"/>
+            <w:tcW w:w="3683" w:type="dxa"/>
             <w:gridSpan w:val="2"/>
             <w:tcBorders/>
             <w:vAlign w:val="center"/>
@@ -7274,7 +7210,7 @@
         </w:tc>
         <w:tc>
           <w:tcPr>
-            <w:tcW w:w="2486" w:type="dxa"/>
+            <w:tcW w:w="2487" w:type="dxa"/>
             <w:tcBorders/>
             <w:vAlign w:val="center"/>
           </w:tcPr>
@@ -7369,7 +7305,7 @@
         </w:tc>
         <w:tc>
           <w:tcPr>
-            <w:tcW w:w="3684" w:type="dxa"/>
+            <w:tcW w:w="3683" w:type="dxa"/>
             <w:gridSpan w:val="2"/>
             <w:tcBorders/>
             <w:vAlign w:val="center"/>
@@ -7401,7 +7337,7 @@
         </w:tc>
         <w:tc>
           <w:tcPr>
-            <w:tcW w:w="2486" w:type="dxa"/>
+            <w:tcW w:w="2487" w:type="dxa"/>
             <w:tcBorders/>
             <w:vAlign w:val="center"/>
           </w:tcPr>
@@ -7496,7 +7432,7 @@
         </w:tc>
         <w:tc>
           <w:tcPr>
-            <w:tcW w:w="3684" w:type="dxa"/>
+            <w:tcW w:w="3683" w:type="dxa"/>
             <w:gridSpan w:val="2"/>
             <w:tcBorders/>
             <w:vAlign w:val="center"/>
@@ -7528,7 +7464,7 @@
         </w:tc>
         <w:tc>
           <w:tcPr>
-            <w:tcW w:w="2486" w:type="dxa"/>
+            <w:tcW w:w="2487" w:type="dxa"/>
             <w:tcBorders/>
             <w:vAlign w:val="center"/>
           </w:tcPr>
@@ -7590,7 +7526,7 @@
         </w:tc>
         <w:tc>
           <w:tcPr>
-            <w:tcW w:w="3684" w:type="dxa"/>
+            <w:tcW w:w="3683" w:type="dxa"/>
             <w:gridSpan w:val="2"/>
             <w:tcBorders/>
             <w:vAlign w:val="center"/>
@@ -7622,7 +7558,7 @@
         </w:tc>
         <w:tc>
           <w:tcPr>
-            <w:tcW w:w="2486" w:type="dxa"/>
+            <w:tcW w:w="2487" w:type="dxa"/>
             <w:tcBorders/>
             <w:vAlign w:val="center"/>
           </w:tcPr>
@@ -7652,7 +7588,7 @@
         <w:trPr/>
         <w:tc>
           <w:tcPr>
-            <w:tcW w:w="6893" w:type="dxa"/>
+            <w:tcW w:w="6892" w:type="dxa"/>
             <w:gridSpan w:val="2"/>
             <w:tcBorders/>
             <w:vAlign w:val="center"/>
@@ -7706,7 +7642,7 @@
         </w:tc>
         <w:tc>
           <w:tcPr>
-            <w:tcW w:w="2961" w:type="dxa"/>
+            <w:tcW w:w="2962" w:type="dxa"/>
             <w:gridSpan w:val="2"/>
             <w:tcBorders/>
             <w:vAlign w:val="center"/>
@@ -7771,7 +7707,7 @@
         </w:tc>
         <w:tc>
           <w:tcPr>
-            <w:tcW w:w="3684" w:type="dxa"/>
+            <w:tcW w:w="3683" w:type="dxa"/>
             <w:gridSpan w:val="2"/>
             <w:tcBorders/>
             <w:vAlign w:val="center"/>
@@ -7803,7 +7739,7 @@
         </w:tc>
         <w:tc>
           <w:tcPr>
-            <w:tcW w:w="2486" w:type="dxa"/>
+            <w:tcW w:w="2487" w:type="dxa"/>
             <w:tcBorders/>
             <w:vAlign w:val="center"/>
           </w:tcPr>
@@ -7826,6 +7762,97 @@
                 <w:szCs w:val="20"/>
               </w:rPr>
               <w:t>Погранзнак</w:t>
+            </w:r>
+          </w:p>
+        </w:tc>
+      </w:tr>
+      <w:tr>
+        <w:trPr/>
+        <w:tc>
+          <w:tcPr>
+            <w:tcW w:w="3684" w:type="dxa"/>
+            <w:tcBorders/>
+            <w:vAlign w:val="center"/>
+          </w:tcPr>
+          <w:p>
+            <w:pPr>
+              <w:pStyle w:val="Normal"/>
+              <w:tabs>
+                <w:tab w:val="clear" w:pos="709"/>
+                <w:tab w:val="left" w:pos="1418" w:leader="none"/>
+              </w:tabs>
+              <w:ind w:firstLine="426"/>
+              <w:jc w:val="both"/>
+              <w:rPr>
+                <w:b/>
+                <w:b/>
+                <w:sz w:val="28"/>
+                <w:szCs w:val="28"/>
+              </w:rPr>
+            </w:pPr>
+            <w:r>
+              <w:rPr>
+                <w:b/>
+                <w:sz w:val="28"/>
+                <w:szCs w:val="28"/>
+              </w:rPr>
+            </w:r>
+          </w:p>
+        </w:tc>
+        <w:tc>
+          <w:tcPr>
+            <w:tcW w:w="3683" w:type="dxa"/>
+            <w:gridSpan w:val="2"/>
+            <w:tcBorders/>
+            <w:vAlign w:val="center"/>
+          </w:tcPr>
+          <w:p>
+            <w:pPr>
+              <w:pStyle w:val="Normal"/>
+              <w:widowControl/>
+              <w:tabs>
+                <w:tab w:val="clear" w:pos="709"/>
+                <w:tab w:val="left" w:pos="1418" w:leader="none"/>
+              </w:tabs>
+              <w:bidi w:val="0"/>
+              <w:spacing w:before="0" w:after="0"/>
+              <w:ind w:left="0" w:right="0" w:hanging="0"/>
+              <w:jc w:val="both"/>
+              <w:rPr>
+                <w:b/>
+                <w:b/>
+                <w:sz w:val="28"/>
+                <w:szCs w:val="28"/>
+              </w:rPr>
+            </w:pPr>
+            <w:r>
+              <w:rPr/>
+              <w:t>icon-svg-engineer_video</w:t>
+            </w:r>
+          </w:p>
+        </w:tc>
+        <w:tc>
+          <w:tcPr>
+            <w:tcW w:w="2487" w:type="dxa"/>
+            <w:tcBorders/>
+            <w:vAlign w:val="center"/>
+          </w:tcPr>
+          <w:p>
+            <w:pPr>
+              <w:pStyle w:val="Normal"/>
+              <w:tabs>
+                <w:tab w:val="clear" w:pos="709"/>
+                <w:tab w:val="left" w:pos="1418" w:leader="none"/>
+              </w:tabs>
+              <w:jc w:val="both"/>
+              <w:rPr>
+                <w:sz w:val="20"/>
+                <w:szCs w:val="20"/>
+              </w:rPr>
+            </w:pPr>
+            <w:r>
+              <w:rPr/>
+              <w:t>Фото, видео ловушки</w:t>
             </w:r>
           </w:p>
         </w:tc>
@@ -7898,7 +7925,7 @@
         </w:tc>
         <w:tc>
           <w:tcPr>
-            <w:tcW w:w="3684" w:type="dxa"/>
+            <w:tcW w:w="3683" w:type="dxa"/>
             <w:gridSpan w:val="2"/>
             <w:tcBorders/>
             <w:vAlign w:val="center"/>
@@ -7930,7 +7957,7 @@
         </w:tc>
         <w:tc>
           <w:tcPr>
-            <w:tcW w:w="2486" w:type="dxa"/>
+            <w:tcW w:w="2487" w:type="dxa"/>
             <w:tcBorders/>
             <w:vAlign w:val="center"/>
           </w:tcPr>
@@ -8025,7 +8052,7 @@
         </w:tc>
         <w:tc>
           <w:tcPr>
-            <w:tcW w:w="3684" w:type="dxa"/>
+            <w:tcW w:w="3683" w:type="dxa"/>
             <w:gridSpan w:val="2"/>
             <w:tcBorders/>
             <w:vAlign w:val="center"/>
@@ -8057,7 +8084,7 @@
         </w:tc>
         <w:tc>
           <w:tcPr>
-            <w:tcW w:w="2486" w:type="dxa"/>
+            <w:tcW w:w="2487" w:type="dxa"/>
             <w:tcBorders/>
             <w:vAlign w:val="center"/>
           </w:tcPr>
@@ -8152,7 +8179,7 @@
         </w:tc>
         <w:tc>
           <w:tcPr>
-            <w:tcW w:w="3684" w:type="dxa"/>
+            <w:tcW w:w="3683" w:type="dxa"/>
             <w:gridSpan w:val="2"/>
             <w:tcBorders/>
             <w:vAlign w:val="center"/>
@@ -8185,49 +8212,13 @@
                 <w:sz w:val="20"/>
                 <w:szCs w:val="20"/>
               </w:rPr>
-              <w:t>icon-svg-</w:t>
-            </w:r>
-            <w:r>
-              <w:rPr>
-                <w:b w:val="false"/>
-                <w:bCs w:val="false"/>
-                <w:sz w:val="20"/>
-                <w:szCs w:val="20"/>
-              </w:rPr>
-              <w:t>force</w:t>
-            </w:r>
-            <w:r>
-              <w:rPr>
-                <w:b w:val="false"/>
-                <w:bCs w:val="false"/>
-                <w:sz w:val="20"/>
-                <w:szCs w:val="20"/>
-              </w:rPr>
-              <w:t>_</w:t>
-            </w:r>
-            <w:r>
-              <w:rPr>
-                <w:b w:val="false"/>
-                <w:bCs w:val="false"/>
-                <w:sz w:val="20"/>
-                <w:szCs w:val="20"/>
-              </w:rPr>
-              <w:t>point_</w:t>
-            </w:r>
-            <w:r>
-              <w:rPr>
-                <w:b w:val="false"/>
-                <w:bCs w:val="false"/>
-                <w:sz w:val="20"/>
-                <w:szCs w:val="20"/>
-              </w:rPr>
-              <w:t>observation_open</w:t>
-            </w:r>
-          </w:p>
-        </w:tc>
-        <w:tc>
-          <w:tcPr>
-            <w:tcW w:w="2486" w:type="dxa"/>
+              <w:t>icon-svg-force_point_observation_open</w:t>
+            </w:r>
+          </w:p>
+        </w:tc>
+        <w:tc>
+          <w:tcPr>
+            <w:tcW w:w="2487" w:type="dxa"/>
             <w:tcBorders/>
             <w:vAlign w:val="center"/>
           </w:tcPr>
@@ -8322,7 +8313,7 @@
         </w:tc>
         <w:tc>
           <w:tcPr>
-            <w:tcW w:w="3684" w:type="dxa"/>
+            <w:tcW w:w="3683" w:type="dxa"/>
             <w:gridSpan w:val="2"/>
             <w:tcBorders/>
             <w:vAlign w:val="center"/>
@@ -8355,49 +8346,13 @@
                 <w:sz w:val="20"/>
                 <w:szCs w:val="20"/>
               </w:rPr>
-              <w:t>icon-svg-</w:t>
-            </w:r>
-            <w:r>
-              <w:rPr>
-                <w:b w:val="false"/>
-                <w:bCs w:val="false"/>
-                <w:sz w:val="20"/>
-                <w:szCs w:val="20"/>
-              </w:rPr>
-              <w:t>force</w:t>
-            </w:r>
-            <w:r>
-              <w:rPr>
-                <w:b w:val="false"/>
-                <w:bCs w:val="false"/>
-                <w:sz w:val="20"/>
-                <w:szCs w:val="20"/>
-              </w:rPr>
-              <w:t>_</w:t>
-            </w:r>
-            <w:r>
-              <w:rPr>
-                <w:b w:val="false"/>
-                <w:bCs w:val="false"/>
-                <w:sz w:val="20"/>
-                <w:szCs w:val="20"/>
-              </w:rPr>
-              <w:t>point_</w:t>
-            </w:r>
-            <w:r>
-              <w:rPr>
-                <w:b w:val="false"/>
-                <w:bCs w:val="false"/>
-                <w:sz w:val="20"/>
-                <w:szCs w:val="20"/>
-              </w:rPr>
-              <w:t>observation_hidden</w:t>
-            </w:r>
-          </w:p>
-        </w:tc>
-        <w:tc>
-          <w:tcPr>
-            <w:tcW w:w="2486" w:type="dxa"/>
+              <w:t>icon-svg-force_point_observation_hidden</w:t>
+            </w:r>
+          </w:p>
+        </w:tc>
+        <w:tc>
+          <w:tcPr>
+            <w:tcW w:w="2487" w:type="dxa"/>
             <w:tcBorders/>
             <w:vAlign w:val="center"/>
           </w:tcPr>
@@ -8492,7 +8447,7 @@
         </w:tc>
         <w:tc>
           <w:tcPr>
-            <w:tcW w:w="3684" w:type="dxa"/>
+            <w:tcW w:w="3683" w:type="dxa"/>
             <w:gridSpan w:val="2"/>
             <w:tcBorders/>
             <w:vAlign w:val="center"/>
@@ -8524,7 +8479,7 @@
         </w:tc>
         <w:tc>
           <w:tcPr>
-            <w:tcW w:w="2486" w:type="dxa"/>
+            <w:tcW w:w="2487" w:type="dxa"/>
             <w:tcBorders/>
             <w:vAlign w:val="center"/>
           </w:tcPr>
@@ -8619,7 +8574,7 @@
         </w:tc>
         <w:tc>
           <w:tcPr>
-            <w:tcW w:w="3684" w:type="dxa"/>
+            <w:tcW w:w="3683" w:type="dxa"/>
             <w:gridSpan w:val="2"/>
             <w:tcBorders/>
             <w:vAlign w:val="center"/>
@@ -8658,7 +8613,7 @@
         </w:tc>
         <w:tc>
           <w:tcPr>
-            <w:tcW w:w="2486" w:type="dxa"/>
+            <w:tcW w:w="2487" w:type="dxa"/>
             <w:tcBorders/>
             <w:vAlign w:val="center"/>
           </w:tcPr>
@@ -8753,7 +8708,7 @@
         </w:tc>
         <w:tc>
           <w:tcPr>
-            <w:tcW w:w="3684" w:type="dxa"/>
+            <w:tcW w:w="3683" w:type="dxa"/>
             <w:gridSpan w:val="2"/>
             <w:tcBorders/>
             <w:vAlign w:val="center"/>
@@ -8785,7 +8740,7 @@
         </w:tc>
         <w:tc>
           <w:tcPr>
-            <w:tcW w:w="2486" w:type="dxa"/>
+            <w:tcW w:w="2487" w:type="dxa"/>
             <w:tcBorders/>
             <w:vAlign w:val="center"/>
           </w:tcPr>
@@ -8880,7 +8835,7 @@
         </w:tc>
         <w:tc>
           <w:tcPr>
-            <w:tcW w:w="3684" w:type="dxa"/>
+            <w:tcW w:w="3683" w:type="dxa"/>
             <w:gridSpan w:val="2"/>
             <w:tcBorders/>
             <w:vAlign w:val="center"/>
@@ -8912,7 +8867,7 @@
         </w:tc>
         <w:tc>
           <w:tcPr>
-            <w:tcW w:w="2486" w:type="dxa"/>
+            <w:tcW w:w="2487" w:type="dxa"/>
             <w:tcBorders/>
             <w:vAlign w:val="center"/>
           </w:tcPr>
@@ -9007,7 +8962,7 @@
         </w:tc>
         <w:tc>
           <w:tcPr>
-            <w:tcW w:w="3684" w:type="dxa"/>
+            <w:tcW w:w="3683" w:type="dxa"/>
             <w:gridSpan w:val="2"/>
             <w:tcBorders/>
             <w:vAlign w:val="center"/>
@@ -9040,40 +8995,13 @@
                 <w:sz w:val="20"/>
                 <w:szCs w:val="20"/>
               </w:rPr>
-              <w:t>icon-svg-</w:t>
-            </w:r>
-            <w:r>
-              <w:rPr>
-                <w:b w:val="false"/>
-                <w:bCs w:val="false"/>
-                <w:sz w:val="20"/>
-                <w:szCs w:val="20"/>
-              </w:rPr>
-              <w:t>force</w:t>
-            </w:r>
-            <w:r>
-              <w:rPr>
-                <w:b w:val="false"/>
-                <w:bCs w:val="false"/>
-                <w:sz w:val="20"/>
-                <w:szCs w:val="20"/>
-              </w:rPr>
-              <w:t>_</w:t>
-            </w:r>
-            <w:r>
-              <w:rPr>
-                <w:b w:val="false"/>
-                <w:bCs w:val="false"/>
-                <w:sz w:val="20"/>
-                <w:szCs w:val="20"/>
-              </w:rPr>
-              <w:t>point_control</w:t>
-            </w:r>
-          </w:p>
-        </w:tc>
-        <w:tc>
-          <w:tcPr>
-            <w:tcW w:w="2486" w:type="dxa"/>
+              <w:t>icon-svg-force_point_control</w:t>
+            </w:r>
+          </w:p>
+        </w:tc>
+        <w:tc>
+          <w:tcPr>
+            <w:tcW w:w="2487" w:type="dxa"/>
             <w:tcBorders/>
             <w:vAlign w:val="center"/>
           </w:tcPr>
@@ -9168,7 +9096,7 @@
         </w:tc>
         <w:tc>
           <w:tcPr>
-            <w:tcW w:w="3684" w:type="dxa"/>
+            <w:tcW w:w="3683" w:type="dxa"/>
             <w:gridSpan w:val="2"/>
             <w:tcBorders/>
             <w:vAlign w:val="center"/>
@@ -9200,7 +9128,7 @@
         </w:tc>
         <w:tc>
           <w:tcPr>
-            <w:tcW w:w="2486" w:type="dxa"/>
+            <w:tcW w:w="2487" w:type="dxa"/>
             <w:tcBorders/>
             <w:vAlign w:val="center"/>
           </w:tcPr>
@@ -9295,7 +9223,7 @@
         </w:tc>
         <w:tc>
           <w:tcPr>
-            <w:tcW w:w="3684" w:type="dxa"/>
+            <w:tcW w:w="3683" w:type="dxa"/>
             <w:gridSpan w:val="2"/>
             <w:tcBorders/>
             <w:vAlign w:val="center"/>
@@ -9461,7 +9389,7 @@
         </w:tc>
         <w:tc>
           <w:tcPr>
-            <w:tcW w:w="2486" w:type="dxa"/>
+            <w:tcW w:w="2487" w:type="dxa"/>
             <w:tcBorders/>
             <w:vAlign w:val="center"/>
           </w:tcPr>
@@ -9556,7 +9484,7 @@
         </w:tc>
         <w:tc>
           <w:tcPr>
-            <w:tcW w:w="3684" w:type="dxa"/>
+            <w:tcW w:w="3683" w:type="dxa"/>
             <w:gridSpan w:val="2"/>
             <w:tcBorders/>
             <w:vAlign w:val="center"/>
@@ -9588,7 +9516,7 @@
         </w:tc>
         <w:tc>
           <w:tcPr>
-            <w:tcW w:w="2486" w:type="dxa"/>
+            <w:tcW w:w="2487" w:type="dxa"/>
             <w:tcBorders/>
             <w:vAlign w:val="center"/>
           </w:tcPr>
@@ -9683,7 +9611,7 @@
         </w:tc>
         <w:tc>
           <w:tcPr>
-            <w:tcW w:w="3684" w:type="dxa"/>
+            <w:tcW w:w="3683" w:type="dxa"/>
             <w:gridSpan w:val="2"/>
             <w:tcBorders/>
             <w:vAlign w:val="center"/>
@@ -9715,7 +9643,7 @@
         </w:tc>
         <w:tc>
           <w:tcPr>
-            <w:tcW w:w="2486" w:type="dxa"/>
+            <w:tcW w:w="2487" w:type="dxa"/>
             <w:tcBorders/>
             <w:vAlign w:val="center"/>
           </w:tcPr>
@@ -9810,7 +9738,7 @@
         </w:tc>
         <w:tc>
           <w:tcPr>
-            <w:tcW w:w="3684" w:type="dxa"/>
+            <w:tcW w:w="3683" w:type="dxa"/>
             <w:gridSpan w:val="2"/>
             <w:tcBorders/>
             <w:vAlign w:val="center"/>
@@ -9842,7 +9770,7 @@
         </w:tc>
         <w:tc>
           <w:tcPr>
-            <w:tcW w:w="2486" w:type="dxa"/>
+            <w:tcW w:w="2487" w:type="dxa"/>
             <w:tcBorders/>
             <w:vAlign w:val="center"/>
           </w:tcPr>
@@ -9937,7 +9865,7 @@
         </w:tc>
         <w:tc>
           <w:tcPr>
-            <w:tcW w:w="3684" w:type="dxa"/>
+            <w:tcW w:w="3683" w:type="dxa"/>
             <w:gridSpan w:val="2"/>
             <w:tcBorders/>
             <w:vAlign w:val="center"/>
@@ -9969,7 +9897,7 @@
         </w:tc>
         <w:tc>
           <w:tcPr>
-            <w:tcW w:w="2486" w:type="dxa"/>
+            <w:tcW w:w="2487" w:type="dxa"/>
             <w:tcBorders/>
             <w:vAlign w:val="center"/>
           </w:tcPr>
@@ -10064,7 +9992,7 @@
         </w:tc>
         <w:tc>
           <w:tcPr>
-            <w:tcW w:w="3684" w:type="dxa"/>
+            <w:tcW w:w="3683" w:type="dxa"/>
             <w:gridSpan w:val="2"/>
             <w:tcBorders/>
             <w:vAlign w:val="center"/>
@@ -10096,7 +10024,7 @@
         </w:tc>
         <w:tc>
           <w:tcPr>
-            <w:tcW w:w="2486" w:type="dxa"/>
+            <w:tcW w:w="2487" w:type="dxa"/>
             <w:tcBorders/>
             <w:vAlign w:val="center"/>
           </w:tcPr>
@@ -10191,7 +10119,7 @@
         </w:tc>
         <w:tc>
           <w:tcPr>
-            <w:tcW w:w="3684" w:type="dxa"/>
+            <w:tcW w:w="3683" w:type="dxa"/>
             <w:gridSpan w:val="2"/>
             <w:tcBorders/>
             <w:vAlign w:val="center"/>
@@ -10223,7 +10151,7 @@
         </w:tc>
         <w:tc>
           <w:tcPr>
-            <w:tcW w:w="2486" w:type="dxa"/>
+            <w:tcW w:w="2487" w:type="dxa"/>
             <w:tcBorders/>
             <w:vAlign w:val="center"/>
           </w:tcPr>
@@ -10318,7 +10246,7 @@
         </w:tc>
         <w:tc>
           <w:tcPr>
-            <w:tcW w:w="3684" w:type="dxa"/>
+            <w:tcW w:w="3683" w:type="dxa"/>
             <w:gridSpan w:val="2"/>
             <w:tcBorders/>
             <w:vAlign w:val="center"/>
@@ -10350,7 +10278,7 @@
         </w:tc>
         <w:tc>
           <w:tcPr>
-            <w:tcW w:w="2486" w:type="dxa"/>
+            <w:tcW w:w="2487" w:type="dxa"/>
             <w:tcBorders/>
             <w:vAlign w:val="center"/>
           </w:tcPr>
@@ -10445,7 +10373,7 @@
         </w:tc>
         <w:tc>
           <w:tcPr>
-            <w:tcW w:w="3684" w:type="dxa"/>
+            <w:tcW w:w="3683" w:type="dxa"/>
             <w:gridSpan w:val="2"/>
             <w:tcBorders/>
             <w:vAlign w:val="center"/>
@@ -10477,7 +10405,7 @@
         </w:tc>
         <w:tc>
           <w:tcPr>
-            <w:tcW w:w="2486" w:type="dxa"/>
+            <w:tcW w:w="2487" w:type="dxa"/>
             <w:tcBorders/>
             <w:vAlign w:val="center"/>
           </w:tcPr>
@@ -10572,7 +10500,7 @@
         </w:tc>
         <w:tc>
           <w:tcPr>
-            <w:tcW w:w="3684" w:type="dxa"/>
+            <w:tcW w:w="3683" w:type="dxa"/>
             <w:gridSpan w:val="2"/>
             <w:tcBorders/>
             <w:vAlign w:val="center"/>
@@ -10604,7 +10532,7 @@
         </w:tc>
         <w:tc>
           <w:tcPr>
-            <w:tcW w:w="2486" w:type="dxa"/>
+            <w:tcW w:w="2487" w:type="dxa"/>
             <w:tcBorders/>
             <w:vAlign w:val="center"/>
           </w:tcPr>
@@ -10699,7 +10627,7 @@
         </w:tc>
         <w:tc>
           <w:tcPr>
-            <w:tcW w:w="3684" w:type="dxa"/>
+            <w:tcW w:w="3683" w:type="dxa"/>
             <w:gridSpan w:val="2"/>
             <w:tcBorders/>
             <w:vAlign w:val="center"/>
@@ -10731,7 +10659,7 @@
         </w:tc>
         <w:tc>
           <w:tcPr>
-            <w:tcW w:w="2486" w:type="dxa"/>
+            <w:tcW w:w="2487" w:type="dxa"/>
             <w:tcBorders/>
             <w:vAlign w:val="center"/>
           </w:tcPr>
@@ -10826,7 +10754,7 @@
         </w:tc>
         <w:tc>
           <w:tcPr>
-            <w:tcW w:w="3684" w:type="dxa"/>
+            <w:tcW w:w="3683" w:type="dxa"/>
             <w:gridSpan w:val="2"/>
             <w:tcBorders/>
             <w:vAlign w:val="center"/>
@@ -10858,7 +10786,7 @@
         </w:tc>
         <w:tc>
           <w:tcPr>
-            <w:tcW w:w="2486" w:type="dxa"/>
+            <w:tcW w:w="2487" w:type="dxa"/>
             <w:tcBorders/>
             <w:vAlign w:val="center"/>
           </w:tcPr>
@@ -10953,7 +10881,7 @@
         </w:tc>
         <w:tc>
           <w:tcPr>
-            <w:tcW w:w="3684" w:type="dxa"/>
+            <w:tcW w:w="3683" w:type="dxa"/>
             <w:gridSpan w:val="2"/>
             <w:tcBorders/>
             <w:vAlign w:val="center"/>
@@ -10985,7 +10913,7 @@
         </w:tc>
         <w:tc>
           <w:tcPr>
-            <w:tcW w:w="2486" w:type="dxa"/>
+            <w:tcW w:w="2487" w:type="dxa"/>
             <w:tcBorders/>
             <w:vAlign w:val="center"/>
           </w:tcPr>
@@ -11080,7 +11008,7 @@
         </w:tc>
         <w:tc>
           <w:tcPr>
-            <w:tcW w:w="3684" w:type="dxa"/>
+            <w:tcW w:w="3683" w:type="dxa"/>
             <w:gridSpan w:val="2"/>
             <w:tcBorders/>
             <w:vAlign w:val="center"/>
@@ -11118,7 +11046,7 @@
         </w:tc>
         <w:tc>
           <w:tcPr>
-            <w:tcW w:w="2486" w:type="dxa"/>
+            <w:tcW w:w="2487" w:type="dxa"/>
             <w:tcBorders/>
             <w:vAlign w:val="center"/>
           </w:tcPr>
@@ -11213,7 +11141,7 @@
         </w:tc>
         <w:tc>
           <w:tcPr>
-            <w:tcW w:w="3684" w:type="dxa"/>
+            <w:tcW w:w="3683" w:type="dxa"/>
             <w:gridSpan w:val="2"/>
             <w:tcBorders/>
             <w:vAlign w:val="center"/>
@@ -11251,7 +11179,7 @@
         </w:tc>
         <w:tc>
           <w:tcPr>
-            <w:tcW w:w="2486" w:type="dxa"/>
+            <w:tcW w:w="2487" w:type="dxa"/>
             <w:tcBorders/>
             <w:vAlign w:val="center"/>
           </w:tcPr>
@@ -11346,7 +11274,7 @@
         </w:tc>
         <w:tc>
           <w:tcPr>
-            <w:tcW w:w="3684" w:type="dxa"/>
+            <w:tcW w:w="3683" w:type="dxa"/>
             <w:gridSpan w:val="2"/>
             <w:tcBorders/>
             <w:vAlign w:val="center"/>
@@ -11378,7 +11306,7 @@
         </w:tc>
         <w:tc>
           <w:tcPr>
-            <w:tcW w:w="2486" w:type="dxa"/>
+            <w:tcW w:w="2487" w:type="dxa"/>
             <w:tcBorders/>
             <w:vAlign w:val="center"/>
           </w:tcPr>
@@ -11473,7 +11401,7 @@
         </w:tc>
         <w:tc>
           <w:tcPr>
-            <w:tcW w:w="3684" w:type="dxa"/>
+            <w:tcW w:w="3683" w:type="dxa"/>
             <w:gridSpan w:val="2"/>
             <w:tcBorders/>
             <w:vAlign w:val="center"/>
@@ -11505,7 +11433,7 @@
         </w:tc>
         <w:tc>
           <w:tcPr>
-            <w:tcW w:w="2486" w:type="dxa"/>
+            <w:tcW w:w="2487" w:type="dxa"/>
             <w:tcBorders/>
             <w:vAlign w:val="center"/>
           </w:tcPr>
@@ -11600,7 +11528,7 @@
         </w:tc>
         <w:tc>
           <w:tcPr>
-            <w:tcW w:w="3684" w:type="dxa"/>
+            <w:tcW w:w="3683" w:type="dxa"/>
             <w:gridSpan w:val="2"/>
             <w:tcBorders/>
             <w:vAlign w:val="center"/>
@@ -11639,7 +11567,7 @@
         </w:tc>
         <w:tc>
           <w:tcPr>
-            <w:tcW w:w="2486" w:type="dxa"/>
+            <w:tcW w:w="2487" w:type="dxa"/>
             <w:tcBorders/>
             <w:vAlign w:val="center"/>
           </w:tcPr>
@@ -11734,7 +11662,7 @@
         </w:tc>
         <w:tc>
           <w:tcPr>
-            <w:tcW w:w="3684" w:type="dxa"/>
+            <w:tcW w:w="3683" w:type="dxa"/>
             <w:gridSpan w:val="2"/>
             <w:tcBorders/>
             <w:vAlign w:val="center"/>
@@ -11766,7 +11694,7 @@
         </w:tc>
         <w:tc>
           <w:tcPr>
-            <w:tcW w:w="2486" w:type="dxa"/>
+            <w:tcW w:w="2487" w:type="dxa"/>
             <w:tcBorders/>
             <w:vAlign w:val="center"/>
           </w:tcPr>
@@ -11861,7 +11789,7 @@
         </w:tc>
         <w:tc>
           <w:tcPr>
-            <w:tcW w:w="3684" w:type="dxa"/>
+            <w:tcW w:w="3683" w:type="dxa"/>
             <w:gridSpan w:val="2"/>
             <w:tcBorders/>
             <w:vAlign w:val="center"/>
@@ -11893,7 +11821,7 @@
         </w:tc>
         <w:tc>
           <w:tcPr>
-            <w:tcW w:w="2486" w:type="dxa"/>
+            <w:tcW w:w="2487" w:type="dxa"/>
             <w:tcBorders/>
             <w:vAlign w:val="center"/>
           </w:tcPr>
@@ -11988,7 +11916,7 @@
         </w:tc>
         <w:tc>
           <w:tcPr>
-            <w:tcW w:w="3684" w:type="dxa"/>
+            <w:tcW w:w="3683" w:type="dxa"/>
             <w:gridSpan w:val="2"/>
             <w:tcBorders/>
             <w:vAlign w:val="center"/>
@@ -12020,7 +11948,7 @@
         </w:tc>
         <w:tc>
           <w:tcPr>
-            <w:tcW w:w="2486" w:type="dxa"/>
+            <w:tcW w:w="2487" w:type="dxa"/>
             <w:tcBorders/>
             <w:vAlign w:val="center"/>
           </w:tcPr>
@@ -12115,7 +12043,7 @@
         </w:tc>
         <w:tc>
           <w:tcPr>
-            <w:tcW w:w="3684" w:type="dxa"/>
+            <w:tcW w:w="3683" w:type="dxa"/>
             <w:gridSpan w:val="2"/>
             <w:tcBorders/>
             <w:vAlign w:val="center"/>
@@ -12147,7 +12075,7 @@
         </w:tc>
         <w:tc>
           <w:tcPr>
-            <w:tcW w:w="2486" w:type="dxa"/>
+            <w:tcW w:w="2487" w:type="dxa"/>
             <w:tcBorders/>
             <w:vAlign w:val="center"/>
           </w:tcPr>
@@ -12242,7 +12170,7 @@
         </w:tc>
         <w:tc>
           <w:tcPr>
-            <w:tcW w:w="3684" w:type="dxa"/>
+            <w:tcW w:w="3683" w:type="dxa"/>
             <w:gridSpan w:val="2"/>
             <w:tcBorders/>
             <w:vAlign w:val="center"/>
@@ -12274,7 +12202,7 @@
         </w:tc>
         <w:tc>
           <w:tcPr>
-            <w:tcW w:w="2486" w:type="dxa"/>
+            <w:tcW w:w="2487" w:type="dxa"/>
             <w:tcBorders/>
             <w:vAlign w:val="center"/>
           </w:tcPr>
@@ -12369,7 +12297,7 @@
         </w:tc>
         <w:tc>
           <w:tcPr>
-            <w:tcW w:w="3684" w:type="dxa"/>
+            <w:tcW w:w="3683" w:type="dxa"/>
             <w:gridSpan w:val="2"/>
             <w:tcBorders/>
             <w:vAlign w:val="center"/>
@@ -12401,7 +12329,7 @@
         </w:tc>
         <w:tc>
           <w:tcPr>
-            <w:tcW w:w="2486" w:type="dxa"/>
+            <w:tcW w:w="2487" w:type="dxa"/>
             <w:tcBorders/>
             <w:vAlign w:val="center"/>
           </w:tcPr>
@@ -12496,7 +12424,7 @@
         </w:tc>
         <w:tc>
           <w:tcPr>
-            <w:tcW w:w="3684" w:type="dxa"/>
+            <w:tcW w:w="3683" w:type="dxa"/>
             <w:gridSpan w:val="2"/>
             <w:tcBorders/>
             <w:vAlign w:val="center"/>
@@ -12528,7 +12456,7 @@
         </w:tc>
         <w:tc>
           <w:tcPr>
-            <w:tcW w:w="2486" w:type="dxa"/>
+            <w:tcW w:w="2487" w:type="dxa"/>
             <w:tcBorders/>
             <w:vAlign w:val="center"/>
           </w:tcPr>
@@ -12623,7 +12551,7 @@
         </w:tc>
         <w:tc>
           <w:tcPr>
-            <w:tcW w:w="3684" w:type="dxa"/>
+            <w:tcW w:w="3683" w:type="dxa"/>
             <w:gridSpan w:val="2"/>
             <w:tcBorders/>
             <w:vAlign w:val="center"/>
@@ -12655,7 +12583,7 @@
         </w:tc>
         <w:tc>
           <w:tcPr>
-            <w:tcW w:w="2486" w:type="dxa"/>
+            <w:tcW w:w="2487" w:type="dxa"/>
             <w:tcBorders/>
             <w:vAlign w:val="center"/>
           </w:tcPr>
@@ -12750,7 +12678,7 @@
         </w:tc>
         <w:tc>
           <w:tcPr>
-            <w:tcW w:w="3684" w:type="dxa"/>
+            <w:tcW w:w="3683" w:type="dxa"/>
             <w:gridSpan w:val="2"/>
             <w:tcBorders/>
             <w:vAlign w:val="center"/>
@@ -12782,7 +12710,7 @@
         </w:tc>
         <w:tc>
           <w:tcPr>
-            <w:tcW w:w="2486" w:type="dxa"/>
+            <w:tcW w:w="2487" w:type="dxa"/>
             <w:tcBorders/>
             <w:vAlign w:val="center"/>
           </w:tcPr>
@@ -12877,7 +12805,7 @@
         </w:tc>
         <w:tc>
           <w:tcPr>
-            <w:tcW w:w="3684" w:type="dxa"/>
+            <w:tcW w:w="3683" w:type="dxa"/>
             <w:gridSpan w:val="2"/>
             <w:tcBorders/>
             <w:vAlign w:val="center"/>
@@ -12909,7 +12837,7 @@
         </w:tc>
         <w:tc>
           <w:tcPr>
-            <w:tcW w:w="2486" w:type="dxa"/>
+            <w:tcW w:w="2487" w:type="dxa"/>
             <w:tcBorders/>
             <w:vAlign w:val="center"/>
           </w:tcPr>
@@ -13004,7 +12932,7 @@
         </w:tc>
         <w:tc>
           <w:tcPr>
-            <w:tcW w:w="3684" w:type="dxa"/>
+            <w:tcW w:w="3683" w:type="dxa"/>
             <w:gridSpan w:val="2"/>
             <w:tcBorders/>
             <w:vAlign w:val="center"/>
@@ -13036,7 +12964,7 @@
         </w:tc>
         <w:tc>
           <w:tcPr>
-            <w:tcW w:w="2486" w:type="dxa"/>
+            <w:tcW w:w="2487" w:type="dxa"/>
             <w:tcBorders/>
             <w:vAlign w:val="center"/>
           </w:tcPr>
@@ -13131,7 +13059,7 @@
         </w:tc>
         <w:tc>
           <w:tcPr>
-            <w:tcW w:w="3684" w:type="dxa"/>
+            <w:tcW w:w="3683" w:type="dxa"/>
             <w:gridSpan w:val="2"/>
             <w:tcBorders/>
             <w:vAlign w:val="center"/>
@@ -13163,7 +13091,7 @@
         </w:tc>
         <w:tc>
           <w:tcPr>
-            <w:tcW w:w="2486" w:type="dxa"/>
+            <w:tcW w:w="2487" w:type="dxa"/>
             <w:tcBorders/>
             <w:vAlign w:val="center"/>
           </w:tcPr>
@@ -13258,7 +13186,7 @@
         </w:tc>
         <w:tc>
           <w:tcPr>
-            <w:tcW w:w="3684" w:type="dxa"/>
+            <w:tcW w:w="3683" w:type="dxa"/>
             <w:gridSpan w:val="2"/>
             <w:tcBorders/>
             <w:vAlign w:val="center"/>
@@ -13290,7 +13218,7 @@
         </w:tc>
         <w:tc>
           <w:tcPr>
-            <w:tcW w:w="2486" w:type="dxa"/>
+            <w:tcW w:w="2487" w:type="dxa"/>
             <w:tcBorders/>
             <w:vAlign w:val="center"/>
           </w:tcPr>
@@ -13385,7 +13313,7 @@
         </w:tc>
         <w:tc>
           <w:tcPr>
-            <w:tcW w:w="3684" w:type="dxa"/>
+            <w:tcW w:w="3683" w:type="dxa"/>
             <w:gridSpan w:val="2"/>
             <w:tcBorders/>
             <w:vAlign w:val="center"/>
@@ -13417,7 +13345,7 @@
         </w:tc>
         <w:tc>
           <w:tcPr>
-            <w:tcW w:w="2486" w:type="dxa"/>
+            <w:tcW w:w="2487" w:type="dxa"/>
             <w:tcBorders/>
             <w:vAlign w:val="center"/>
           </w:tcPr>
@@ -13512,7 +13440,7 @@
         </w:tc>
         <w:tc>
           <w:tcPr>
-            <w:tcW w:w="3684" w:type="dxa"/>
+            <w:tcW w:w="3683" w:type="dxa"/>
             <w:gridSpan w:val="2"/>
             <w:tcBorders/>
             <w:vAlign w:val="center"/>
@@ -13544,7 +13472,7 @@
         </w:tc>
         <w:tc>
           <w:tcPr>
-            <w:tcW w:w="2486" w:type="dxa"/>
+            <w:tcW w:w="2487" w:type="dxa"/>
             <w:tcBorders/>
             <w:vAlign w:val="center"/>
           </w:tcPr>
@@ -13639,7 +13567,7 @@
         </w:tc>
         <w:tc>
           <w:tcPr>
-            <w:tcW w:w="3684" w:type="dxa"/>
+            <w:tcW w:w="3683" w:type="dxa"/>
             <w:gridSpan w:val="2"/>
             <w:tcBorders/>
             <w:vAlign w:val="center"/>
@@ -13671,7 +13599,7 @@
         </w:tc>
         <w:tc>
           <w:tcPr>
-            <w:tcW w:w="2486" w:type="dxa"/>
+            <w:tcW w:w="2487" w:type="dxa"/>
             <w:tcBorders/>
             <w:vAlign w:val="center"/>
           </w:tcPr>
@@ -13787,7 +13715,7 @@
         </w:tc>
         <w:tc>
           <w:tcPr>
-            <w:tcW w:w="3684" w:type="dxa"/>
+            <w:tcW w:w="3683" w:type="dxa"/>
             <w:gridSpan w:val="2"/>
             <w:tcBorders/>
             <w:vAlign w:val="center"/>
@@ -13819,7 +13747,7 @@
         </w:tc>
         <w:tc>
           <w:tcPr>
-            <w:tcW w:w="2486" w:type="dxa"/>
+            <w:tcW w:w="2487" w:type="dxa"/>
             <w:tcBorders/>
             <w:vAlign w:val="center"/>
           </w:tcPr>
@@ -13914,7 +13842,7 @@
         </w:tc>
         <w:tc>
           <w:tcPr>
-            <w:tcW w:w="3684" w:type="dxa"/>
+            <w:tcW w:w="3683" w:type="dxa"/>
             <w:gridSpan w:val="2"/>
             <w:tcBorders/>
             <w:vAlign w:val="center"/>
@@ -13946,7 +13874,7 @@
         </w:tc>
         <w:tc>
           <w:tcPr>
-            <w:tcW w:w="2486" w:type="dxa"/>
+            <w:tcW w:w="2487" w:type="dxa"/>
             <w:tcBorders/>
             <w:vAlign w:val="center"/>
           </w:tcPr>
@@ -14041,7 +13969,7 @@
         </w:tc>
         <w:tc>
           <w:tcPr>
-            <w:tcW w:w="3684" w:type="dxa"/>
+            <w:tcW w:w="3683" w:type="dxa"/>
             <w:gridSpan w:val="2"/>
             <w:tcBorders/>
             <w:vAlign w:val="center"/>
@@ -14073,7 +14001,7 @@
         </w:tc>
         <w:tc>
           <w:tcPr>
-            <w:tcW w:w="2486" w:type="dxa"/>
+            <w:tcW w:w="2487" w:type="dxa"/>
             <w:tcBorders/>
             <w:vAlign w:val="center"/>
           </w:tcPr>
@@ -14168,7 +14096,7 @@
         </w:tc>
         <w:tc>
           <w:tcPr>
-            <w:tcW w:w="3684" w:type="dxa"/>
+            <w:tcW w:w="3683" w:type="dxa"/>
             <w:gridSpan w:val="2"/>
             <w:tcBorders/>
             <w:vAlign w:val="center"/>
@@ -14200,7 +14128,7 @@
         </w:tc>
         <w:tc>
           <w:tcPr>
-            <w:tcW w:w="2486" w:type="dxa"/>
+            <w:tcW w:w="2487" w:type="dxa"/>
             <w:tcBorders/>
             <w:vAlign w:val="center"/>
           </w:tcPr>
@@ -14262,7 +14190,7 @@
         </w:tc>
         <w:tc>
           <w:tcPr>
-            <w:tcW w:w="3684" w:type="dxa"/>
+            <w:tcW w:w="3683" w:type="dxa"/>
             <w:gridSpan w:val="2"/>
             <w:tcBorders/>
             <w:vAlign w:val="center"/>
@@ -14294,7 +14222,7 @@
         </w:tc>
         <w:tc>
           <w:tcPr>
-            <w:tcW w:w="2486" w:type="dxa"/>
+            <w:tcW w:w="2487" w:type="dxa"/>
             <w:tcBorders/>
             <w:vAlign w:val="center"/>
           </w:tcPr>
@@ -14324,7 +14252,7 @@
         <w:trPr/>
         <w:tc>
           <w:tcPr>
-            <w:tcW w:w="6893" w:type="dxa"/>
+            <w:tcW w:w="6892" w:type="dxa"/>
             <w:gridSpan w:val="2"/>
             <w:tcBorders/>
             <w:vAlign w:val="center"/>
@@ -14378,7 +14306,7 @@
         </w:tc>
         <w:tc>
           <w:tcPr>
-            <w:tcW w:w="2961" w:type="dxa"/>
+            <w:tcW w:w="2962" w:type="dxa"/>
             <w:gridSpan w:val="2"/>
             <w:tcBorders/>
             <w:vAlign w:val="center"/>
@@ -14476,7 +14404,7 @@
         </w:tc>
         <w:tc>
           <w:tcPr>
-            <w:tcW w:w="3684" w:type="dxa"/>
+            <w:tcW w:w="3683" w:type="dxa"/>
             <w:gridSpan w:val="2"/>
             <w:tcBorders/>
             <w:vAlign w:val="center"/>
@@ -14508,7 +14436,7 @@
         </w:tc>
         <w:tc>
           <w:tcPr>
-            <w:tcW w:w="2486" w:type="dxa"/>
+            <w:tcW w:w="2487" w:type="dxa"/>
             <w:tcBorders/>
             <w:vAlign w:val="center"/>
           </w:tcPr>
@@ -14603,7 +14531,7 @@
         </w:tc>
         <w:tc>
           <w:tcPr>
-            <w:tcW w:w="3684" w:type="dxa"/>
+            <w:tcW w:w="3683" w:type="dxa"/>
             <w:gridSpan w:val="2"/>
             <w:tcBorders/>
             <w:vAlign w:val="center"/>
@@ -14635,7 +14563,7 @@
         </w:tc>
         <w:tc>
           <w:tcPr>
-            <w:tcW w:w="2486" w:type="dxa"/>
+            <w:tcW w:w="2487" w:type="dxa"/>
             <w:tcBorders/>
             <w:vAlign w:val="center"/>
           </w:tcPr>
@@ -14730,7 +14658,7 @@
         </w:tc>
         <w:tc>
           <w:tcPr>
-            <w:tcW w:w="3684" w:type="dxa"/>
+            <w:tcW w:w="3683" w:type="dxa"/>
             <w:gridSpan w:val="2"/>
             <w:tcBorders/>
             <w:vAlign w:val="center"/>
@@ -14762,7 +14690,7 @@
         </w:tc>
         <w:tc>
           <w:tcPr>
-            <w:tcW w:w="2486" w:type="dxa"/>
+            <w:tcW w:w="2487" w:type="dxa"/>
             <w:tcBorders/>
             <w:vAlign w:val="center"/>
           </w:tcPr>
@@ -14857,7 +14785,7 @@
         </w:tc>
         <w:tc>
           <w:tcPr>
-            <w:tcW w:w="3684" w:type="dxa"/>
+            <w:tcW w:w="3683" w:type="dxa"/>
             <w:gridSpan w:val="2"/>
             <w:tcBorders/>
             <w:vAlign w:val="center"/>
@@ -14889,7 +14817,7 @@
         </w:tc>
         <w:tc>
           <w:tcPr>
-            <w:tcW w:w="2486" w:type="dxa"/>
+            <w:tcW w:w="2487" w:type="dxa"/>
             <w:tcBorders/>
             <w:vAlign w:val="center"/>
           </w:tcPr>
@@ -14951,7 +14879,7 @@
         </w:tc>
         <w:tc>
           <w:tcPr>
-            <w:tcW w:w="3684" w:type="dxa"/>
+            <w:tcW w:w="3683" w:type="dxa"/>
             <w:gridSpan w:val="2"/>
             <w:tcBorders/>
             <w:vAlign w:val="center"/>
@@ -14983,7 +14911,7 @@
         </w:tc>
         <w:tc>
           <w:tcPr>
-            <w:tcW w:w="2486" w:type="dxa"/>
+            <w:tcW w:w="2487" w:type="dxa"/>
             <w:tcBorders/>
             <w:vAlign w:val="center"/>
           </w:tcPr>
@@ -15044,7 +14972,7 @@
         </w:tc>
         <w:tc>
           <w:tcPr>
-            <w:tcW w:w="3684" w:type="dxa"/>
+            <w:tcW w:w="3683" w:type="dxa"/>
             <w:gridSpan w:val="2"/>
             <w:tcBorders/>
             <w:vAlign w:val="center"/>
@@ -15076,7 +15004,7 @@
         </w:tc>
         <w:tc>
           <w:tcPr>
-            <w:tcW w:w="2486" w:type="dxa"/>
+            <w:tcW w:w="2487" w:type="dxa"/>
             <w:tcBorders/>
             <w:vAlign w:val="center"/>
           </w:tcPr>
@@ -15106,7 +15034,7 @@
         <w:trPr/>
         <w:tc>
           <w:tcPr>
-            <w:tcW w:w="6893" w:type="dxa"/>
+            <w:tcW w:w="6892" w:type="dxa"/>
             <w:gridSpan w:val="2"/>
             <w:tcBorders/>
             <w:vAlign w:val="center"/>
@@ -15344,7 +15272,7 @@
         </w:tc>
         <w:tc>
           <w:tcPr>
-            <w:tcW w:w="2961" w:type="dxa"/>
+            <w:tcW w:w="2962" w:type="dxa"/>
             <w:gridSpan w:val="2"/>
             <w:tcBorders/>
             <w:vAlign w:val="center"/>
@@ -15442,7 +15370,7 @@
         </w:tc>
         <w:tc>
           <w:tcPr>
-            <w:tcW w:w="3684" w:type="dxa"/>
+            <w:tcW w:w="3683" w:type="dxa"/>
             <w:gridSpan w:val="2"/>
             <w:tcBorders/>
             <w:vAlign w:val="center"/>
@@ -15474,7 +15402,7 @@
         </w:tc>
         <w:tc>
           <w:tcPr>
-            <w:tcW w:w="2486" w:type="dxa"/>
+            <w:tcW w:w="2487" w:type="dxa"/>
             <w:tcBorders/>
             <w:vAlign w:val="center"/>
           </w:tcPr>
@@ -15569,7 +15497,7 @@
         </w:tc>
         <w:tc>
           <w:tcPr>
-            <w:tcW w:w="3684" w:type="dxa"/>
+            <w:tcW w:w="3683" w:type="dxa"/>
             <w:gridSpan w:val="2"/>
             <w:tcBorders/>
             <w:vAlign w:val="center"/>
@@ -15601,7 +15529,7 @@
         </w:tc>
         <w:tc>
           <w:tcPr>
-            <w:tcW w:w="2486" w:type="dxa"/>
+            <w:tcW w:w="2487" w:type="dxa"/>
             <w:tcBorders/>
             <w:vAlign w:val="center"/>
           </w:tcPr>
@@ -15696,7 +15624,7 @@
         </w:tc>
         <w:tc>
           <w:tcPr>
-            <w:tcW w:w="3684" w:type="dxa"/>
+            <w:tcW w:w="3683" w:type="dxa"/>
             <w:gridSpan w:val="2"/>
             <w:tcBorders/>
             <w:vAlign w:val="center"/>
@@ -15728,7 +15656,7 @@
         </w:tc>
         <w:tc>
           <w:tcPr>
-            <w:tcW w:w="2486" w:type="dxa"/>
+            <w:tcW w:w="2487" w:type="dxa"/>
             <w:tcBorders/>
             <w:vAlign w:val="center"/>
           </w:tcPr>
@@ -15823,7 +15751,7 @@
         </w:tc>
         <w:tc>
           <w:tcPr>
-            <w:tcW w:w="3684" w:type="dxa"/>
+            <w:tcW w:w="3683" w:type="dxa"/>
             <w:gridSpan w:val="2"/>
             <w:tcBorders/>
             <w:vAlign w:val="center"/>
@@ -15855,7 +15783,7 @@
         </w:tc>
         <w:tc>
           <w:tcPr>
-            <w:tcW w:w="2486" w:type="dxa"/>
+            <w:tcW w:w="2487" w:type="dxa"/>
             <w:tcBorders/>
             <w:vAlign w:val="center"/>
           </w:tcPr>
@@ -15950,7 +15878,7 @@
         </w:tc>
         <w:tc>
           <w:tcPr>
-            <w:tcW w:w="3684" w:type="dxa"/>
+            <w:tcW w:w="3683" w:type="dxa"/>
             <w:gridSpan w:val="2"/>
             <w:tcBorders/>
             <w:vAlign w:val="center"/>
@@ -15982,7 +15910,7 @@
         </w:tc>
         <w:tc>
           <w:tcPr>
-            <w:tcW w:w="2486" w:type="dxa"/>
+            <w:tcW w:w="2487" w:type="dxa"/>
             <w:tcBorders/>
             <w:vAlign w:val="center"/>
           </w:tcPr>
@@ -16077,7 +16005,7 @@
         </w:tc>
         <w:tc>
           <w:tcPr>
-            <w:tcW w:w="3684" w:type="dxa"/>
+            <w:tcW w:w="3683" w:type="dxa"/>
             <w:gridSpan w:val="2"/>
             <w:tcBorders/>
             <w:vAlign w:val="center"/>
@@ -16109,7 +16037,7 @@
         </w:tc>
         <w:tc>
           <w:tcPr>
-            <w:tcW w:w="2486" w:type="dxa"/>
+            <w:tcW w:w="2487" w:type="dxa"/>
             <w:tcBorders/>
             <w:vAlign w:val="center"/>
           </w:tcPr>
@@ -16204,7 +16132,7 @@
         </w:tc>
         <w:tc>
           <w:tcPr>
-            <w:tcW w:w="3684" w:type="dxa"/>
+            <w:tcW w:w="3683" w:type="dxa"/>
             <w:gridSpan w:val="2"/>
             <w:tcBorders/>
             <w:vAlign w:val="center"/>
@@ -16236,7 +16164,7 @@
         </w:tc>
         <w:tc>
           <w:tcPr>
-            <w:tcW w:w="2486" w:type="dxa"/>
+            <w:tcW w:w="2487" w:type="dxa"/>
             <w:tcBorders/>
             <w:vAlign w:val="center"/>
           </w:tcPr>
@@ -16331,7 +16259,7 @@
         </w:tc>
         <w:tc>
           <w:tcPr>
-            <w:tcW w:w="3684" w:type="dxa"/>
+            <w:tcW w:w="3683" w:type="dxa"/>
             <w:gridSpan w:val="2"/>
             <w:tcBorders/>
             <w:vAlign w:val="center"/>
@@ -16363,7 +16291,7 @@
         </w:tc>
         <w:tc>
           <w:tcPr>
-            <w:tcW w:w="2486" w:type="dxa"/>
+            <w:tcW w:w="2487" w:type="dxa"/>
             <w:tcBorders/>
             <w:vAlign w:val="center"/>
           </w:tcPr>
@@ -16458,7 +16386,7 @@
         </w:tc>
         <w:tc>
           <w:tcPr>
-            <w:tcW w:w="3684" w:type="dxa"/>
+            <w:tcW w:w="3683" w:type="dxa"/>
             <w:gridSpan w:val="2"/>
             <w:tcBorders/>
             <w:vAlign w:val="center"/>
@@ -16490,7 +16418,7 @@
         </w:tc>
         <w:tc>
           <w:tcPr>
-            <w:tcW w:w="2486" w:type="dxa"/>
+            <w:tcW w:w="2487" w:type="dxa"/>
             <w:tcBorders/>
             <w:vAlign w:val="center"/>
           </w:tcPr>
@@ -16585,7 +16513,7 @@
         </w:tc>
         <w:tc>
           <w:tcPr>
-            <w:tcW w:w="3684" w:type="dxa"/>
+            <w:tcW w:w="3683" w:type="dxa"/>
             <w:gridSpan w:val="2"/>
             <w:tcBorders/>
             <w:vAlign w:val="center"/>
@@ -16617,7 +16545,7 @@
         </w:tc>
         <w:tc>
           <w:tcPr>
-            <w:tcW w:w="2486" w:type="dxa"/>
+            <w:tcW w:w="2487" w:type="dxa"/>
             <w:tcBorders/>
             <w:vAlign w:val="center"/>
           </w:tcPr>
@@ -16712,7 +16640,7 @@
         </w:tc>
         <w:tc>
           <w:tcPr>
-            <w:tcW w:w="3684" w:type="dxa"/>
+            <w:tcW w:w="3683" w:type="dxa"/>
             <w:gridSpan w:val="2"/>
             <w:tcBorders/>
             <w:vAlign w:val="center"/>
@@ -16744,7 +16672,7 @@
         </w:tc>
         <w:tc>
           <w:tcPr>
-            <w:tcW w:w="2486" w:type="dxa"/>
+            <w:tcW w:w="2487" w:type="dxa"/>
             <w:tcBorders/>
             <w:vAlign w:val="center"/>
           </w:tcPr>
@@ -16839,7 +16767,7 @@
         </w:tc>
         <w:tc>
           <w:tcPr>
-            <w:tcW w:w="3684" w:type="dxa"/>
+            <w:tcW w:w="3683" w:type="dxa"/>
             <w:gridSpan w:val="2"/>
             <w:tcBorders/>
             <w:vAlign w:val="center"/>
@@ -16871,7 +16799,7 @@
         </w:tc>
         <w:tc>
           <w:tcPr>
-            <w:tcW w:w="2486" w:type="dxa"/>
+            <w:tcW w:w="2487" w:type="dxa"/>
             <w:tcBorders/>
             <w:vAlign w:val="center"/>
           </w:tcPr>
@@ -16966,7 +16894,7 @@
         </w:tc>
         <w:tc>
           <w:tcPr>
-            <w:tcW w:w="3684" w:type="dxa"/>
+            <w:tcW w:w="3683" w:type="dxa"/>
             <w:gridSpan w:val="2"/>
             <w:tcBorders/>
             <w:vAlign w:val="center"/>
@@ -16998,7 +16926,7 @@
         </w:tc>
         <w:tc>
           <w:tcPr>
-            <w:tcW w:w="2486" w:type="dxa"/>
+            <w:tcW w:w="2487" w:type="dxa"/>
             <w:tcBorders/>
             <w:vAlign w:val="center"/>
           </w:tcPr>
@@ -17093,7 +17021,7 @@
         </w:tc>
         <w:tc>
           <w:tcPr>
-            <w:tcW w:w="3684" w:type="dxa"/>
+            <w:tcW w:w="3683" w:type="dxa"/>
             <w:gridSpan w:val="2"/>
             <w:tcBorders/>
             <w:vAlign w:val="center"/>
@@ -17125,7 +17053,7 @@
         </w:tc>
         <w:tc>
           <w:tcPr>
-            <w:tcW w:w="2486" w:type="dxa"/>
+            <w:tcW w:w="2487" w:type="dxa"/>
             <w:tcBorders/>
             <w:vAlign w:val="center"/>
           </w:tcPr>
@@ -17220,7 +17148,7 @@
         </w:tc>
         <w:tc>
           <w:tcPr>
-            <w:tcW w:w="3684" w:type="dxa"/>
+            <w:tcW w:w="3683" w:type="dxa"/>
             <w:gridSpan w:val="2"/>
             <w:tcBorders/>
             <w:vAlign w:val="center"/>
@@ -17252,7 +17180,7 @@
         </w:tc>
         <w:tc>
           <w:tcPr>
-            <w:tcW w:w="2486" w:type="dxa"/>
+            <w:tcW w:w="2487" w:type="dxa"/>
             <w:tcBorders/>
             <w:vAlign w:val="center"/>
           </w:tcPr>
@@ -17347,7 +17275,7 @@
         </w:tc>
         <w:tc>
           <w:tcPr>
-            <w:tcW w:w="3684" w:type="dxa"/>
+            <w:tcW w:w="3683" w:type="dxa"/>
             <w:gridSpan w:val="2"/>
             <w:tcBorders/>
             <w:vAlign w:val="center"/>
@@ -17379,7 +17307,7 @@
         </w:tc>
         <w:tc>
           <w:tcPr>
-            <w:tcW w:w="2486" w:type="dxa"/>
+            <w:tcW w:w="2487" w:type="dxa"/>
             <w:tcBorders/>
             <w:vAlign w:val="center"/>
           </w:tcPr>
@@ -17441,7 +17369,7 @@
         </w:tc>
         <w:tc>
           <w:tcPr>
-            <w:tcW w:w="3684" w:type="dxa"/>
+            <w:tcW w:w="3683" w:type="dxa"/>
             <w:gridSpan w:val="2"/>
             <w:tcBorders/>
             <w:vAlign w:val="center"/>
@@ -17473,7 +17401,7 @@
         </w:tc>
         <w:tc>
           <w:tcPr>
-            <w:tcW w:w="2486" w:type="dxa"/>
+            <w:tcW w:w="2487" w:type="dxa"/>
             <w:tcBorders/>
             <w:vAlign w:val="center"/>
           </w:tcPr>
@@ -17503,7 +17431,7 @@
         <w:trPr/>
         <w:tc>
           <w:tcPr>
-            <w:tcW w:w="6893" w:type="dxa"/>
+            <w:tcW w:w="6892" w:type="dxa"/>
             <w:gridSpan w:val="2"/>
             <w:tcBorders/>
             <w:vAlign w:val="center"/>
@@ -17557,7 +17485,7 @@
         </w:tc>
         <w:tc>
           <w:tcPr>
-            <w:tcW w:w="2961" w:type="dxa"/>
+            <w:tcW w:w="2962" w:type="dxa"/>
             <w:gridSpan w:val="2"/>
             <w:tcBorders/>
             <w:vAlign w:val="center"/>
@@ -17655,7 +17583,7 @@
         </w:tc>
         <w:tc>
           <w:tcPr>
-            <w:tcW w:w="3684" w:type="dxa"/>
+            <w:tcW w:w="3683" w:type="dxa"/>
             <w:gridSpan w:val="2"/>
             <w:tcBorders/>
             <w:vAlign w:val="center"/>
@@ -17681,21 +17609,13 @@
             </w:pPr>
             <w:r>
               <w:rPr/>
-              <w:t>icon-svg-</w:t>
-            </w:r>
-            <w:r>
-              <w:rPr/>
-              <w:t>force</w:t>
-            </w:r>
-            <w:r>
-              <w:rPr/>
-              <w:t>_manage_outside</w:t>
-            </w:r>
-          </w:p>
-        </w:tc>
-        <w:tc>
-          <w:tcPr>
-            <w:tcW w:w="2486" w:type="dxa"/>
+              <w:t>icon-svg-force_manage_outside</w:t>
+            </w:r>
+          </w:p>
+        </w:tc>
+        <w:tc>
+          <w:tcPr>
+            <w:tcW w:w="2487" w:type="dxa"/>
             <w:tcBorders/>
             <w:vAlign w:val="center"/>
           </w:tcPr>
@@ -17790,7 +17710,7 @@
         </w:tc>
         <w:tc>
           <w:tcPr>
-            <w:tcW w:w="3684" w:type="dxa"/>
+            <w:tcW w:w="3683" w:type="dxa"/>
             <w:gridSpan w:val="2"/>
             <w:tcBorders/>
             <w:vAlign w:val="center"/>
@@ -17822,7 +17742,7 @@
         </w:tc>
         <w:tc>
           <w:tcPr>
-            <w:tcW w:w="2486" w:type="dxa"/>
+            <w:tcW w:w="2487" w:type="dxa"/>
             <w:tcBorders/>
             <w:vAlign w:val="center"/>
           </w:tcPr>
@@ -17915,7 +17835,7 @@
         </w:tc>
         <w:tc>
           <w:tcPr>
-            <w:tcW w:w="3684" w:type="dxa"/>
+            <w:tcW w:w="3683" w:type="dxa"/>
             <w:gridSpan w:val="2"/>
             <w:tcBorders/>
             <w:vAlign w:val="center"/>
@@ -17947,7 +17867,7 @@
         </w:tc>
         <w:tc>
           <w:tcPr>
-            <w:tcW w:w="2486" w:type="dxa"/>
+            <w:tcW w:w="2487" w:type="dxa"/>
             <w:tcBorders/>
             <w:vAlign w:val="center"/>
           </w:tcPr>
@@ -18042,7 +17962,7 @@
         </w:tc>
         <w:tc>
           <w:tcPr>
-            <w:tcW w:w="3684" w:type="dxa"/>
+            <w:tcW w:w="3683" w:type="dxa"/>
             <w:gridSpan w:val="2"/>
             <w:tcBorders/>
             <w:vAlign w:val="center"/>
@@ -18068,21 +17988,13 @@
             </w:pPr>
             <w:r>
               <w:rPr/>
-              <w:t>icon-svg-</w:t>
-            </w:r>
-            <w:r>
-              <w:rPr/>
-              <w:t>force</w:t>
-            </w:r>
-            <w:r>
-              <w:rPr/>
-              <w:t>_frontier_outside</w:t>
-            </w:r>
-          </w:p>
-        </w:tc>
-        <w:tc>
-          <w:tcPr>
-            <w:tcW w:w="2486" w:type="dxa"/>
+              <w:t>icon-svg-force_frontier_outside</w:t>
+            </w:r>
+          </w:p>
+        </w:tc>
+        <w:tc>
+          <w:tcPr>
+            <w:tcW w:w="2487" w:type="dxa"/>
             <w:tcBorders/>
             <w:vAlign w:val="center"/>
           </w:tcPr>
@@ -18177,7 +18089,7 @@
         </w:tc>
         <w:tc>
           <w:tcPr>
-            <w:tcW w:w="3684" w:type="dxa"/>
+            <w:tcW w:w="3683" w:type="dxa"/>
             <w:gridSpan w:val="2"/>
             <w:tcBorders/>
             <w:vAlign w:val="center"/>
@@ -18203,21 +18115,13 @@
             </w:pPr>
             <w:r>
               <w:rPr/>
-              <w:t>icon-svg-</w:t>
-            </w:r>
-            <w:r>
-              <w:rPr/>
-              <w:t>force_unit</w:t>
-            </w:r>
-            <w:r>
-              <w:rPr/>
-              <w:t>_control_outside</w:t>
-            </w:r>
-          </w:p>
-        </w:tc>
-        <w:tc>
-          <w:tcPr>
-            <w:tcW w:w="2486" w:type="dxa"/>
+              <w:t>icon-svg-force_unit_control_outside</w:t>
+            </w:r>
+          </w:p>
+        </w:tc>
+        <w:tc>
+          <w:tcPr>
+            <w:tcW w:w="2487" w:type="dxa"/>
             <w:tcBorders/>
             <w:vAlign w:val="center"/>
           </w:tcPr>
@@ -18312,7 +18216,7 @@
         </w:tc>
         <w:tc>
           <w:tcPr>
-            <w:tcW w:w="3684" w:type="dxa"/>
+            <w:tcW w:w="3683" w:type="dxa"/>
             <w:gridSpan w:val="2"/>
             <w:tcBorders/>
             <w:vAlign w:val="center"/>
@@ -18338,29 +18242,13 @@
             </w:pPr>
             <w:r>
               <w:rPr/>
-              <w:t>icon-svg-</w:t>
-            </w:r>
-            <w:r>
-              <w:rPr/>
-              <w:t>force</w:t>
-            </w:r>
-            <w:r>
-              <w:rPr/>
-              <w:t>_</w:t>
-            </w:r>
-            <w:r>
-              <w:rPr/>
-              <w:t>guard</w:t>
-            </w:r>
-            <w:r>
-              <w:rPr/>
-              <w:t>_outside</w:t>
-            </w:r>
-          </w:p>
-        </w:tc>
-        <w:tc>
-          <w:tcPr>
-            <w:tcW w:w="2486" w:type="dxa"/>
+              <w:t>icon-svg-force_guard_outside</w:t>
+            </w:r>
+          </w:p>
+        </w:tc>
+        <w:tc>
+          <w:tcPr>
+            <w:tcW w:w="2487" w:type="dxa"/>
             <w:tcBorders/>
             <w:vAlign w:val="center"/>
           </w:tcPr>
@@ -18455,7 +18343,7 @@
         </w:tc>
         <w:tc>
           <w:tcPr>
-            <w:tcW w:w="3684" w:type="dxa"/>
+            <w:tcW w:w="3683" w:type="dxa"/>
             <w:gridSpan w:val="2"/>
             <w:tcBorders/>
             <w:vAlign w:val="center"/>
@@ -18513,7 +18401,7 @@
         </w:tc>
         <w:tc>
           <w:tcPr>
-            <w:tcW w:w="2486" w:type="dxa"/>
+            <w:tcW w:w="2487" w:type="dxa"/>
             <w:tcBorders/>
             <w:vAlign w:val="center"/>
           </w:tcPr>
@@ -18608,7 +18496,7 @@
         </w:tc>
         <w:tc>
           <w:tcPr>
-            <w:tcW w:w="3684" w:type="dxa"/>
+            <w:tcW w:w="3683" w:type="dxa"/>
             <w:gridSpan w:val="2"/>
             <w:tcBorders/>
             <w:vAlign w:val="center"/>
@@ -18640,7 +18528,7 @@
         </w:tc>
         <w:tc>
           <w:tcPr>
-            <w:tcW w:w="2486" w:type="dxa"/>
+            <w:tcW w:w="2487" w:type="dxa"/>
             <w:tcBorders/>
             <w:vAlign w:val="center"/>
           </w:tcPr>
@@ -18702,7 +18590,7 @@
         </w:tc>
         <w:tc>
           <w:tcPr>
-            <w:tcW w:w="3684" w:type="dxa"/>
+            <w:tcW w:w="3683" w:type="dxa"/>
             <w:gridSpan w:val="2"/>
             <w:tcBorders/>
             <w:vAlign w:val="center"/>
@@ -18734,7 +18622,7 @@
         </w:tc>
         <w:tc>
           <w:tcPr>
-            <w:tcW w:w="2486" w:type="dxa"/>
+            <w:tcW w:w="2487" w:type="dxa"/>
             <w:tcBorders/>
             <w:vAlign w:val="center"/>
           </w:tcPr>
@@ -18764,7 +18652,7 @@
         <w:trPr/>
         <w:tc>
           <w:tcPr>
-            <w:tcW w:w="6893" w:type="dxa"/>
+            <w:tcW w:w="6892" w:type="dxa"/>
             <w:gridSpan w:val="2"/>
             <w:tcBorders/>
             <w:vAlign w:val="center"/>
@@ -18818,7 +18706,7 @@
         </w:tc>
         <w:tc>
           <w:tcPr>
-            <w:tcW w:w="2961" w:type="dxa"/>
+            <w:tcW w:w="2962" w:type="dxa"/>
             <w:gridSpan w:val="2"/>
             <w:tcBorders/>
             <w:vAlign w:val="center"/>
@@ -18916,7 +18804,7 @@
         </w:tc>
         <w:tc>
           <w:tcPr>
-            <w:tcW w:w="3684" w:type="dxa"/>
+            <w:tcW w:w="3683" w:type="dxa"/>
             <w:gridSpan w:val="2"/>
             <w:tcBorders/>
             <w:vAlign w:val="center"/>
@@ -18948,7 +18836,7 @@
         </w:tc>
         <w:tc>
           <w:tcPr>
-            <w:tcW w:w="2486" w:type="dxa"/>
+            <w:tcW w:w="2487" w:type="dxa"/>
             <w:tcBorders/>
             <w:vAlign w:val="center"/>
           </w:tcPr>
@@ -19043,7 +18931,7 @@
         </w:tc>
         <w:tc>
           <w:tcPr>
-            <w:tcW w:w="3684" w:type="dxa"/>
+            <w:tcW w:w="3683" w:type="dxa"/>
             <w:gridSpan w:val="2"/>
             <w:tcBorders/>
             <w:vAlign w:val="center"/>
@@ -19075,7 +18963,7 @@
         </w:tc>
         <w:tc>
           <w:tcPr>
-            <w:tcW w:w="2486" w:type="dxa"/>
+            <w:tcW w:w="2487" w:type="dxa"/>
             <w:tcBorders/>
             <w:vAlign w:val="center"/>
           </w:tcPr>
@@ -19170,7 +19058,7 @@
         </w:tc>
         <w:tc>
           <w:tcPr>
-            <w:tcW w:w="3684" w:type="dxa"/>
+            <w:tcW w:w="3683" w:type="dxa"/>
             <w:gridSpan w:val="2"/>
             <w:tcBorders/>
             <w:vAlign w:val="center"/>
@@ -19202,7 +19090,7 @@
         </w:tc>
         <w:tc>
           <w:tcPr>
-            <w:tcW w:w="2486" w:type="dxa"/>
+            <w:tcW w:w="2487" w:type="dxa"/>
             <w:tcBorders/>
             <w:vAlign w:val="center"/>
           </w:tcPr>
@@ -19297,7 +19185,7 @@
         </w:tc>
         <w:tc>
           <w:tcPr>
-            <w:tcW w:w="3684" w:type="dxa"/>
+            <w:tcW w:w="3683" w:type="dxa"/>
             <w:gridSpan w:val="2"/>
             <w:tcBorders/>
             <w:vAlign w:val="center"/>
@@ -19329,7 +19217,7 @@
         </w:tc>
         <w:tc>
           <w:tcPr>
-            <w:tcW w:w="2486" w:type="dxa"/>
+            <w:tcW w:w="2487" w:type="dxa"/>
             <w:tcBorders/>
             <w:vAlign w:val="center"/>
           </w:tcPr>
@@ -19424,7 +19312,7 @@
         </w:tc>
         <w:tc>
           <w:tcPr>
-            <w:tcW w:w="3684" w:type="dxa"/>
+            <w:tcW w:w="3683" w:type="dxa"/>
             <w:gridSpan w:val="2"/>
             <w:tcBorders/>
             <w:vAlign w:val="center"/>
@@ -19456,7 +19344,7 @@
         </w:tc>
         <w:tc>
           <w:tcPr>
-            <w:tcW w:w="2486" w:type="dxa"/>
+            <w:tcW w:w="2487" w:type="dxa"/>
             <w:tcBorders/>
             <w:vAlign w:val="center"/>
           </w:tcPr>
@@ -19551,7 +19439,7 @@
         </w:tc>
         <w:tc>
           <w:tcPr>
-            <w:tcW w:w="3684" w:type="dxa"/>
+            <w:tcW w:w="3683" w:type="dxa"/>
             <w:gridSpan w:val="2"/>
             <w:tcBorders/>
             <w:vAlign w:val="center"/>
@@ -19583,7 +19471,7 @@
         </w:tc>
         <w:tc>
           <w:tcPr>
-            <w:tcW w:w="2486" w:type="dxa"/>
+            <w:tcW w:w="2487" w:type="dxa"/>
             <w:tcBorders/>
             <w:vAlign w:val="center"/>
           </w:tcPr>
@@ -19678,7 +19566,7 @@
         </w:tc>
         <w:tc>
           <w:tcPr>
-            <w:tcW w:w="3684" w:type="dxa"/>
+            <w:tcW w:w="3683" w:type="dxa"/>
             <w:gridSpan w:val="2"/>
             <w:tcBorders/>
             <w:vAlign w:val="center"/>
@@ -19710,7 +19598,7 @@
         </w:tc>
         <w:tc>
           <w:tcPr>
-            <w:tcW w:w="2486" w:type="dxa"/>
+            <w:tcW w:w="2487" w:type="dxa"/>
             <w:tcBorders/>
             <w:vAlign w:val="center"/>
           </w:tcPr>
@@ -19805,7 +19693,7 @@
         </w:tc>
         <w:tc>
           <w:tcPr>
-            <w:tcW w:w="3684" w:type="dxa"/>
+            <w:tcW w:w="3683" w:type="dxa"/>
             <w:gridSpan w:val="2"/>
             <w:tcBorders/>
             <w:vAlign w:val="center"/>
@@ -19837,7 +19725,7 @@
         </w:tc>
         <w:tc>
           <w:tcPr>
-            <w:tcW w:w="2486" w:type="dxa"/>
+            <w:tcW w:w="2487" w:type="dxa"/>
             <w:tcBorders/>
             <w:vAlign w:val="center"/>
           </w:tcPr>
@@ -19932,7 +19820,7 @@
         </w:tc>
         <w:tc>
           <w:tcPr>
-            <w:tcW w:w="3684" w:type="dxa"/>
+            <w:tcW w:w="3683" w:type="dxa"/>
             <w:gridSpan w:val="2"/>
             <w:tcBorders/>
             <w:vAlign w:val="center"/>
@@ -19964,7 +19852,7 @@
         </w:tc>
         <w:tc>
           <w:tcPr>
-            <w:tcW w:w="2486" w:type="dxa"/>
+            <w:tcW w:w="2487" w:type="dxa"/>
             <w:tcBorders/>
             <w:vAlign w:val="center"/>
           </w:tcPr>
@@ -20059,7 +19947,7 @@
         </w:tc>
         <w:tc>
           <w:tcPr>
-            <w:tcW w:w="3684" w:type="dxa"/>
+            <w:tcW w:w="3683" w:type="dxa"/>
             <w:gridSpan w:val="2"/>
             <w:tcBorders/>
             <w:vAlign w:val="center"/>
@@ -20091,7 +19979,7 @@
         </w:tc>
         <w:tc>
           <w:tcPr>
-            <w:tcW w:w="2486" w:type="dxa"/>
+            <w:tcW w:w="2487" w:type="dxa"/>
             <w:tcBorders/>
             <w:vAlign w:val="center"/>
           </w:tcPr>
@@ -20186,7 +20074,7 @@
         </w:tc>
         <w:tc>
           <w:tcPr>
-            <w:tcW w:w="3684" w:type="dxa"/>
+            <w:tcW w:w="3683" w:type="dxa"/>
             <w:gridSpan w:val="2"/>
             <w:tcBorders/>
             <w:vAlign w:val="center"/>
@@ -20218,7 +20106,7 @@
         </w:tc>
         <w:tc>
           <w:tcPr>
-            <w:tcW w:w="2486" w:type="dxa"/>
+            <w:tcW w:w="2487" w:type="dxa"/>
             <w:tcBorders/>
             <w:vAlign w:val="center"/>
           </w:tcPr>
@@ -20313,7 +20201,7 @@
         </w:tc>
         <w:tc>
           <w:tcPr>
-            <w:tcW w:w="3684" w:type="dxa"/>
+            <w:tcW w:w="3683" w:type="dxa"/>
             <w:gridSpan w:val="2"/>
             <w:tcBorders/>
             <w:vAlign w:val="center"/>
@@ -20345,7 +20233,7 @@
         </w:tc>
         <w:tc>
           <w:tcPr>
-            <w:tcW w:w="2486" w:type="dxa"/>
+            <w:tcW w:w="2487" w:type="dxa"/>
             <w:tcBorders/>
             <w:vAlign w:val="center"/>
           </w:tcPr>
@@ -20440,7 +20328,7 @@
         </w:tc>
         <w:tc>
           <w:tcPr>
-            <w:tcW w:w="3684" w:type="dxa"/>
+            <w:tcW w:w="3683" w:type="dxa"/>
             <w:gridSpan w:val="2"/>
             <w:tcBorders/>
             <w:vAlign w:val="center"/>
@@ -20472,7 +20360,7 @@
         </w:tc>
         <w:tc>
           <w:tcPr>
-            <w:tcW w:w="2486" w:type="dxa"/>
+            <w:tcW w:w="2487" w:type="dxa"/>
             <w:tcBorders/>
             <w:vAlign w:val="center"/>
           </w:tcPr>
@@ -20567,7 +20455,7 @@
         </w:tc>
         <w:tc>
           <w:tcPr>
-            <w:tcW w:w="3684" w:type="dxa"/>
+            <w:tcW w:w="3683" w:type="dxa"/>
             <w:gridSpan w:val="2"/>
             <w:tcBorders/>
             <w:vAlign w:val="center"/>
@@ -20599,7 +20487,7 @@
         </w:tc>
         <w:tc>
           <w:tcPr>
-            <w:tcW w:w="2486" w:type="dxa"/>
+            <w:tcW w:w="2487" w:type="dxa"/>
             <w:tcBorders/>
             <w:vAlign w:val="center"/>
           </w:tcPr>
@@ -20694,7 +20582,7 @@
         </w:tc>
         <w:tc>
           <w:tcPr>
-            <w:tcW w:w="3684" w:type="dxa"/>
+            <w:tcW w:w="3683" w:type="dxa"/>
             <w:gridSpan w:val="2"/>
             <w:tcBorders/>
             <w:vAlign w:val="center"/>
@@ -20726,7 +20614,7 @@
         </w:tc>
         <w:tc>
           <w:tcPr>
-            <w:tcW w:w="2486" w:type="dxa"/>
+            <w:tcW w:w="2487" w:type="dxa"/>
             <w:tcBorders/>
             <w:vAlign w:val="center"/>
           </w:tcPr>
@@ -20821,7 +20709,7 @@
         </w:tc>
         <w:tc>
           <w:tcPr>
-            <w:tcW w:w="3684" w:type="dxa"/>
+            <w:tcW w:w="3683" w:type="dxa"/>
             <w:gridSpan w:val="2"/>
             <w:tcBorders/>
             <w:vAlign w:val="center"/>
@@ -20853,7 +20741,7 @@
         </w:tc>
         <w:tc>
           <w:tcPr>
-            <w:tcW w:w="2486" w:type="dxa"/>
+            <w:tcW w:w="2487" w:type="dxa"/>
             <w:tcBorders/>
             <w:vAlign w:val="center"/>
           </w:tcPr>
@@ -20931,7 +20819,7 @@
               <wp:positionV relativeFrom="paragraph">
                 <wp:posOffset>45085</wp:posOffset>
               </wp:positionV>
-              <wp:extent cx="16510" cy="146050"/>
+              <wp:extent cx="17145" cy="146050"/>
               <wp:effectExtent l="0" t="0" r="0" b="0"/>
               <wp:wrapSquare wrapText="largest"/>
               <wp:docPr id="147" name="Врезка1"/>
@@ -20942,7 +20830,7 @@
                     <wps:spPr>
                       <a:xfrm>
                         <a:off x="0" y="0"/>
-                        <a:ext cx="15840" cy="145440"/>
+                        <a:ext cx="16560" cy="145440"/>
                       </a:xfrm>
                       <a:prstGeom prst="rect">
                         <a:avLst/>
@@ -20984,7 +20872,7 @@
         </mc:Choice>
         <mc:Fallback>
           <w:pict>
-            <v:rect id="shape_0" ID="Врезка1" stroked="f" style="position:absolute;margin-left:521.75pt;margin-top:3.55pt;width:1.2pt;height:11.4pt;mso-position-horizontal-relative:page">
+            <v:rect id="shape_0" ID="Врезка1" stroked="f" style="position:absolute;margin-left:521.75pt;margin-top:3.55pt;width:1.25pt;height:11.4pt;mso-position-horizontal-relative:page">
               <w10:wrap type="none"/>
               <v:fill o:detectmouseclick="t" on="false"/>
               <v:stroke color="#3465a4" joinstyle="round" endcap="flat"/>

</xml_diff>

<commit_message>
[frontend.map Marker SVG patrool degree] +-
</commit_message>
<xml_diff>
--- a/frontend/md/Условные обозначения.docx
+++ b/frontend/md/Условные обозначения.docx
@@ -202,9 +202,9 @@
       </w:tblPr>
       <w:tblGrid>
         <w:gridCol w:w="3682"/>
-        <w:gridCol w:w="3208"/>
+        <w:gridCol w:w="3207"/>
         <w:gridCol w:w="475"/>
-        <w:gridCol w:w="2489"/>
+        <w:gridCol w:w="2490"/>
       </w:tblGrid>
       <w:tr>
         <w:trPr/>
@@ -326,7 +326,7 @@
         </w:tc>
         <w:tc>
           <w:tcPr>
-            <w:tcW w:w="3683" w:type="dxa"/>
+            <w:tcW w:w="3682" w:type="dxa"/>
             <w:gridSpan w:val="2"/>
             <w:tcBorders/>
             <w:vAlign w:val="center"/>
@@ -353,7 +353,7 @@
         </w:tc>
         <w:tc>
           <w:tcPr>
-            <w:tcW w:w="2489" w:type="dxa"/>
+            <w:tcW w:w="2490" w:type="dxa"/>
             <w:tcBorders/>
             <w:vAlign w:val="center"/>
           </w:tcPr>
@@ -446,7 +446,7 @@
         </w:tc>
         <w:tc>
           <w:tcPr>
-            <w:tcW w:w="3683" w:type="dxa"/>
+            <w:tcW w:w="3682" w:type="dxa"/>
             <w:gridSpan w:val="2"/>
             <w:tcBorders/>
             <w:vAlign w:val="center"/>
@@ -473,7 +473,7 @@
         </w:tc>
         <w:tc>
           <w:tcPr>
-            <w:tcW w:w="2489" w:type="dxa"/>
+            <w:tcW w:w="2490" w:type="dxa"/>
             <w:tcBorders/>
             <w:vAlign w:val="center"/>
           </w:tcPr>
@@ -566,7 +566,7 @@
         </w:tc>
         <w:tc>
           <w:tcPr>
-            <w:tcW w:w="3683" w:type="dxa"/>
+            <w:tcW w:w="3682" w:type="dxa"/>
             <w:gridSpan w:val="2"/>
             <w:tcBorders/>
             <w:vAlign w:val="center"/>
@@ -604,7 +604,7 @@
         </w:tc>
         <w:tc>
           <w:tcPr>
-            <w:tcW w:w="2489" w:type="dxa"/>
+            <w:tcW w:w="2490" w:type="dxa"/>
             <w:tcBorders/>
             <w:vAlign w:val="center"/>
           </w:tcPr>
@@ -739,7 +739,7 @@
         </w:tc>
         <w:tc>
           <w:tcPr>
-            <w:tcW w:w="3683" w:type="dxa"/>
+            <w:tcW w:w="3682" w:type="dxa"/>
             <w:gridSpan w:val="2"/>
             <w:tcBorders/>
             <w:vAlign w:val="center"/>
@@ -766,7 +766,7 @@
         </w:tc>
         <w:tc>
           <w:tcPr>
-            <w:tcW w:w="2489" w:type="dxa"/>
+            <w:tcW w:w="2490" w:type="dxa"/>
             <w:tcBorders/>
             <w:vAlign w:val="center"/>
           </w:tcPr>
@@ -859,7 +859,7 @@
         </w:tc>
         <w:tc>
           <w:tcPr>
-            <w:tcW w:w="3683" w:type="dxa"/>
+            <w:tcW w:w="3682" w:type="dxa"/>
             <w:gridSpan w:val="2"/>
             <w:tcBorders/>
             <w:vAlign w:val="center"/>
@@ -886,7 +886,7 @@
         </w:tc>
         <w:tc>
           <w:tcPr>
-            <w:tcW w:w="2489" w:type="dxa"/>
+            <w:tcW w:w="2490" w:type="dxa"/>
             <w:tcBorders/>
             <w:vAlign w:val="center"/>
           </w:tcPr>
@@ -979,7 +979,7 @@
         </w:tc>
         <w:tc>
           <w:tcPr>
-            <w:tcW w:w="3683" w:type="dxa"/>
+            <w:tcW w:w="3682" w:type="dxa"/>
             <w:gridSpan w:val="2"/>
             <w:tcBorders/>
             <w:vAlign w:val="center"/>
@@ -1006,7 +1006,7 @@
         </w:tc>
         <w:tc>
           <w:tcPr>
-            <w:tcW w:w="2489" w:type="dxa"/>
+            <w:tcW w:w="2490" w:type="dxa"/>
             <w:tcBorders/>
             <w:vAlign w:val="center"/>
           </w:tcPr>
@@ -1099,7 +1099,7 @@
         </w:tc>
         <w:tc>
           <w:tcPr>
-            <w:tcW w:w="3683" w:type="dxa"/>
+            <w:tcW w:w="3682" w:type="dxa"/>
             <w:gridSpan w:val="2"/>
             <w:tcBorders/>
             <w:vAlign w:val="center"/>
@@ -1126,7 +1126,7 @@
         </w:tc>
         <w:tc>
           <w:tcPr>
-            <w:tcW w:w="2489" w:type="dxa"/>
+            <w:tcW w:w="2490" w:type="dxa"/>
             <w:tcBorders/>
             <w:vAlign w:val="center"/>
           </w:tcPr>
@@ -1219,7 +1219,7 @@
         </w:tc>
         <w:tc>
           <w:tcPr>
-            <w:tcW w:w="3683" w:type="dxa"/>
+            <w:tcW w:w="3682" w:type="dxa"/>
             <w:gridSpan w:val="2"/>
             <w:tcBorders/>
             <w:vAlign w:val="center"/>
@@ -1246,7 +1246,7 @@
         </w:tc>
         <w:tc>
           <w:tcPr>
-            <w:tcW w:w="2489" w:type="dxa"/>
+            <w:tcW w:w="2490" w:type="dxa"/>
             <w:tcBorders/>
             <w:vAlign w:val="center"/>
           </w:tcPr>
@@ -1339,7 +1339,7 @@
         </w:tc>
         <w:tc>
           <w:tcPr>
-            <w:tcW w:w="3683" w:type="dxa"/>
+            <w:tcW w:w="3682" w:type="dxa"/>
             <w:gridSpan w:val="2"/>
             <w:tcBorders/>
             <w:vAlign w:val="center"/>
@@ -1366,7 +1366,7 @@
         </w:tc>
         <w:tc>
           <w:tcPr>
-            <w:tcW w:w="2489" w:type="dxa"/>
+            <w:tcW w:w="2490" w:type="dxa"/>
             <w:tcBorders/>
             <w:vAlign w:val="center"/>
           </w:tcPr>
@@ -1397,7 +1397,7 @@
         <w:trPr/>
         <w:tc>
           <w:tcPr>
-            <w:tcW w:w="6890" w:type="dxa"/>
+            <w:tcW w:w="6889" w:type="dxa"/>
             <w:gridSpan w:val="2"/>
             <w:tcBorders/>
             <w:vAlign w:val="center"/>
@@ -1443,7 +1443,7 @@
         </w:tc>
         <w:tc>
           <w:tcPr>
-            <w:tcW w:w="2964" w:type="dxa"/>
+            <w:tcW w:w="2965" w:type="dxa"/>
             <w:gridSpan w:val="2"/>
             <w:tcBorders/>
             <w:vAlign w:val="center"/>
@@ -1505,7 +1505,7 @@
         </w:tc>
         <w:tc>
           <w:tcPr>
-            <w:tcW w:w="3683" w:type="dxa"/>
+            <w:tcW w:w="3682" w:type="dxa"/>
             <w:gridSpan w:val="2"/>
             <w:tcBorders/>
             <w:vAlign w:val="center"/>
@@ -1528,7 +1528,7 @@
         </w:tc>
         <w:tc>
           <w:tcPr>
-            <w:tcW w:w="2489" w:type="dxa"/>
+            <w:tcW w:w="2490" w:type="dxa"/>
             <w:tcBorders/>
             <w:vAlign w:val="center"/>
           </w:tcPr>
@@ -1620,7 +1620,7 @@
         </w:tc>
         <w:tc>
           <w:tcPr>
-            <w:tcW w:w="3683" w:type="dxa"/>
+            <w:tcW w:w="3682" w:type="dxa"/>
             <w:gridSpan w:val="2"/>
             <w:tcBorders/>
             <w:vAlign w:val="center"/>
@@ -1642,7 +1642,7 @@
         </w:tc>
         <w:tc>
           <w:tcPr>
-            <w:tcW w:w="2489" w:type="dxa"/>
+            <w:tcW w:w="2490" w:type="dxa"/>
             <w:tcBorders/>
             <w:vAlign w:val="center"/>
           </w:tcPr>
@@ -1737,7 +1737,7 @@
         </w:tc>
         <w:tc>
           <w:tcPr>
-            <w:tcW w:w="3683" w:type="dxa"/>
+            <w:tcW w:w="3682" w:type="dxa"/>
             <w:gridSpan w:val="2"/>
             <w:tcBorders/>
             <w:vAlign w:val="center"/>
@@ -1759,7 +1759,7 @@
         </w:tc>
         <w:tc>
           <w:tcPr>
-            <w:tcW w:w="2489" w:type="dxa"/>
+            <w:tcW w:w="2490" w:type="dxa"/>
             <w:tcBorders/>
             <w:vAlign w:val="center"/>
           </w:tcPr>
@@ -1854,7 +1854,7 @@
         </w:tc>
         <w:tc>
           <w:tcPr>
-            <w:tcW w:w="3683" w:type="dxa"/>
+            <w:tcW w:w="3682" w:type="dxa"/>
             <w:gridSpan w:val="2"/>
             <w:tcBorders/>
             <w:vAlign w:val="center"/>
@@ -1892,7 +1892,7 @@
         </w:tc>
         <w:tc>
           <w:tcPr>
-            <w:tcW w:w="2489" w:type="dxa"/>
+            <w:tcW w:w="2490" w:type="dxa"/>
             <w:tcBorders/>
             <w:vAlign w:val="center"/>
           </w:tcPr>
@@ -1987,7 +1987,7 @@
         </w:tc>
         <w:tc>
           <w:tcPr>
-            <w:tcW w:w="3683" w:type="dxa"/>
+            <w:tcW w:w="3682" w:type="dxa"/>
             <w:gridSpan w:val="2"/>
             <w:tcBorders/>
             <w:vAlign w:val="center"/>
@@ -2009,7 +2009,7 @@
         </w:tc>
         <w:tc>
           <w:tcPr>
-            <w:tcW w:w="2489" w:type="dxa"/>
+            <w:tcW w:w="2490" w:type="dxa"/>
             <w:tcBorders/>
             <w:vAlign w:val="center"/>
           </w:tcPr>
@@ -2104,7 +2104,7 @@
         </w:tc>
         <w:tc>
           <w:tcPr>
-            <w:tcW w:w="3683" w:type="dxa"/>
+            <w:tcW w:w="3682" w:type="dxa"/>
             <w:gridSpan w:val="2"/>
             <w:tcBorders/>
             <w:vAlign w:val="center"/>
@@ -2181,17 +2181,13 @@
             </w:pPr>
             <w:r>
               <w:rPr/>
-              <w:t>a</w:t>
-            </w:r>
-            <w:r>
-              <w:rPr/>
-              <w:t>rrow-layout-double-end</w:t>
-            </w:r>
-          </w:p>
-        </w:tc>
-        <w:tc>
-          <w:tcPr>
-            <w:tcW w:w="2489" w:type="dxa"/>
+              <w:t>arrow-layout-double-end</w:t>
+            </w:r>
+          </w:p>
+        </w:tc>
+        <w:tc>
+          <w:tcPr>
+            <w:tcW w:w="2490" w:type="dxa"/>
             <w:tcBorders/>
             <w:vAlign w:val="center"/>
           </w:tcPr>
@@ -2286,7 +2282,7 @@
         </w:tc>
         <w:tc>
           <w:tcPr>
-            <w:tcW w:w="3683" w:type="dxa"/>
+            <w:tcW w:w="3682" w:type="dxa"/>
             <w:gridSpan w:val="2"/>
             <w:tcBorders/>
             <w:vAlign w:val="center"/>
@@ -2308,7 +2304,7 @@
         </w:tc>
         <w:tc>
           <w:tcPr>
-            <w:tcW w:w="2489" w:type="dxa"/>
+            <w:tcW w:w="2490" w:type="dxa"/>
             <w:tcBorders/>
             <w:vAlign w:val="center"/>
           </w:tcPr>
@@ -2403,7 +2399,7 @@
         </w:tc>
         <w:tc>
           <w:tcPr>
-            <w:tcW w:w="3683" w:type="dxa"/>
+            <w:tcW w:w="3682" w:type="dxa"/>
             <w:gridSpan w:val="2"/>
             <w:tcBorders/>
             <w:vAlign w:val="center"/>
@@ -2425,7 +2421,7 @@
         </w:tc>
         <w:tc>
           <w:tcPr>
-            <w:tcW w:w="2489" w:type="dxa"/>
+            <w:tcW w:w="2490" w:type="dxa"/>
             <w:tcBorders/>
             <w:vAlign w:val="center"/>
           </w:tcPr>
@@ -2520,7 +2516,7 @@
         </w:tc>
         <w:tc>
           <w:tcPr>
-            <w:tcW w:w="3683" w:type="dxa"/>
+            <w:tcW w:w="3682" w:type="dxa"/>
             <w:gridSpan w:val="2"/>
             <w:tcBorders/>
             <w:vAlign w:val="center"/>
@@ -2542,7 +2538,7 @@
         </w:tc>
         <w:tc>
           <w:tcPr>
-            <w:tcW w:w="2489" w:type="dxa"/>
+            <w:tcW w:w="2490" w:type="dxa"/>
             <w:tcBorders/>
             <w:vAlign w:val="center"/>
           </w:tcPr>
@@ -2603,7 +2599,7 @@
         </w:tc>
         <w:tc>
           <w:tcPr>
-            <w:tcW w:w="3683" w:type="dxa"/>
+            <w:tcW w:w="3682" w:type="dxa"/>
             <w:gridSpan w:val="2"/>
             <w:tcBorders/>
             <w:vAlign w:val="center"/>
@@ -2634,7 +2630,7 @@
         </w:tc>
         <w:tc>
           <w:tcPr>
-            <w:tcW w:w="2489" w:type="dxa"/>
+            <w:tcW w:w="2490" w:type="dxa"/>
             <w:tcBorders/>
             <w:vAlign w:val="center"/>
           </w:tcPr>
@@ -2664,7 +2660,7 @@
         <w:trPr/>
         <w:tc>
           <w:tcPr>
-            <w:tcW w:w="6890" w:type="dxa"/>
+            <w:tcW w:w="6889" w:type="dxa"/>
             <w:gridSpan w:val="2"/>
             <w:tcBorders/>
             <w:vAlign w:val="center"/>
@@ -2718,7 +2714,7 @@
         </w:tc>
         <w:tc>
           <w:tcPr>
-            <w:tcW w:w="2964" w:type="dxa"/>
+            <w:tcW w:w="2965" w:type="dxa"/>
             <w:gridSpan w:val="2"/>
             <w:tcBorders/>
             <w:vAlign w:val="center"/>
@@ -2817,7 +2813,7 @@
         </w:tc>
         <w:tc>
           <w:tcPr>
-            <w:tcW w:w="3683" w:type="dxa"/>
+            <w:tcW w:w="3682" w:type="dxa"/>
             <w:gridSpan w:val="2"/>
             <w:tcBorders/>
             <w:vAlign w:val="center"/>
@@ -2851,7 +2847,7 @@
         </w:tc>
         <w:tc>
           <w:tcPr>
-            <w:tcW w:w="2489" w:type="dxa"/>
+            <w:tcW w:w="2490" w:type="dxa"/>
             <w:tcBorders/>
             <w:vAlign w:val="center"/>
           </w:tcPr>
@@ -2947,7 +2943,7 @@
         </w:tc>
         <w:tc>
           <w:tcPr>
-            <w:tcW w:w="3683" w:type="dxa"/>
+            <w:tcW w:w="3682" w:type="dxa"/>
             <w:gridSpan w:val="2"/>
             <w:tcBorders/>
             <w:vAlign w:val="center"/>
@@ -2981,7 +2977,7 @@
         </w:tc>
         <w:tc>
           <w:tcPr>
-            <w:tcW w:w="2489" w:type="dxa"/>
+            <w:tcW w:w="2490" w:type="dxa"/>
             <w:tcBorders/>
             <w:vAlign w:val="center"/>
           </w:tcPr>
@@ -3077,7 +3073,7 @@
         </w:tc>
         <w:tc>
           <w:tcPr>
-            <w:tcW w:w="3683" w:type="dxa"/>
+            <w:tcW w:w="3682" w:type="dxa"/>
             <w:gridSpan w:val="2"/>
             <w:tcBorders/>
             <w:vAlign w:val="center"/>
@@ -3111,7 +3107,7 @@
         </w:tc>
         <w:tc>
           <w:tcPr>
-            <w:tcW w:w="2489" w:type="dxa"/>
+            <w:tcW w:w="2490" w:type="dxa"/>
             <w:tcBorders/>
             <w:vAlign w:val="center"/>
           </w:tcPr>
@@ -3207,7 +3203,7 @@
         </w:tc>
         <w:tc>
           <w:tcPr>
-            <w:tcW w:w="3683" w:type="dxa"/>
+            <w:tcW w:w="3682" w:type="dxa"/>
             <w:gridSpan w:val="2"/>
             <w:tcBorders/>
             <w:vAlign w:val="center"/>
@@ -3241,7 +3237,7 @@
         </w:tc>
         <w:tc>
           <w:tcPr>
-            <w:tcW w:w="2489" w:type="dxa"/>
+            <w:tcW w:w="2490" w:type="dxa"/>
             <w:tcBorders/>
             <w:vAlign w:val="center"/>
           </w:tcPr>
@@ -3337,7 +3333,7 @@
         </w:tc>
         <w:tc>
           <w:tcPr>
-            <w:tcW w:w="3683" w:type="dxa"/>
+            <w:tcW w:w="3682" w:type="dxa"/>
             <w:gridSpan w:val="2"/>
             <w:tcBorders/>
             <w:vAlign w:val="center"/>
@@ -3371,7 +3367,7 @@
         </w:tc>
         <w:tc>
           <w:tcPr>
-            <w:tcW w:w="2489" w:type="dxa"/>
+            <w:tcW w:w="2490" w:type="dxa"/>
             <w:tcBorders/>
             <w:vAlign w:val="center"/>
           </w:tcPr>
@@ -3467,7 +3463,7 @@
         </w:tc>
         <w:tc>
           <w:tcPr>
-            <w:tcW w:w="3683" w:type="dxa"/>
+            <w:tcW w:w="3682" w:type="dxa"/>
             <w:gridSpan w:val="2"/>
             <w:tcBorders/>
             <w:vAlign w:val="center"/>
@@ -3501,7 +3497,7 @@
         </w:tc>
         <w:tc>
           <w:tcPr>
-            <w:tcW w:w="2489" w:type="dxa"/>
+            <w:tcW w:w="2490" w:type="dxa"/>
             <w:tcBorders/>
             <w:vAlign w:val="center"/>
           </w:tcPr>
@@ -3597,7 +3593,7 @@
         </w:tc>
         <w:tc>
           <w:tcPr>
-            <w:tcW w:w="3683" w:type="dxa"/>
+            <w:tcW w:w="3682" w:type="dxa"/>
             <w:gridSpan w:val="2"/>
             <w:tcBorders/>
             <w:vAlign w:val="center"/>
@@ -3631,7 +3627,7 @@
         </w:tc>
         <w:tc>
           <w:tcPr>
-            <w:tcW w:w="2489" w:type="dxa"/>
+            <w:tcW w:w="2490" w:type="dxa"/>
             <w:tcBorders/>
             <w:vAlign w:val="center"/>
           </w:tcPr>
@@ -3727,7 +3723,7 @@
         </w:tc>
         <w:tc>
           <w:tcPr>
-            <w:tcW w:w="3683" w:type="dxa"/>
+            <w:tcW w:w="3682" w:type="dxa"/>
             <w:gridSpan w:val="2"/>
             <w:tcBorders/>
             <w:vAlign w:val="center"/>
@@ -3761,7 +3757,7 @@
         </w:tc>
         <w:tc>
           <w:tcPr>
-            <w:tcW w:w="2489" w:type="dxa"/>
+            <w:tcW w:w="2490" w:type="dxa"/>
             <w:tcBorders/>
             <w:vAlign w:val="center"/>
           </w:tcPr>
@@ -3857,7 +3853,7 @@
         </w:tc>
         <w:tc>
           <w:tcPr>
-            <w:tcW w:w="3683" w:type="dxa"/>
+            <w:tcW w:w="3682" w:type="dxa"/>
             <w:gridSpan w:val="2"/>
             <w:tcBorders/>
             <w:vAlign w:val="center"/>
@@ -3891,7 +3887,7 @@
         </w:tc>
         <w:tc>
           <w:tcPr>
-            <w:tcW w:w="2489" w:type="dxa"/>
+            <w:tcW w:w="2490" w:type="dxa"/>
             <w:tcBorders/>
             <w:vAlign w:val="center"/>
           </w:tcPr>
@@ -3987,7 +3983,7 @@
         </w:tc>
         <w:tc>
           <w:tcPr>
-            <w:tcW w:w="3683" w:type="dxa"/>
+            <w:tcW w:w="3682" w:type="dxa"/>
             <w:gridSpan w:val="2"/>
             <w:tcBorders/>
             <w:vAlign w:val="center"/>
@@ -4021,7 +4017,7 @@
         </w:tc>
         <w:tc>
           <w:tcPr>
-            <w:tcW w:w="2489" w:type="dxa"/>
+            <w:tcW w:w="2490" w:type="dxa"/>
             <w:tcBorders/>
             <w:vAlign w:val="center"/>
           </w:tcPr>
@@ -4117,7 +4113,7 @@
         </w:tc>
         <w:tc>
           <w:tcPr>
-            <w:tcW w:w="3683" w:type="dxa"/>
+            <w:tcW w:w="3682" w:type="dxa"/>
             <w:gridSpan w:val="2"/>
             <w:tcBorders/>
             <w:vAlign w:val="center"/>
@@ -4125,33 +4121,40 @@
           <w:p>
             <w:pPr>
               <w:pStyle w:val="Normal"/>
-              <w:tabs>
-                <w:tab w:val="clear" w:pos="709"/>
-                <w:tab w:val="left" w:pos="1418" w:leader="none"/>
-              </w:tabs>
-              <w:ind w:firstLine="426"/>
-              <w:jc w:val="both"/>
-              <w:rPr>
-                <w:b/>
-                <w:b/>
-                <w:sz w:val="28"/>
-                <w:szCs w:val="28"/>
+              <w:widowControl/>
+              <w:tabs>
+                <w:tab w:val="clear" w:pos="709"/>
+                <w:tab w:val="left" w:pos="1418" w:leader="none"/>
+              </w:tabs>
+              <w:suppressAutoHyphens w:val="true"/>
+              <w:bidi w:val="0"/>
+              <w:spacing w:before="0" w:after="0"/>
+              <w:ind w:left="0" w:right="0" w:hanging="0"/>
+              <w:jc w:val="both"/>
+              <w:rPr>
+                <w:b w:val="false"/>
+                <w:b w:val="false"/>
+                <w:bCs w:val="false"/>
+                <w:sz w:val="20"/>
+                <w:szCs w:val="20"/>
                 <w:lang w:val="en-US"/>
               </w:rPr>
             </w:pPr>
             <w:r>
               <w:rPr>
-                <w:b/>
-                <w:sz w:val="28"/>
-                <w:szCs w:val="28"/>
+                <w:b w:val="false"/>
+                <w:bCs w:val="false"/>
+                <w:sz w:val="20"/>
+                <w:szCs w:val="20"/>
                 <w:lang w:val="en-US"/>
               </w:rPr>
-            </w:r>
-          </w:p>
-        </w:tc>
-        <w:tc>
-          <w:tcPr>
-            <w:tcW w:w="2489" w:type="dxa"/>
+              <w:t>icon-svg-force_patrol_control_inside</w:t>
+            </w:r>
+          </w:p>
+        </w:tc>
+        <w:tc>
+          <w:tcPr>
+            <w:tcW w:w="2490" w:type="dxa"/>
             <w:tcBorders/>
             <w:vAlign w:val="center"/>
           </w:tcPr>
@@ -4247,7 +4250,7 @@
         </w:tc>
         <w:tc>
           <w:tcPr>
-            <w:tcW w:w="3683" w:type="dxa"/>
+            <w:tcW w:w="3682" w:type="dxa"/>
             <w:gridSpan w:val="2"/>
             <w:tcBorders/>
             <w:vAlign w:val="center"/>
@@ -4281,7 +4284,7 @@
         </w:tc>
         <w:tc>
           <w:tcPr>
-            <w:tcW w:w="2489" w:type="dxa"/>
+            <w:tcW w:w="2490" w:type="dxa"/>
             <w:tcBorders/>
             <w:vAlign w:val="center"/>
           </w:tcPr>
@@ -4377,7 +4380,7 @@
         </w:tc>
         <w:tc>
           <w:tcPr>
-            <w:tcW w:w="3683" w:type="dxa"/>
+            <w:tcW w:w="3682" w:type="dxa"/>
             <w:gridSpan w:val="2"/>
             <w:tcBorders/>
             <w:vAlign w:val="center"/>
@@ -4411,7 +4414,7 @@
         </w:tc>
         <w:tc>
           <w:tcPr>
-            <w:tcW w:w="2489" w:type="dxa"/>
+            <w:tcW w:w="2490" w:type="dxa"/>
             <w:tcBorders/>
             <w:vAlign w:val="center"/>
           </w:tcPr>
@@ -4507,7 +4510,7 @@
         </w:tc>
         <w:tc>
           <w:tcPr>
-            <w:tcW w:w="3683" w:type="dxa"/>
+            <w:tcW w:w="3682" w:type="dxa"/>
             <w:gridSpan w:val="2"/>
             <w:tcBorders/>
             <w:vAlign w:val="center"/>
@@ -4541,7 +4544,7 @@
         </w:tc>
         <w:tc>
           <w:tcPr>
-            <w:tcW w:w="2489" w:type="dxa"/>
+            <w:tcW w:w="2490" w:type="dxa"/>
             <w:tcBorders/>
             <w:vAlign w:val="center"/>
           </w:tcPr>
@@ -4637,7 +4640,7 @@
         </w:tc>
         <w:tc>
           <w:tcPr>
-            <w:tcW w:w="3683" w:type="dxa"/>
+            <w:tcW w:w="3682" w:type="dxa"/>
             <w:gridSpan w:val="2"/>
             <w:tcBorders/>
             <w:vAlign w:val="center"/>
@@ -4671,7 +4674,7 @@
         </w:tc>
         <w:tc>
           <w:tcPr>
-            <w:tcW w:w="2489" w:type="dxa"/>
+            <w:tcW w:w="2490" w:type="dxa"/>
             <w:tcBorders/>
             <w:vAlign w:val="center"/>
           </w:tcPr>
@@ -4767,7 +4770,7 @@
         </w:tc>
         <w:tc>
           <w:tcPr>
-            <w:tcW w:w="3683" w:type="dxa"/>
+            <w:tcW w:w="3682" w:type="dxa"/>
             <w:gridSpan w:val="2"/>
             <w:tcBorders/>
             <w:vAlign w:val="center"/>
@@ -4801,7 +4804,7 @@
         </w:tc>
         <w:tc>
           <w:tcPr>
-            <w:tcW w:w="2489" w:type="dxa"/>
+            <w:tcW w:w="2490" w:type="dxa"/>
             <w:tcBorders/>
             <w:vAlign w:val="center"/>
           </w:tcPr>
@@ -4897,7 +4900,7 @@
         </w:tc>
         <w:tc>
           <w:tcPr>
-            <w:tcW w:w="3683" w:type="dxa"/>
+            <w:tcW w:w="3682" w:type="dxa"/>
             <w:gridSpan w:val="2"/>
             <w:tcBorders/>
             <w:vAlign w:val="center"/>
@@ -4931,7 +4934,7 @@
         </w:tc>
         <w:tc>
           <w:tcPr>
-            <w:tcW w:w="2489" w:type="dxa"/>
+            <w:tcW w:w="2490" w:type="dxa"/>
             <w:tcBorders/>
             <w:vAlign w:val="center"/>
           </w:tcPr>
@@ -5027,7 +5030,7 @@
         </w:tc>
         <w:tc>
           <w:tcPr>
-            <w:tcW w:w="3683" w:type="dxa"/>
+            <w:tcW w:w="3682" w:type="dxa"/>
             <w:gridSpan w:val="2"/>
             <w:tcBorders/>
             <w:vAlign w:val="center"/>
@@ -5061,7 +5064,7 @@
         </w:tc>
         <w:tc>
           <w:tcPr>
-            <w:tcW w:w="2489" w:type="dxa"/>
+            <w:tcW w:w="2490" w:type="dxa"/>
             <w:tcBorders/>
             <w:vAlign w:val="center"/>
           </w:tcPr>
@@ -5157,7 +5160,7 @@
         </w:tc>
         <w:tc>
           <w:tcPr>
-            <w:tcW w:w="3683" w:type="dxa"/>
+            <w:tcW w:w="3682" w:type="dxa"/>
             <w:gridSpan w:val="2"/>
             <w:tcBorders/>
             <w:vAlign w:val="center"/>
@@ -5190,7 +5193,7 @@
         </w:tc>
         <w:tc>
           <w:tcPr>
-            <w:tcW w:w="2489" w:type="dxa"/>
+            <w:tcW w:w="2490" w:type="dxa"/>
             <w:tcBorders/>
             <w:vAlign w:val="center"/>
           </w:tcPr>
@@ -5286,7 +5289,7 @@
         </w:tc>
         <w:tc>
           <w:tcPr>
-            <w:tcW w:w="3683" w:type="dxa"/>
+            <w:tcW w:w="3682" w:type="dxa"/>
             <w:gridSpan w:val="2"/>
             <w:tcBorders/>
             <w:vAlign w:val="center"/>
@@ -5320,7 +5323,7 @@
         </w:tc>
         <w:tc>
           <w:tcPr>
-            <w:tcW w:w="2489" w:type="dxa"/>
+            <w:tcW w:w="2490" w:type="dxa"/>
             <w:tcBorders/>
             <w:vAlign w:val="center"/>
           </w:tcPr>
@@ -5416,7 +5419,7 @@
         </w:tc>
         <w:tc>
           <w:tcPr>
-            <w:tcW w:w="3683" w:type="dxa"/>
+            <w:tcW w:w="3682" w:type="dxa"/>
             <w:gridSpan w:val="2"/>
             <w:tcBorders/>
             <w:vAlign w:val="center"/>
@@ -5450,7 +5453,7 @@
         </w:tc>
         <w:tc>
           <w:tcPr>
-            <w:tcW w:w="2489" w:type="dxa"/>
+            <w:tcW w:w="2490" w:type="dxa"/>
             <w:tcBorders/>
             <w:vAlign w:val="center"/>
           </w:tcPr>
@@ -5481,7 +5484,7 @@
         <w:trPr/>
         <w:tc>
           <w:tcPr>
-            <w:tcW w:w="6890" w:type="dxa"/>
+            <w:tcW w:w="6889" w:type="dxa"/>
             <w:gridSpan w:val="2"/>
             <w:tcBorders/>
             <w:vAlign w:val="center"/>
@@ -5510,7 +5513,7 @@
         </w:tc>
         <w:tc>
           <w:tcPr>
-            <w:tcW w:w="2964" w:type="dxa"/>
+            <w:tcW w:w="2965" w:type="dxa"/>
             <w:gridSpan w:val="2"/>
             <w:tcBorders/>
             <w:vAlign w:val="center"/>
@@ -5605,7 +5608,7 @@
         </w:tc>
         <w:tc>
           <w:tcPr>
-            <w:tcW w:w="3683" w:type="dxa"/>
+            <w:tcW w:w="3682" w:type="dxa"/>
             <w:gridSpan w:val="2"/>
             <w:tcBorders/>
             <w:vAlign w:val="center"/>
@@ -5637,7 +5640,7 @@
         </w:tc>
         <w:tc>
           <w:tcPr>
-            <w:tcW w:w="2489" w:type="dxa"/>
+            <w:tcW w:w="2490" w:type="dxa"/>
             <w:tcBorders/>
             <w:vAlign w:val="center"/>
           </w:tcPr>
@@ -5732,7 +5735,7 @@
         </w:tc>
         <w:tc>
           <w:tcPr>
-            <w:tcW w:w="3683" w:type="dxa"/>
+            <w:tcW w:w="3682" w:type="dxa"/>
             <w:gridSpan w:val="2"/>
             <w:tcBorders/>
             <w:vAlign w:val="center"/>
@@ -5764,7 +5767,7 @@
         </w:tc>
         <w:tc>
           <w:tcPr>
-            <w:tcW w:w="2489" w:type="dxa"/>
+            <w:tcW w:w="2490" w:type="dxa"/>
             <w:tcBorders/>
             <w:vAlign w:val="center"/>
           </w:tcPr>
@@ -5859,7 +5862,7 @@
         </w:tc>
         <w:tc>
           <w:tcPr>
-            <w:tcW w:w="3683" w:type="dxa"/>
+            <w:tcW w:w="3682" w:type="dxa"/>
             <w:gridSpan w:val="2"/>
             <w:tcBorders/>
             <w:vAlign w:val="center"/>
@@ -5891,7 +5894,7 @@
         </w:tc>
         <w:tc>
           <w:tcPr>
-            <w:tcW w:w="2489" w:type="dxa"/>
+            <w:tcW w:w="2490" w:type="dxa"/>
             <w:tcBorders/>
             <w:vAlign w:val="center"/>
           </w:tcPr>
@@ -5986,7 +5989,7 @@
         </w:tc>
         <w:tc>
           <w:tcPr>
-            <w:tcW w:w="3683" w:type="dxa"/>
+            <w:tcW w:w="3682" w:type="dxa"/>
             <w:gridSpan w:val="2"/>
             <w:tcBorders/>
             <w:vAlign w:val="center"/>
@@ -6018,7 +6021,7 @@
         </w:tc>
         <w:tc>
           <w:tcPr>
-            <w:tcW w:w="2489" w:type="dxa"/>
+            <w:tcW w:w="2490" w:type="dxa"/>
             <w:tcBorders/>
             <w:vAlign w:val="center"/>
           </w:tcPr>
@@ -6080,7 +6083,7 @@
         </w:tc>
         <w:tc>
           <w:tcPr>
-            <w:tcW w:w="3683" w:type="dxa"/>
+            <w:tcW w:w="3682" w:type="dxa"/>
             <w:gridSpan w:val="2"/>
             <w:tcBorders/>
             <w:vAlign w:val="center"/>
@@ -6112,7 +6115,7 @@
         </w:tc>
         <w:tc>
           <w:tcPr>
-            <w:tcW w:w="2489" w:type="dxa"/>
+            <w:tcW w:w="2490" w:type="dxa"/>
             <w:tcBorders/>
             <w:vAlign w:val="center"/>
           </w:tcPr>
@@ -6142,7 +6145,7 @@
         <w:trPr/>
         <w:tc>
           <w:tcPr>
-            <w:tcW w:w="6890" w:type="dxa"/>
+            <w:tcW w:w="6889" w:type="dxa"/>
             <w:gridSpan w:val="2"/>
             <w:tcBorders/>
             <w:vAlign w:val="center"/>
@@ -6196,7 +6199,7 @@
         </w:tc>
         <w:tc>
           <w:tcPr>
-            <w:tcW w:w="2964" w:type="dxa"/>
+            <w:tcW w:w="2965" w:type="dxa"/>
             <w:gridSpan w:val="2"/>
             <w:tcBorders/>
             <w:vAlign w:val="center"/>
@@ -6294,7 +6297,7 @@
         </w:tc>
         <w:tc>
           <w:tcPr>
-            <w:tcW w:w="3683" w:type="dxa"/>
+            <w:tcW w:w="3682" w:type="dxa"/>
             <w:gridSpan w:val="2"/>
             <w:tcBorders/>
             <w:vAlign w:val="center"/>
@@ -6326,7 +6329,7 @@
         </w:tc>
         <w:tc>
           <w:tcPr>
-            <w:tcW w:w="2489" w:type="dxa"/>
+            <w:tcW w:w="2490" w:type="dxa"/>
             <w:tcBorders/>
             <w:vAlign w:val="center"/>
           </w:tcPr>
@@ -6421,7 +6424,7 @@
         </w:tc>
         <w:tc>
           <w:tcPr>
-            <w:tcW w:w="3683" w:type="dxa"/>
+            <w:tcW w:w="3682" w:type="dxa"/>
             <w:gridSpan w:val="2"/>
             <w:tcBorders/>
             <w:vAlign w:val="center"/>
@@ -6453,7 +6456,7 @@
         </w:tc>
         <w:tc>
           <w:tcPr>
-            <w:tcW w:w="2489" w:type="dxa"/>
+            <w:tcW w:w="2490" w:type="dxa"/>
             <w:tcBorders/>
             <w:vAlign w:val="center"/>
           </w:tcPr>
@@ -6548,7 +6551,7 @@
         </w:tc>
         <w:tc>
           <w:tcPr>
-            <w:tcW w:w="3683" w:type="dxa"/>
+            <w:tcW w:w="3682" w:type="dxa"/>
             <w:gridSpan w:val="2"/>
             <w:tcBorders/>
             <w:vAlign w:val="center"/>
@@ -6580,7 +6583,7 @@
         </w:tc>
         <w:tc>
           <w:tcPr>
-            <w:tcW w:w="2489" w:type="dxa"/>
+            <w:tcW w:w="2490" w:type="dxa"/>
             <w:tcBorders/>
             <w:vAlign w:val="center"/>
           </w:tcPr>
@@ -6675,7 +6678,7 @@
         </w:tc>
         <w:tc>
           <w:tcPr>
-            <w:tcW w:w="3683" w:type="dxa"/>
+            <w:tcW w:w="3682" w:type="dxa"/>
             <w:gridSpan w:val="2"/>
             <w:tcBorders/>
             <w:vAlign w:val="center"/>
@@ -6707,7 +6710,7 @@
         </w:tc>
         <w:tc>
           <w:tcPr>
-            <w:tcW w:w="2489" w:type="dxa"/>
+            <w:tcW w:w="2490" w:type="dxa"/>
             <w:tcBorders/>
             <w:vAlign w:val="center"/>
           </w:tcPr>
@@ -6802,7 +6805,7 @@
         </w:tc>
         <w:tc>
           <w:tcPr>
-            <w:tcW w:w="3683" w:type="dxa"/>
+            <w:tcW w:w="3682" w:type="dxa"/>
             <w:gridSpan w:val="2"/>
             <w:tcBorders/>
             <w:vAlign w:val="center"/>
@@ -6834,7 +6837,7 @@
         </w:tc>
         <w:tc>
           <w:tcPr>
-            <w:tcW w:w="2489" w:type="dxa"/>
+            <w:tcW w:w="2490" w:type="dxa"/>
             <w:tcBorders/>
             <w:vAlign w:val="center"/>
           </w:tcPr>
@@ -6929,7 +6932,7 @@
         </w:tc>
         <w:tc>
           <w:tcPr>
-            <w:tcW w:w="3683" w:type="dxa"/>
+            <w:tcW w:w="3682" w:type="dxa"/>
             <w:gridSpan w:val="2"/>
             <w:tcBorders/>
             <w:vAlign w:val="center"/>
@@ -6961,7 +6964,7 @@
         </w:tc>
         <w:tc>
           <w:tcPr>
-            <w:tcW w:w="2489" w:type="dxa"/>
+            <w:tcW w:w="2490" w:type="dxa"/>
             <w:tcBorders/>
             <w:vAlign w:val="center"/>
           </w:tcPr>
@@ -7056,7 +7059,7 @@
         </w:tc>
         <w:tc>
           <w:tcPr>
-            <w:tcW w:w="3683" w:type="dxa"/>
+            <w:tcW w:w="3682" w:type="dxa"/>
             <w:gridSpan w:val="2"/>
             <w:tcBorders/>
             <w:vAlign w:val="center"/>
@@ -7088,7 +7091,7 @@
         </w:tc>
         <w:tc>
           <w:tcPr>
-            <w:tcW w:w="2489" w:type="dxa"/>
+            <w:tcW w:w="2490" w:type="dxa"/>
             <w:tcBorders/>
             <w:vAlign w:val="center"/>
           </w:tcPr>
@@ -7183,7 +7186,7 @@
         </w:tc>
         <w:tc>
           <w:tcPr>
-            <w:tcW w:w="3683" w:type="dxa"/>
+            <w:tcW w:w="3682" w:type="dxa"/>
             <w:gridSpan w:val="2"/>
             <w:tcBorders/>
             <w:vAlign w:val="center"/>
@@ -7215,7 +7218,7 @@
         </w:tc>
         <w:tc>
           <w:tcPr>
-            <w:tcW w:w="2489" w:type="dxa"/>
+            <w:tcW w:w="2490" w:type="dxa"/>
             <w:tcBorders/>
             <w:vAlign w:val="center"/>
           </w:tcPr>
@@ -7310,7 +7313,7 @@
         </w:tc>
         <w:tc>
           <w:tcPr>
-            <w:tcW w:w="3683" w:type="dxa"/>
+            <w:tcW w:w="3682" w:type="dxa"/>
             <w:gridSpan w:val="2"/>
             <w:tcBorders/>
             <w:vAlign w:val="center"/>
@@ -7342,7 +7345,7 @@
         </w:tc>
         <w:tc>
           <w:tcPr>
-            <w:tcW w:w="2489" w:type="dxa"/>
+            <w:tcW w:w="2490" w:type="dxa"/>
             <w:tcBorders/>
             <w:vAlign w:val="center"/>
           </w:tcPr>
@@ -7437,7 +7440,7 @@
         </w:tc>
         <w:tc>
           <w:tcPr>
-            <w:tcW w:w="3683" w:type="dxa"/>
+            <w:tcW w:w="3682" w:type="dxa"/>
             <w:gridSpan w:val="2"/>
             <w:tcBorders/>
             <w:vAlign w:val="center"/>
@@ -7469,7 +7472,7 @@
         </w:tc>
         <w:tc>
           <w:tcPr>
-            <w:tcW w:w="2489" w:type="dxa"/>
+            <w:tcW w:w="2490" w:type="dxa"/>
             <w:tcBorders/>
             <w:vAlign w:val="center"/>
           </w:tcPr>
@@ -7564,7 +7567,7 @@
         </w:tc>
         <w:tc>
           <w:tcPr>
-            <w:tcW w:w="3683" w:type="dxa"/>
+            <w:tcW w:w="3682" w:type="dxa"/>
             <w:gridSpan w:val="2"/>
             <w:tcBorders/>
             <w:vAlign w:val="center"/>
@@ -7596,7 +7599,7 @@
         </w:tc>
         <w:tc>
           <w:tcPr>
-            <w:tcW w:w="2489" w:type="dxa"/>
+            <w:tcW w:w="2490" w:type="dxa"/>
             <w:tcBorders/>
             <w:vAlign w:val="center"/>
           </w:tcPr>
@@ -7691,7 +7694,7 @@
         </w:tc>
         <w:tc>
           <w:tcPr>
-            <w:tcW w:w="3683" w:type="dxa"/>
+            <w:tcW w:w="3682" w:type="dxa"/>
             <w:gridSpan w:val="2"/>
             <w:tcBorders/>
             <w:vAlign w:val="center"/>
@@ -7723,7 +7726,7 @@
         </w:tc>
         <w:tc>
           <w:tcPr>
-            <w:tcW w:w="2489" w:type="dxa"/>
+            <w:tcW w:w="2490" w:type="dxa"/>
             <w:tcBorders/>
             <w:vAlign w:val="center"/>
           </w:tcPr>
@@ -7785,7 +7788,7 @@
         </w:tc>
         <w:tc>
           <w:tcPr>
-            <w:tcW w:w="3683" w:type="dxa"/>
+            <w:tcW w:w="3682" w:type="dxa"/>
             <w:gridSpan w:val="2"/>
             <w:tcBorders/>
             <w:vAlign w:val="center"/>
@@ -7817,7 +7820,7 @@
         </w:tc>
         <w:tc>
           <w:tcPr>
-            <w:tcW w:w="2489" w:type="dxa"/>
+            <w:tcW w:w="2490" w:type="dxa"/>
             <w:tcBorders/>
             <w:vAlign w:val="center"/>
           </w:tcPr>
@@ -7847,7 +7850,7 @@
         <w:trPr/>
         <w:tc>
           <w:tcPr>
-            <w:tcW w:w="6890" w:type="dxa"/>
+            <w:tcW w:w="6889" w:type="dxa"/>
             <w:gridSpan w:val="2"/>
             <w:tcBorders/>
             <w:vAlign w:val="center"/>
@@ -7901,7 +7904,7 @@
         </w:tc>
         <w:tc>
           <w:tcPr>
-            <w:tcW w:w="2964" w:type="dxa"/>
+            <w:tcW w:w="2965" w:type="dxa"/>
             <w:gridSpan w:val="2"/>
             <w:tcBorders/>
             <w:vAlign w:val="center"/>
@@ -7966,7 +7969,7 @@
         </w:tc>
         <w:tc>
           <w:tcPr>
-            <w:tcW w:w="3683" w:type="dxa"/>
+            <w:tcW w:w="3682" w:type="dxa"/>
             <w:gridSpan w:val="2"/>
             <w:tcBorders/>
             <w:vAlign w:val="center"/>
@@ -7998,7 +8001,7 @@
         </w:tc>
         <w:tc>
           <w:tcPr>
-            <w:tcW w:w="2489" w:type="dxa"/>
+            <w:tcW w:w="2490" w:type="dxa"/>
             <w:tcBorders/>
             <w:vAlign w:val="center"/>
           </w:tcPr>
@@ -8060,7 +8063,7 @@
         </w:tc>
         <w:tc>
           <w:tcPr>
-            <w:tcW w:w="3683" w:type="dxa"/>
+            <w:tcW w:w="3682" w:type="dxa"/>
             <w:gridSpan w:val="2"/>
             <w:tcBorders/>
             <w:vAlign w:val="center"/>
@@ -8092,7 +8095,7 @@
         </w:tc>
         <w:tc>
           <w:tcPr>
-            <w:tcW w:w="2489" w:type="dxa"/>
+            <w:tcW w:w="2490" w:type="dxa"/>
             <w:tcBorders/>
             <w:vAlign w:val="center"/>
           </w:tcPr>
@@ -8184,7 +8187,7 @@
         </w:tc>
         <w:tc>
           <w:tcPr>
-            <w:tcW w:w="3683" w:type="dxa"/>
+            <w:tcW w:w="3682" w:type="dxa"/>
             <w:gridSpan w:val="2"/>
             <w:tcBorders/>
             <w:vAlign w:val="center"/>
@@ -8216,7 +8219,7 @@
         </w:tc>
         <w:tc>
           <w:tcPr>
-            <w:tcW w:w="2489" w:type="dxa"/>
+            <w:tcW w:w="2490" w:type="dxa"/>
             <w:tcBorders/>
             <w:vAlign w:val="center"/>
           </w:tcPr>
@@ -8311,7 +8314,7 @@
         </w:tc>
         <w:tc>
           <w:tcPr>
-            <w:tcW w:w="3683" w:type="dxa"/>
+            <w:tcW w:w="3682" w:type="dxa"/>
             <w:gridSpan w:val="2"/>
             <w:tcBorders/>
             <w:vAlign w:val="center"/>
@@ -8343,7 +8346,7 @@
         </w:tc>
         <w:tc>
           <w:tcPr>
-            <w:tcW w:w="2489" w:type="dxa"/>
+            <w:tcW w:w="2490" w:type="dxa"/>
             <w:tcBorders/>
             <w:vAlign w:val="center"/>
           </w:tcPr>
@@ -8438,7 +8441,7 @@
         </w:tc>
         <w:tc>
           <w:tcPr>
-            <w:tcW w:w="3683" w:type="dxa"/>
+            <w:tcW w:w="3682" w:type="dxa"/>
             <w:gridSpan w:val="2"/>
             <w:tcBorders/>
             <w:vAlign w:val="center"/>
@@ -8477,7 +8480,7 @@
         </w:tc>
         <w:tc>
           <w:tcPr>
-            <w:tcW w:w="2489" w:type="dxa"/>
+            <w:tcW w:w="2490" w:type="dxa"/>
             <w:tcBorders/>
             <w:vAlign w:val="center"/>
           </w:tcPr>
@@ -8572,7 +8575,7 @@
         </w:tc>
         <w:tc>
           <w:tcPr>
-            <w:tcW w:w="3683" w:type="dxa"/>
+            <w:tcW w:w="3682" w:type="dxa"/>
             <w:gridSpan w:val="2"/>
             <w:tcBorders/>
             <w:vAlign w:val="center"/>
@@ -8611,7 +8614,7 @@
         </w:tc>
         <w:tc>
           <w:tcPr>
-            <w:tcW w:w="2489" w:type="dxa"/>
+            <w:tcW w:w="2490" w:type="dxa"/>
             <w:tcBorders/>
             <w:vAlign w:val="center"/>
           </w:tcPr>
@@ -8706,7 +8709,7 @@
         </w:tc>
         <w:tc>
           <w:tcPr>
-            <w:tcW w:w="3683" w:type="dxa"/>
+            <w:tcW w:w="3682" w:type="dxa"/>
             <w:gridSpan w:val="2"/>
             <w:tcBorders/>
             <w:vAlign w:val="center"/>
@@ -8738,7 +8741,7 @@
         </w:tc>
         <w:tc>
           <w:tcPr>
-            <w:tcW w:w="2489" w:type="dxa"/>
+            <w:tcW w:w="2490" w:type="dxa"/>
             <w:tcBorders/>
             <w:vAlign w:val="center"/>
           </w:tcPr>
@@ -8833,7 +8836,7 @@
         </w:tc>
         <w:tc>
           <w:tcPr>
-            <w:tcW w:w="3683" w:type="dxa"/>
+            <w:tcW w:w="3682" w:type="dxa"/>
             <w:gridSpan w:val="2"/>
             <w:tcBorders/>
             <w:vAlign w:val="center"/>
@@ -8872,7 +8875,7 @@
         </w:tc>
         <w:tc>
           <w:tcPr>
-            <w:tcW w:w="2489" w:type="dxa"/>
+            <w:tcW w:w="2490" w:type="dxa"/>
             <w:tcBorders/>
             <w:vAlign w:val="center"/>
           </w:tcPr>
@@ -8967,7 +8970,7 @@
         </w:tc>
         <w:tc>
           <w:tcPr>
-            <w:tcW w:w="3683" w:type="dxa"/>
+            <w:tcW w:w="3682" w:type="dxa"/>
             <w:gridSpan w:val="2"/>
             <w:tcBorders/>
             <w:vAlign w:val="center"/>
@@ -8999,7 +9002,7 @@
         </w:tc>
         <w:tc>
           <w:tcPr>
-            <w:tcW w:w="2489" w:type="dxa"/>
+            <w:tcW w:w="2490" w:type="dxa"/>
             <w:tcBorders/>
             <w:vAlign w:val="center"/>
           </w:tcPr>
@@ -9094,7 +9097,7 @@
         </w:tc>
         <w:tc>
           <w:tcPr>
-            <w:tcW w:w="3683" w:type="dxa"/>
+            <w:tcW w:w="3682" w:type="dxa"/>
             <w:gridSpan w:val="2"/>
             <w:tcBorders/>
             <w:vAlign w:val="center"/>
@@ -9126,7 +9129,7 @@
         </w:tc>
         <w:tc>
           <w:tcPr>
-            <w:tcW w:w="2489" w:type="dxa"/>
+            <w:tcW w:w="2490" w:type="dxa"/>
             <w:tcBorders/>
             <w:vAlign w:val="center"/>
           </w:tcPr>
@@ -9221,7 +9224,7 @@
         </w:tc>
         <w:tc>
           <w:tcPr>
-            <w:tcW w:w="3683" w:type="dxa"/>
+            <w:tcW w:w="3682" w:type="dxa"/>
             <w:gridSpan w:val="2"/>
             <w:tcBorders/>
             <w:vAlign w:val="center"/>
@@ -9260,7 +9263,7 @@
         </w:tc>
         <w:tc>
           <w:tcPr>
-            <w:tcW w:w="2489" w:type="dxa"/>
+            <w:tcW w:w="2490" w:type="dxa"/>
             <w:tcBorders/>
             <w:vAlign w:val="center"/>
           </w:tcPr>
@@ -9355,7 +9358,7 @@
         </w:tc>
         <w:tc>
           <w:tcPr>
-            <w:tcW w:w="3683" w:type="dxa"/>
+            <w:tcW w:w="3682" w:type="dxa"/>
             <w:gridSpan w:val="2"/>
             <w:tcBorders/>
             <w:vAlign w:val="center"/>
@@ -9387,7 +9390,7 @@
         </w:tc>
         <w:tc>
           <w:tcPr>
-            <w:tcW w:w="2489" w:type="dxa"/>
+            <w:tcW w:w="2490" w:type="dxa"/>
             <w:tcBorders/>
             <w:vAlign w:val="center"/>
           </w:tcPr>
@@ -9482,7 +9485,7 @@
         </w:tc>
         <w:tc>
           <w:tcPr>
-            <w:tcW w:w="3683" w:type="dxa"/>
+            <w:tcW w:w="3682" w:type="dxa"/>
             <w:gridSpan w:val="2"/>
             <w:tcBorders/>
             <w:vAlign w:val="center"/>
@@ -9648,7 +9651,7 @@
         </w:tc>
         <w:tc>
           <w:tcPr>
-            <w:tcW w:w="2489" w:type="dxa"/>
+            <w:tcW w:w="2490" w:type="dxa"/>
             <w:tcBorders/>
             <w:vAlign w:val="center"/>
           </w:tcPr>
@@ -9743,7 +9746,7 @@
         </w:tc>
         <w:tc>
           <w:tcPr>
-            <w:tcW w:w="3683" w:type="dxa"/>
+            <w:tcW w:w="3682" w:type="dxa"/>
             <w:gridSpan w:val="2"/>
             <w:tcBorders/>
             <w:vAlign w:val="center"/>
@@ -9775,7 +9778,7 @@
         </w:tc>
         <w:tc>
           <w:tcPr>
-            <w:tcW w:w="2489" w:type="dxa"/>
+            <w:tcW w:w="2490" w:type="dxa"/>
             <w:tcBorders/>
             <w:vAlign w:val="center"/>
           </w:tcPr>
@@ -9870,7 +9873,7 @@
         </w:tc>
         <w:tc>
           <w:tcPr>
-            <w:tcW w:w="3683" w:type="dxa"/>
+            <w:tcW w:w="3682" w:type="dxa"/>
             <w:gridSpan w:val="2"/>
             <w:tcBorders/>
             <w:vAlign w:val="center"/>
@@ -9902,7 +9905,7 @@
         </w:tc>
         <w:tc>
           <w:tcPr>
-            <w:tcW w:w="2489" w:type="dxa"/>
+            <w:tcW w:w="2490" w:type="dxa"/>
             <w:tcBorders/>
             <w:vAlign w:val="center"/>
           </w:tcPr>
@@ -9997,7 +10000,7 @@
         </w:tc>
         <w:tc>
           <w:tcPr>
-            <w:tcW w:w="3683" w:type="dxa"/>
+            <w:tcW w:w="3682" w:type="dxa"/>
             <w:gridSpan w:val="2"/>
             <w:tcBorders/>
             <w:vAlign w:val="center"/>
@@ -10029,7 +10032,7 @@
         </w:tc>
         <w:tc>
           <w:tcPr>
-            <w:tcW w:w="2489" w:type="dxa"/>
+            <w:tcW w:w="2490" w:type="dxa"/>
             <w:tcBorders/>
             <w:vAlign w:val="center"/>
           </w:tcPr>
@@ -10124,7 +10127,7 @@
         </w:tc>
         <w:tc>
           <w:tcPr>
-            <w:tcW w:w="3683" w:type="dxa"/>
+            <w:tcW w:w="3682" w:type="dxa"/>
             <w:gridSpan w:val="2"/>
             <w:tcBorders/>
             <w:vAlign w:val="center"/>
@@ -10156,7 +10159,7 @@
         </w:tc>
         <w:tc>
           <w:tcPr>
-            <w:tcW w:w="2489" w:type="dxa"/>
+            <w:tcW w:w="2490" w:type="dxa"/>
             <w:tcBorders/>
             <w:vAlign w:val="center"/>
           </w:tcPr>
@@ -10251,7 +10254,7 @@
         </w:tc>
         <w:tc>
           <w:tcPr>
-            <w:tcW w:w="3683" w:type="dxa"/>
+            <w:tcW w:w="3682" w:type="dxa"/>
             <w:gridSpan w:val="2"/>
             <w:tcBorders/>
             <w:vAlign w:val="center"/>
@@ -10283,7 +10286,7 @@
         </w:tc>
         <w:tc>
           <w:tcPr>
-            <w:tcW w:w="2489" w:type="dxa"/>
+            <w:tcW w:w="2490" w:type="dxa"/>
             <w:tcBorders/>
             <w:vAlign w:val="center"/>
           </w:tcPr>
@@ -10378,7 +10381,7 @@
         </w:tc>
         <w:tc>
           <w:tcPr>
-            <w:tcW w:w="3683" w:type="dxa"/>
+            <w:tcW w:w="3682" w:type="dxa"/>
             <w:gridSpan w:val="2"/>
             <w:tcBorders/>
             <w:vAlign w:val="center"/>
@@ -10410,7 +10413,7 @@
         </w:tc>
         <w:tc>
           <w:tcPr>
-            <w:tcW w:w="2489" w:type="dxa"/>
+            <w:tcW w:w="2490" w:type="dxa"/>
             <w:tcBorders/>
             <w:vAlign w:val="center"/>
           </w:tcPr>
@@ -10505,7 +10508,7 @@
         </w:tc>
         <w:tc>
           <w:tcPr>
-            <w:tcW w:w="3683" w:type="dxa"/>
+            <w:tcW w:w="3682" w:type="dxa"/>
             <w:gridSpan w:val="2"/>
             <w:tcBorders/>
             <w:vAlign w:val="center"/>
@@ -10537,7 +10540,7 @@
         </w:tc>
         <w:tc>
           <w:tcPr>
-            <w:tcW w:w="2489" w:type="dxa"/>
+            <w:tcW w:w="2490" w:type="dxa"/>
             <w:tcBorders/>
             <w:vAlign w:val="center"/>
           </w:tcPr>
@@ -10632,7 +10635,7 @@
         </w:tc>
         <w:tc>
           <w:tcPr>
-            <w:tcW w:w="3683" w:type="dxa"/>
+            <w:tcW w:w="3682" w:type="dxa"/>
             <w:gridSpan w:val="2"/>
             <w:tcBorders/>
             <w:vAlign w:val="center"/>
@@ -10664,7 +10667,7 @@
         </w:tc>
         <w:tc>
           <w:tcPr>
-            <w:tcW w:w="2489" w:type="dxa"/>
+            <w:tcW w:w="2490" w:type="dxa"/>
             <w:tcBorders/>
             <w:vAlign w:val="center"/>
           </w:tcPr>
@@ -10759,7 +10762,7 @@
         </w:tc>
         <w:tc>
           <w:tcPr>
-            <w:tcW w:w="3683" w:type="dxa"/>
+            <w:tcW w:w="3682" w:type="dxa"/>
             <w:gridSpan w:val="2"/>
             <w:tcBorders/>
             <w:vAlign w:val="center"/>
@@ -10791,7 +10794,7 @@
         </w:tc>
         <w:tc>
           <w:tcPr>
-            <w:tcW w:w="2489" w:type="dxa"/>
+            <w:tcW w:w="2490" w:type="dxa"/>
             <w:tcBorders/>
             <w:vAlign w:val="center"/>
           </w:tcPr>
@@ -10886,7 +10889,7 @@
         </w:tc>
         <w:tc>
           <w:tcPr>
-            <w:tcW w:w="3683" w:type="dxa"/>
+            <w:tcW w:w="3682" w:type="dxa"/>
             <w:gridSpan w:val="2"/>
             <w:tcBorders/>
             <w:vAlign w:val="center"/>
@@ -10918,7 +10921,7 @@
         </w:tc>
         <w:tc>
           <w:tcPr>
-            <w:tcW w:w="2489" w:type="dxa"/>
+            <w:tcW w:w="2490" w:type="dxa"/>
             <w:tcBorders/>
             <w:vAlign w:val="center"/>
           </w:tcPr>
@@ -11013,7 +11016,7 @@
         </w:tc>
         <w:tc>
           <w:tcPr>
-            <w:tcW w:w="3683" w:type="dxa"/>
+            <w:tcW w:w="3682" w:type="dxa"/>
             <w:gridSpan w:val="2"/>
             <w:tcBorders/>
             <w:vAlign w:val="center"/>
@@ -11045,7 +11048,7 @@
         </w:tc>
         <w:tc>
           <w:tcPr>
-            <w:tcW w:w="2489" w:type="dxa"/>
+            <w:tcW w:w="2490" w:type="dxa"/>
             <w:tcBorders/>
             <w:vAlign w:val="center"/>
           </w:tcPr>
@@ -11140,7 +11143,7 @@
         </w:tc>
         <w:tc>
           <w:tcPr>
-            <w:tcW w:w="3683" w:type="dxa"/>
+            <w:tcW w:w="3682" w:type="dxa"/>
             <w:gridSpan w:val="2"/>
             <w:tcBorders/>
             <w:vAlign w:val="center"/>
@@ -11172,7 +11175,7 @@
         </w:tc>
         <w:tc>
           <w:tcPr>
-            <w:tcW w:w="2489" w:type="dxa"/>
+            <w:tcW w:w="2490" w:type="dxa"/>
             <w:tcBorders/>
             <w:vAlign w:val="center"/>
           </w:tcPr>
@@ -11267,7 +11270,7 @@
         </w:tc>
         <w:tc>
           <w:tcPr>
-            <w:tcW w:w="3683" w:type="dxa"/>
+            <w:tcW w:w="3682" w:type="dxa"/>
             <w:gridSpan w:val="2"/>
             <w:tcBorders/>
             <w:vAlign w:val="center"/>
@@ -11305,7 +11308,7 @@
         </w:tc>
         <w:tc>
           <w:tcPr>
-            <w:tcW w:w="2489" w:type="dxa"/>
+            <w:tcW w:w="2490" w:type="dxa"/>
             <w:tcBorders/>
             <w:vAlign w:val="center"/>
           </w:tcPr>
@@ -11400,7 +11403,7 @@
         </w:tc>
         <w:tc>
           <w:tcPr>
-            <w:tcW w:w="3683" w:type="dxa"/>
+            <w:tcW w:w="3682" w:type="dxa"/>
             <w:gridSpan w:val="2"/>
             <w:tcBorders/>
             <w:vAlign w:val="center"/>
@@ -11438,7 +11441,7 @@
         </w:tc>
         <w:tc>
           <w:tcPr>
-            <w:tcW w:w="2489" w:type="dxa"/>
+            <w:tcW w:w="2490" w:type="dxa"/>
             <w:tcBorders/>
             <w:vAlign w:val="center"/>
           </w:tcPr>
@@ -11533,7 +11536,7 @@
         </w:tc>
         <w:tc>
           <w:tcPr>
-            <w:tcW w:w="3683" w:type="dxa"/>
+            <w:tcW w:w="3682" w:type="dxa"/>
             <w:gridSpan w:val="2"/>
             <w:tcBorders/>
             <w:vAlign w:val="center"/>
@@ -11565,7 +11568,7 @@
         </w:tc>
         <w:tc>
           <w:tcPr>
-            <w:tcW w:w="2489" w:type="dxa"/>
+            <w:tcW w:w="2490" w:type="dxa"/>
             <w:tcBorders/>
             <w:vAlign w:val="center"/>
           </w:tcPr>
@@ -11660,7 +11663,7 @@
         </w:tc>
         <w:tc>
           <w:tcPr>
-            <w:tcW w:w="3683" w:type="dxa"/>
+            <w:tcW w:w="3682" w:type="dxa"/>
             <w:gridSpan w:val="2"/>
             <w:tcBorders/>
             <w:vAlign w:val="center"/>
@@ -11692,7 +11695,7 @@
         </w:tc>
         <w:tc>
           <w:tcPr>
-            <w:tcW w:w="2489" w:type="dxa"/>
+            <w:tcW w:w="2490" w:type="dxa"/>
             <w:tcBorders/>
             <w:vAlign w:val="center"/>
           </w:tcPr>
@@ -11787,7 +11790,7 @@
         </w:tc>
         <w:tc>
           <w:tcPr>
-            <w:tcW w:w="3683" w:type="dxa"/>
+            <w:tcW w:w="3682" w:type="dxa"/>
             <w:gridSpan w:val="2"/>
             <w:tcBorders/>
             <w:vAlign w:val="center"/>
@@ -11826,7 +11829,7 @@
         </w:tc>
         <w:tc>
           <w:tcPr>
-            <w:tcW w:w="2489" w:type="dxa"/>
+            <w:tcW w:w="2490" w:type="dxa"/>
             <w:tcBorders/>
             <w:vAlign w:val="center"/>
           </w:tcPr>
@@ -11921,7 +11924,7 @@
         </w:tc>
         <w:tc>
           <w:tcPr>
-            <w:tcW w:w="3683" w:type="dxa"/>
+            <w:tcW w:w="3682" w:type="dxa"/>
             <w:gridSpan w:val="2"/>
             <w:tcBorders/>
             <w:vAlign w:val="center"/>
@@ -11953,7 +11956,7 @@
         </w:tc>
         <w:tc>
           <w:tcPr>
-            <w:tcW w:w="2489" w:type="dxa"/>
+            <w:tcW w:w="2490" w:type="dxa"/>
             <w:tcBorders/>
             <w:vAlign w:val="center"/>
           </w:tcPr>
@@ -12048,7 +12051,7 @@
         </w:tc>
         <w:tc>
           <w:tcPr>
-            <w:tcW w:w="3683" w:type="dxa"/>
+            <w:tcW w:w="3682" w:type="dxa"/>
             <w:gridSpan w:val="2"/>
             <w:tcBorders/>
             <w:vAlign w:val="center"/>
@@ -12080,7 +12083,7 @@
         </w:tc>
         <w:tc>
           <w:tcPr>
-            <w:tcW w:w="2489" w:type="dxa"/>
+            <w:tcW w:w="2490" w:type="dxa"/>
             <w:tcBorders/>
             <w:vAlign w:val="center"/>
           </w:tcPr>
@@ -12175,7 +12178,7 @@
         </w:tc>
         <w:tc>
           <w:tcPr>
-            <w:tcW w:w="3683" w:type="dxa"/>
+            <w:tcW w:w="3682" w:type="dxa"/>
             <w:gridSpan w:val="2"/>
             <w:tcBorders/>
             <w:vAlign w:val="center"/>
@@ -12207,7 +12210,7 @@
         </w:tc>
         <w:tc>
           <w:tcPr>
-            <w:tcW w:w="2489" w:type="dxa"/>
+            <w:tcW w:w="2490" w:type="dxa"/>
             <w:tcBorders/>
             <w:vAlign w:val="center"/>
           </w:tcPr>
@@ -12302,7 +12305,7 @@
         </w:tc>
         <w:tc>
           <w:tcPr>
-            <w:tcW w:w="3683" w:type="dxa"/>
+            <w:tcW w:w="3682" w:type="dxa"/>
             <w:gridSpan w:val="2"/>
             <w:tcBorders/>
             <w:vAlign w:val="center"/>
@@ -12334,7 +12337,7 @@
         </w:tc>
         <w:tc>
           <w:tcPr>
-            <w:tcW w:w="2489" w:type="dxa"/>
+            <w:tcW w:w="2490" w:type="dxa"/>
             <w:tcBorders/>
             <w:vAlign w:val="center"/>
           </w:tcPr>
@@ -12429,7 +12432,7 @@
         </w:tc>
         <w:tc>
           <w:tcPr>
-            <w:tcW w:w="3683" w:type="dxa"/>
+            <w:tcW w:w="3682" w:type="dxa"/>
             <w:gridSpan w:val="2"/>
             <w:tcBorders/>
             <w:vAlign w:val="center"/>
@@ -12461,7 +12464,7 @@
         </w:tc>
         <w:tc>
           <w:tcPr>
-            <w:tcW w:w="2489" w:type="dxa"/>
+            <w:tcW w:w="2490" w:type="dxa"/>
             <w:tcBorders/>
             <w:vAlign w:val="center"/>
           </w:tcPr>
@@ -12556,7 +12559,7 @@
         </w:tc>
         <w:tc>
           <w:tcPr>
-            <w:tcW w:w="3683" w:type="dxa"/>
+            <w:tcW w:w="3682" w:type="dxa"/>
             <w:gridSpan w:val="2"/>
             <w:tcBorders/>
             <w:vAlign w:val="center"/>
@@ -12588,7 +12591,7 @@
         </w:tc>
         <w:tc>
           <w:tcPr>
-            <w:tcW w:w="2489" w:type="dxa"/>
+            <w:tcW w:w="2490" w:type="dxa"/>
             <w:tcBorders/>
             <w:vAlign w:val="center"/>
           </w:tcPr>
@@ -12683,7 +12686,7 @@
         </w:tc>
         <w:tc>
           <w:tcPr>
-            <w:tcW w:w="3683" w:type="dxa"/>
+            <w:tcW w:w="3682" w:type="dxa"/>
             <w:gridSpan w:val="2"/>
             <w:tcBorders/>
             <w:vAlign w:val="center"/>
@@ -12715,7 +12718,7 @@
         </w:tc>
         <w:tc>
           <w:tcPr>
-            <w:tcW w:w="2489" w:type="dxa"/>
+            <w:tcW w:w="2490" w:type="dxa"/>
             <w:tcBorders/>
             <w:vAlign w:val="center"/>
           </w:tcPr>
@@ -12810,7 +12813,7 @@
         </w:tc>
         <w:tc>
           <w:tcPr>
-            <w:tcW w:w="3683" w:type="dxa"/>
+            <w:tcW w:w="3682" w:type="dxa"/>
             <w:gridSpan w:val="2"/>
             <w:tcBorders/>
             <w:vAlign w:val="center"/>
@@ -12842,7 +12845,7 @@
         </w:tc>
         <w:tc>
           <w:tcPr>
-            <w:tcW w:w="2489" w:type="dxa"/>
+            <w:tcW w:w="2490" w:type="dxa"/>
             <w:tcBorders/>
             <w:vAlign w:val="center"/>
           </w:tcPr>
@@ -12937,7 +12940,7 @@
         </w:tc>
         <w:tc>
           <w:tcPr>
-            <w:tcW w:w="3683" w:type="dxa"/>
+            <w:tcW w:w="3682" w:type="dxa"/>
             <w:gridSpan w:val="2"/>
             <w:tcBorders/>
             <w:vAlign w:val="center"/>
@@ -12969,7 +12972,7 @@
         </w:tc>
         <w:tc>
           <w:tcPr>
-            <w:tcW w:w="2489" w:type="dxa"/>
+            <w:tcW w:w="2490" w:type="dxa"/>
             <w:tcBorders/>
             <w:vAlign w:val="center"/>
           </w:tcPr>
@@ -13064,7 +13067,7 @@
         </w:tc>
         <w:tc>
           <w:tcPr>
-            <w:tcW w:w="3683" w:type="dxa"/>
+            <w:tcW w:w="3682" w:type="dxa"/>
             <w:gridSpan w:val="2"/>
             <w:tcBorders/>
             <w:vAlign w:val="center"/>
@@ -13096,7 +13099,7 @@
         </w:tc>
         <w:tc>
           <w:tcPr>
-            <w:tcW w:w="2489" w:type="dxa"/>
+            <w:tcW w:w="2490" w:type="dxa"/>
             <w:tcBorders/>
             <w:vAlign w:val="center"/>
           </w:tcPr>
@@ -13191,7 +13194,7 @@
         </w:tc>
         <w:tc>
           <w:tcPr>
-            <w:tcW w:w="3683" w:type="dxa"/>
+            <w:tcW w:w="3682" w:type="dxa"/>
             <w:gridSpan w:val="2"/>
             <w:tcBorders/>
             <w:vAlign w:val="center"/>
@@ -13223,7 +13226,7 @@
         </w:tc>
         <w:tc>
           <w:tcPr>
-            <w:tcW w:w="2489" w:type="dxa"/>
+            <w:tcW w:w="2490" w:type="dxa"/>
             <w:tcBorders/>
             <w:vAlign w:val="center"/>
           </w:tcPr>
@@ -13318,7 +13321,7 @@
         </w:tc>
         <w:tc>
           <w:tcPr>
-            <w:tcW w:w="3683" w:type="dxa"/>
+            <w:tcW w:w="3682" w:type="dxa"/>
             <w:gridSpan w:val="2"/>
             <w:tcBorders/>
             <w:vAlign w:val="center"/>
@@ -13350,7 +13353,7 @@
         </w:tc>
         <w:tc>
           <w:tcPr>
-            <w:tcW w:w="2489" w:type="dxa"/>
+            <w:tcW w:w="2490" w:type="dxa"/>
             <w:tcBorders/>
             <w:vAlign w:val="center"/>
           </w:tcPr>
@@ -13445,7 +13448,7 @@
         </w:tc>
         <w:tc>
           <w:tcPr>
-            <w:tcW w:w="3683" w:type="dxa"/>
+            <w:tcW w:w="3682" w:type="dxa"/>
             <w:gridSpan w:val="2"/>
             <w:tcBorders/>
             <w:vAlign w:val="center"/>
@@ -13477,7 +13480,7 @@
         </w:tc>
         <w:tc>
           <w:tcPr>
-            <w:tcW w:w="2489" w:type="dxa"/>
+            <w:tcW w:w="2490" w:type="dxa"/>
             <w:tcBorders/>
             <w:vAlign w:val="center"/>
           </w:tcPr>
@@ -13572,7 +13575,7 @@
         </w:tc>
         <w:tc>
           <w:tcPr>
-            <w:tcW w:w="3683" w:type="dxa"/>
+            <w:tcW w:w="3682" w:type="dxa"/>
             <w:gridSpan w:val="2"/>
             <w:tcBorders/>
             <w:vAlign w:val="center"/>
@@ -13604,7 +13607,7 @@
         </w:tc>
         <w:tc>
           <w:tcPr>
-            <w:tcW w:w="2489" w:type="dxa"/>
+            <w:tcW w:w="2490" w:type="dxa"/>
             <w:tcBorders/>
             <w:vAlign w:val="center"/>
           </w:tcPr>
@@ -13699,7 +13702,7 @@
         </w:tc>
         <w:tc>
           <w:tcPr>
-            <w:tcW w:w="3683" w:type="dxa"/>
+            <w:tcW w:w="3682" w:type="dxa"/>
             <w:gridSpan w:val="2"/>
             <w:tcBorders/>
             <w:vAlign w:val="center"/>
@@ -13731,7 +13734,7 @@
         </w:tc>
         <w:tc>
           <w:tcPr>
-            <w:tcW w:w="2489" w:type="dxa"/>
+            <w:tcW w:w="2490" w:type="dxa"/>
             <w:tcBorders/>
             <w:vAlign w:val="center"/>
           </w:tcPr>
@@ -13826,7 +13829,7 @@
         </w:tc>
         <w:tc>
           <w:tcPr>
-            <w:tcW w:w="3683" w:type="dxa"/>
+            <w:tcW w:w="3682" w:type="dxa"/>
             <w:gridSpan w:val="2"/>
             <w:tcBorders/>
             <w:vAlign w:val="center"/>
@@ -13858,7 +13861,7 @@
         </w:tc>
         <w:tc>
           <w:tcPr>
-            <w:tcW w:w="2489" w:type="dxa"/>
+            <w:tcW w:w="2490" w:type="dxa"/>
             <w:tcBorders/>
             <w:vAlign w:val="center"/>
           </w:tcPr>
@@ -13974,7 +13977,7 @@
         </w:tc>
         <w:tc>
           <w:tcPr>
-            <w:tcW w:w="3683" w:type="dxa"/>
+            <w:tcW w:w="3682" w:type="dxa"/>
             <w:gridSpan w:val="2"/>
             <w:tcBorders/>
             <w:vAlign w:val="center"/>
@@ -14006,7 +14009,7 @@
         </w:tc>
         <w:tc>
           <w:tcPr>
-            <w:tcW w:w="2489" w:type="dxa"/>
+            <w:tcW w:w="2490" w:type="dxa"/>
             <w:tcBorders/>
             <w:vAlign w:val="center"/>
           </w:tcPr>
@@ -14101,7 +14104,7 @@
         </w:tc>
         <w:tc>
           <w:tcPr>
-            <w:tcW w:w="3683" w:type="dxa"/>
+            <w:tcW w:w="3682" w:type="dxa"/>
             <w:gridSpan w:val="2"/>
             <w:tcBorders/>
             <w:vAlign w:val="center"/>
@@ -14133,7 +14136,7 @@
         </w:tc>
         <w:tc>
           <w:tcPr>
-            <w:tcW w:w="2489" w:type="dxa"/>
+            <w:tcW w:w="2490" w:type="dxa"/>
             <w:tcBorders/>
             <w:vAlign w:val="center"/>
           </w:tcPr>
@@ -14228,7 +14231,7 @@
         </w:tc>
         <w:tc>
           <w:tcPr>
-            <w:tcW w:w="3683" w:type="dxa"/>
+            <w:tcW w:w="3682" w:type="dxa"/>
             <w:gridSpan w:val="2"/>
             <w:tcBorders/>
             <w:vAlign w:val="center"/>
@@ -14260,7 +14263,7 @@
         </w:tc>
         <w:tc>
           <w:tcPr>
-            <w:tcW w:w="2489" w:type="dxa"/>
+            <w:tcW w:w="2490" w:type="dxa"/>
             <w:tcBorders/>
             <w:vAlign w:val="center"/>
           </w:tcPr>
@@ -14355,7 +14358,7 @@
         </w:tc>
         <w:tc>
           <w:tcPr>
-            <w:tcW w:w="3683" w:type="dxa"/>
+            <w:tcW w:w="3682" w:type="dxa"/>
             <w:gridSpan w:val="2"/>
             <w:tcBorders/>
             <w:vAlign w:val="center"/>
@@ -14387,7 +14390,7 @@
         </w:tc>
         <w:tc>
           <w:tcPr>
-            <w:tcW w:w="2489" w:type="dxa"/>
+            <w:tcW w:w="2490" w:type="dxa"/>
             <w:tcBorders/>
             <w:vAlign w:val="center"/>
           </w:tcPr>
@@ -14449,7 +14452,7 @@
         </w:tc>
         <w:tc>
           <w:tcPr>
-            <w:tcW w:w="3683" w:type="dxa"/>
+            <w:tcW w:w="3682" w:type="dxa"/>
             <w:gridSpan w:val="2"/>
             <w:tcBorders/>
             <w:vAlign w:val="center"/>
@@ -14481,7 +14484,7 @@
         </w:tc>
         <w:tc>
           <w:tcPr>
-            <w:tcW w:w="2489" w:type="dxa"/>
+            <w:tcW w:w="2490" w:type="dxa"/>
             <w:tcBorders/>
             <w:vAlign w:val="center"/>
           </w:tcPr>
@@ -14511,7 +14514,7 @@
         <w:trPr/>
         <w:tc>
           <w:tcPr>
-            <w:tcW w:w="6890" w:type="dxa"/>
+            <w:tcW w:w="6889" w:type="dxa"/>
             <w:gridSpan w:val="2"/>
             <w:tcBorders/>
             <w:vAlign w:val="center"/>
@@ -14565,7 +14568,7 @@
         </w:tc>
         <w:tc>
           <w:tcPr>
-            <w:tcW w:w="2964" w:type="dxa"/>
+            <w:tcW w:w="2965" w:type="dxa"/>
             <w:gridSpan w:val="2"/>
             <w:tcBorders/>
             <w:vAlign w:val="center"/>
@@ -14663,7 +14666,7 @@
         </w:tc>
         <w:tc>
           <w:tcPr>
-            <w:tcW w:w="3683" w:type="dxa"/>
+            <w:tcW w:w="3682" w:type="dxa"/>
             <w:gridSpan w:val="2"/>
             <w:tcBorders/>
             <w:vAlign w:val="center"/>
@@ -14695,7 +14698,7 @@
         </w:tc>
         <w:tc>
           <w:tcPr>
-            <w:tcW w:w="2489" w:type="dxa"/>
+            <w:tcW w:w="2490" w:type="dxa"/>
             <w:tcBorders/>
             <w:vAlign w:val="center"/>
           </w:tcPr>
@@ -14790,7 +14793,7 @@
         </w:tc>
         <w:tc>
           <w:tcPr>
-            <w:tcW w:w="3683" w:type="dxa"/>
+            <w:tcW w:w="3682" w:type="dxa"/>
             <w:gridSpan w:val="2"/>
             <w:tcBorders/>
             <w:vAlign w:val="center"/>
@@ -14822,7 +14825,7 @@
         </w:tc>
         <w:tc>
           <w:tcPr>
-            <w:tcW w:w="2489" w:type="dxa"/>
+            <w:tcW w:w="2490" w:type="dxa"/>
             <w:tcBorders/>
             <w:vAlign w:val="center"/>
           </w:tcPr>
@@ -14917,7 +14920,7 @@
         </w:tc>
         <w:tc>
           <w:tcPr>
-            <w:tcW w:w="3683" w:type="dxa"/>
+            <w:tcW w:w="3682" w:type="dxa"/>
             <w:gridSpan w:val="2"/>
             <w:tcBorders/>
             <w:vAlign w:val="center"/>
@@ -14949,7 +14952,7 @@
         </w:tc>
         <w:tc>
           <w:tcPr>
-            <w:tcW w:w="2489" w:type="dxa"/>
+            <w:tcW w:w="2490" w:type="dxa"/>
             <w:tcBorders/>
             <w:vAlign w:val="center"/>
           </w:tcPr>
@@ -15044,7 +15047,7 @@
         </w:tc>
         <w:tc>
           <w:tcPr>
-            <w:tcW w:w="3683" w:type="dxa"/>
+            <w:tcW w:w="3682" w:type="dxa"/>
             <w:gridSpan w:val="2"/>
             <w:tcBorders/>
             <w:vAlign w:val="center"/>
@@ -15076,7 +15079,7 @@
         </w:tc>
         <w:tc>
           <w:tcPr>
-            <w:tcW w:w="2489" w:type="dxa"/>
+            <w:tcW w:w="2490" w:type="dxa"/>
             <w:tcBorders/>
             <w:vAlign w:val="center"/>
           </w:tcPr>
@@ -15138,7 +15141,7 @@
         </w:tc>
         <w:tc>
           <w:tcPr>
-            <w:tcW w:w="3683" w:type="dxa"/>
+            <w:tcW w:w="3682" w:type="dxa"/>
             <w:gridSpan w:val="2"/>
             <w:tcBorders/>
             <w:vAlign w:val="center"/>
@@ -15170,7 +15173,7 @@
         </w:tc>
         <w:tc>
           <w:tcPr>
-            <w:tcW w:w="2489" w:type="dxa"/>
+            <w:tcW w:w="2490" w:type="dxa"/>
             <w:tcBorders/>
             <w:vAlign w:val="center"/>
           </w:tcPr>
@@ -15231,7 +15234,7 @@
         </w:tc>
         <w:tc>
           <w:tcPr>
-            <w:tcW w:w="3683" w:type="dxa"/>
+            <w:tcW w:w="3682" w:type="dxa"/>
             <w:gridSpan w:val="2"/>
             <w:tcBorders/>
             <w:vAlign w:val="center"/>
@@ -15263,7 +15266,7 @@
         </w:tc>
         <w:tc>
           <w:tcPr>
-            <w:tcW w:w="2489" w:type="dxa"/>
+            <w:tcW w:w="2490" w:type="dxa"/>
             <w:tcBorders/>
             <w:vAlign w:val="center"/>
           </w:tcPr>
@@ -15293,7 +15296,7 @@
         <w:trPr/>
         <w:tc>
           <w:tcPr>
-            <w:tcW w:w="6890" w:type="dxa"/>
+            <w:tcW w:w="6889" w:type="dxa"/>
             <w:gridSpan w:val="2"/>
             <w:tcBorders/>
             <w:vAlign w:val="center"/>
@@ -15531,7 +15534,7 @@
         </w:tc>
         <w:tc>
           <w:tcPr>
-            <w:tcW w:w="2964" w:type="dxa"/>
+            <w:tcW w:w="2965" w:type="dxa"/>
             <w:gridSpan w:val="2"/>
             <w:tcBorders/>
             <w:vAlign w:val="center"/>
@@ -15629,7 +15632,7 @@
         </w:tc>
         <w:tc>
           <w:tcPr>
-            <w:tcW w:w="3683" w:type="dxa"/>
+            <w:tcW w:w="3682" w:type="dxa"/>
             <w:gridSpan w:val="2"/>
             <w:tcBorders/>
             <w:vAlign w:val="center"/>
@@ -15661,7 +15664,7 @@
         </w:tc>
         <w:tc>
           <w:tcPr>
-            <w:tcW w:w="2489" w:type="dxa"/>
+            <w:tcW w:w="2490" w:type="dxa"/>
             <w:tcBorders/>
             <w:vAlign w:val="center"/>
           </w:tcPr>
@@ -15756,7 +15759,7 @@
         </w:tc>
         <w:tc>
           <w:tcPr>
-            <w:tcW w:w="3683" w:type="dxa"/>
+            <w:tcW w:w="3682" w:type="dxa"/>
             <w:gridSpan w:val="2"/>
             <w:tcBorders/>
             <w:vAlign w:val="center"/>
@@ -15788,7 +15791,7 @@
         </w:tc>
         <w:tc>
           <w:tcPr>
-            <w:tcW w:w="2489" w:type="dxa"/>
+            <w:tcW w:w="2490" w:type="dxa"/>
             <w:tcBorders/>
             <w:vAlign w:val="center"/>
           </w:tcPr>
@@ -15883,7 +15886,7 @@
         </w:tc>
         <w:tc>
           <w:tcPr>
-            <w:tcW w:w="3683" w:type="dxa"/>
+            <w:tcW w:w="3682" w:type="dxa"/>
             <w:gridSpan w:val="2"/>
             <w:tcBorders/>
             <w:vAlign w:val="center"/>
@@ -15915,7 +15918,7 @@
         </w:tc>
         <w:tc>
           <w:tcPr>
-            <w:tcW w:w="2489" w:type="dxa"/>
+            <w:tcW w:w="2490" w:type="dxa"/>
             <w:tcBorders/>
             <w:vAlign w:val="center"/>
           </w:tcPr>
@@ -16010,7 +16013,7 @@
         </w:tc>
         <w:tc>
           <w:tcPr>
-            <w:tcW w:w="3683" w:type="dxa"/>
+            <w:tcW w:w="3682" w:type="dxa"/>
             <w:gridSpan w:val="2"/>
             <w:tcBorders/>
             <w:vAlign w:val="center"/>
@@ -16042,7 +16045,7 @@
         </w:tc>
         <w:tc>
           <w:tcPr>
-            <w:tcW w:w="2489" w:type="dxa"/>
+            <w:tcW w:w="2490" w:type="dxa"/>
             <w:tcBorders/>
             <w:vAlign w:val="center"/>
           </w:tcPr>
@@ -16137,7 +16140,7 @@
         </w:tc>
         <w:tc>
           <w:tcPr>
-            <w:tcW w:w="3683" w:type="dxa"/>
+            <w:tcW w:w="3682" w:type="dxa"/>
             <w:gridSpan w:val="2"/>
             <w:tcBorders/>
             <w:vAlign w:val="center"/>
@@ -16169,7 +16172,7 @@
         </w:tc>
         <w:tc>
           <w:tcPr>
-            <w:tcW w:w="2489" w:type="dxa"/>
+            <w:tcW w:w="2490" w:type="dxa"/>
             <w:tcBorders/>
             <w:vAlign w:val="center"/>
           </w:tcPr>
@@ -16264,7 +16267,7 @@
         </w:tc>
         <w:tc>
           <w:tcPr>
-            <w:tcW w:w="3683" w:type="dxa"/>
+            <w:tcW w:w="3682" w:type="dxa"/>
             <w:gridSpan w:val="2"/>
             <w:tcBorders/>
             <w:vAlign w:val="center"/>
@@ -16296,7 +16299,7 @@
         </w:tc>
         <w:tc>
           <w:tcPr>
-            <w:tcW w:w="2489" w:type="dxa"/>
+            <w:tcW w:w="2490" w:type="dxa"/>
             <w:tcBorders/>
             <w:vAlign w:val="center"/>
           </w:tcPr>
@@ -16391,7 +16394,7 @@
         </w:tc>
         <w:tc>
           <w:tcPr>
-            <w:tcW w:w="3683" w:type="dxa"/>
+            <w:tcW w:w="3682" w:type="dxa"/>
             <w:gridSpan w:val="2"/>
             <w:tcBorders/>
             <w:vAlign w:val="center"/>
@@ -16423,7 +16426,7 @@
         </w:tc>
         <w:tc>
           <w:tcPr>
-            <w:tcW w:w="2489" w:type="dxa"/>
+            <w:tcW w:w="2490" w:type="dxa"/>
             <w:tcBorders/>
             <w:vAlign w:val="center"/>
           </w:tcPr>
@@ -16518,7 +16521,7 @@
         </w:tc>
         <w:tc>
           <w:tcPr>
-            <w:tcW w:w="3683" w:type="dxa"/>
+            <w:tcW w:w="3682" w:type="dxa"/>
             <w:gridSpan w:val="2"/>
             <w:tcBorders/>
             <w:vAlign w:val="center"/>
@@ -16550,7 +16553,7 @@
         </w:tc>
         <w:tc>
           <w:tcPr>
-            <w:tcW w:w="2489" w:type="dxa"/>
+            <w:tcW w:w="2490" w:type="dxa"/>
             <w:tcBorders/>
             <w:vAlign w:val="center"/>
           </w:tcPr>
@@ -16645,7 +16648,7 @@
         </w:tc>
         <w:tc>
           <w:tcPr>
-            <w:tcW w:w="3683" w:type="dxa"/>
+            <w:tcW w:w="3682" w:type="dxa"/>
             <w:gridSpan w:val="2"/>
             <w:tcBorders/>
             <w:vAlign w:val="center"/>
@@ -16677,7 +16680,7 @@
         </w:tc>
         <w:tc>
           <w:tcPr>
-            <w:tcW w:w="2489" w:type="dxa"/>
+            <w:tcW w:w="2490" w:type="dxa"/>
             <w:tcBorders/>
             <w:vAlign w:val="center"/>
           </w:tcPr>
@@ -16772,7 +16775,7 @@
         </w:tc>
         <w:tc>
           <w:tcPr>
-            <w:tcW w:w="3683" w:type="dxa"/>
+            <w:tcW w:w="3682" w:type="dxa"/>
             <w:gridSpan w:val="2"/>
             <w:tcBorders/>
             <w:vAlign w:val="center"/>
@@ -16804,7 +16807,7 @@
         </w:tc>
         <w:tc>
           <w:tcPr>
-            <w:tcW w:w="2489" w:type="dxa"/>
+            <w:tcW w:w="2490" w:type="dxa"/>
             <w:tcBorders/>
             <w:vAlign w:val="center"/>
           </w:tcPr>
@@ -16899,7 +16902,7 @@
         </w:tc>
         <w:tc>
           <w:tcPr>
-            <w:tcW w:w="3683" w:type="dxa"/>
+            <w:tcW w:w="3682" w:type="dxa"/>
             <w:gridSpan w:val="2"/>
             <w:tcBorders/>
             <w:vAlign w:val="center"/>
@@ -16931,7 +16934,7 @@
         </w:tc>
         <w:tc>
           <w:tcPr>
-            <w:tcW w:w="2489" w:type="dxa"/>
+            <w:tcW w:w="2490" w:type="dxa"/>
             <w:tcBorders/>
             <w:vAlign w:val="center"/>
           </w:tcPr>
@@ -17026,7 +17029,7 @@
         </w:tc>
         <w:tc>
           <w:tcPr>
-            <w:tcW w:w="3683" w:type="dxa"/>
+            <w:tcW w:w="3682" w:type="dxa"/>
             <w:gridSpan w:val="2"/>
             <w:tcBorders/>
             <w:vAlign w:val="center"/>
@@ -17058,7 +17061,7 @@
         </w:tc>
         <w:tc>
           <w:tcPr>
-            <w:tcW w:w="2489" w:type="dxa"/>
+            <w:tcW w:w="2490" w:type="dxa"/>
             <w:tcBorders/>
             <w:vAlign w:val="center"/>
           </w:tcPr>
@@ -17153,7 +17156,7 @@
         </w:tc>
         <w:tc>
           <w:tcPr>
-            <w:tcW w:w="3683" w:type="dxa"/>
+            <w:tcW w:w="3682" w:type="dxa"/>
             <w:gridSpan w:val="2"/>
             <w:tcBorders/>
             <w:vAlign w:val="center"/>
@@ -17185,7 +17188,7 @@
         </w:tc>
         <w:tc>
           <w:tcPr>
-            <w:tcW w:w="2489" w:type="dxa"/>
+            <w:tcW w:w="2490" w:type="dxa"/>
             <w:tcBorders/>
             <w:vAlign w:val="center"/>
           </w:tcPr>
@@ -17280,7 +17283,7 @@
         </w:tc>
         <w:tc>
           <w:tcPr>
-            <w:tcW w:w="3683" w:type="dxa"/>
+            <w:tcW w:w="3682" w:type="dxa"/>
             <w:gridSpan w:val="2"/>
             <w:tcBorders/>
             <w:vAlign w:val="center"/>
@@ -17312,7 +17315,7 @@
         </w:tc>
         <w:tc>
           <w:tcPr>
-            <w:tcW w:w="2489" w:type="dxa"/>
+            <w:tcW w:w="2490" w:type="dxa"/>
             <w:tcBorders/>
             <w:vAlign w:val="center"/>
           </w:tcPr>
@@ -17407,7 +17410,7 @@
         </w:tc>
         <w:tc>
           <w:tcPr>
-            <w:tcW w:w="3683" w:type="dxa"/>
+            <w:tcW w:w="3682" w:type="dxa"/>
             <w:gridSpan w:val="2"/>
             <w:tcBorders/>
             <w:vAlign w:val="center"/>
@@ -17439,7 +17442,7 @@
         </w:tc>
         <w:tc>
           <w:tcPr>
-            <w:tcW w:w="2489" w:type="dxa"/>
+            <w:tcW w:w="2490" w:type="dxa"/>
             <w:tcBorders/>
             <w:vAlign w:val="center"/>
           </w:tcPr>
@@ -17534,7 +17537,7 @@
         </w:tc>
         <w:tc>
           <w:tcPr>
-            <w:tcW w:w="3683" w:type="dxa"/>
+            <w:tcW w:w="3682" w:type="dxa"/>
             <w:gridSpan w:val="2"/>
             <w:tcBorders/>
             <w:vAlign w:val="center"/>
@@ -17566,7 +17569,7 @@
         </w:tc>
         <w:tc>
           <w:tcPr>
-            <w:tcW w:w="2489" w:type="dxa"/>
+            <w:tcW w:w="2490" w:type="dxa"/>
             <w:tcBorders/>
             <w:vAlign w:val="center"/>
           </w:tcPr>
@@ -17628,7 +17631,7 @@
         </w:tc>
         <w:tc>
           <w:tcPr>
-            <w:tcW w:w="3683" w:type="dxa"/>
+            <w:tcW w:w="3682" w:type="dxa"/>
             <w:gridSpan w:val="2"/>
             <w:tcBorders/>
             <w:vAlign w:val="center"/>
@@ -17660,7 +17663,7 @@
         </w:tc>
         <w:tc>
           <w:tcPr>
-            <w:tcW w:w="2489" w:type="dxa"/>
+            <w:tcW w:w="2490" w:type="dxa"/>
             <w:tcBorders/>
             <w:vAlign w:val="center"/>
           </w:tcPr>
@@ -17690,7 +17693,7 @@
         <w:trPr/>
         <w:tc>
           <w:tcPr>
-            <w:tcW w:w="6890" w:type="dxa"/>
+            <w:tcW w:w="6889" w:type="dxa"/>
             <w:gridSpan w:val="2"/>
             <w:tcBorders/>
             <w:vAlign w:val="center"/>
@@ -17744,7 +17747,7 @@
         </w:tc>
         <w:tc>
           <w:tcPr>
-            <w:tcW w:w="2964" w:type="dxa"/>
+            <w:tcW w:w="2965" w:type="dxa"/>
             <w:gridSpan w:val="2"/>
             <w:tcBorders/>
             <w:vAlign w:val="center"/>
@@ -17842,7 +17845,7 @@
         </w:tc>
         <w:tc>
           <w:tcPr>
-            <w:tcW w:w="3683" w:type="dxa"/>
+            <w:tcW w:w="3682" w:type="dxa"/>
             <w:gridSpan w:val="2"/>
             <w:tcBorders/>
             <w:vAlign w:val="center"/>
@@ -17874,7 +17877,7 @@
         </w:tc>
         <w:tc>
           <w:tcPr>
-            <w:tcW w:w="2489" w:type="dxa"/>
+            <w:tcW w:w="2490" w:type="dxa"/>
             <w:tcBorders/>
             <w:vAlign w:val="center"/>
           </w:tcPr>
@@ -17969,7 +17972,7 @@
         </w:tc>
         <w:tc>
           <w:tcPr>
-            <w:tcW w:w="3683" w:type="dxa"/>
+            <w:tcW w:w="3682" w:type="dxa"/>
             <w:gridSpan w:val="2"/>
             <w:tcBorders/>
             <w:vAlign w:val="center"/>
@@ -18001,7 +18004,7 @@
         </w:tc>
         <w:tc>
           <w:tcPr>
-            <w:tcW w:w="2489" w:type="dxa"/>
+            <w:tcW w:w="2490" w:type="dxa"/>
             <w:tcBorders/>
             <w:vAlign w:val="center"/>
           </w:tcPr>
@@ -18094,7 +18097,7 @@
         </w:tc>
         <w:tc>
           <w:tcPr>
-            <w:tcW w:w="3683" w:type="dxa"/>
+            <w:tcW w:w="3682" w:type="dxa"/>
             <w:gridSpan w:val="2"/>
             <w:tcBorders/>
             <w:vAlign w:val="center"/>
@@ -18126,7 +18129,7 @@
         </w:tc>
         <w:tc>
           <w:tcPr>
-            <w:tcW w:w="2489" w:type="dxa"/>
+            <w:tcW w:w="2490" w:type="dxa"/>
             <w:tcBorders/>
             <w:vAlign w:val="center"/>
           </w:tcPr>
@@ -18221,7 +18224,7 @@
         </w:tc>
         <w:tc>
           <w:tcPr>
-            <w:tcW w:w="3683" w:type="dxa"/>
+            <w:tcW w:w="3682" w:type="dxa"/>
             <w:gridSpan w:val="2"/>
             <w:tcBorders/>
             <w:vAlign w:val="center"/>
@@ -18253,7 +18256,7 @@
         </w:tc>
         <w:tc>
           <w:tcPr>
-            <w:tcW w:w="2489" w:type="dxa"/>
+            <w:tcW w:w="2490" w:type="dxa"/>
             <w:tcBorders/>
             <w:vAlign w:val="center"/>
           </w:tcPr>
@@ -18348,7 +18351,7 @@
         </w:tc>
         <w:tc>
           <w:tcPr>
-            <w:tcW w:w="3683" w:type="dxa"/>
+            <w:tcW w:w="3682" w:type="dxa"/>
             <w:gridSpan w:val="2"/>
             <w:tcBorders/>
             <w:vAlign w:val="center"/>
@@ -18380,7 +18383,7 @@
         </w:tc>
         <w:tc>
           <w:tcPr>
-            <w:tcW w:w="2489" w:type="dxa"/>
+            <w:tcW w:w="2490" w:type="dxa"/>
             <w:tcBorders/>
             <w:vAlign w:val="center"/>
           </w:tcPr>
@@ -18475,7 +18478,7 @@
         </w:tc>
         <w:tc>
           <w:tcPr>
-            <w:tcW w:w="3683" w:type="dxa"/>
+            <w:tcW w:w="3682" w:type="dxa"/>
             <w:gridSpan w:val="2"/>
             <w:tcBorders/>
             <w:vAlign w:val="center"/>
@@ -18507,7 +18510,7 @@
         </w:tc>
         <w:tc>
           <w:tcPr>
-            <w:tcW w:w="2489" w:type="dxa"/>
+            <w:tcW w:w="2490" w:type="dxa"/>
             <w:tcBorders/>
             <w:vAlign w:val="center"/>
           </w:tcPr>
@@ -18602,7 +18605,7 @@
         </w:tc>
         <w:tc>
           <w:tcPr>
-            <w:tcW w:w="3683" w:type="dxa"/>
+            <w:tcW w:w="3682" w:type="dxa"/>
             <w:gridSpan w:val="2"/>
             <w:tcBorders/>
             <w:vAlign w:val="center"/>
@@ -18660,7 +18663,7 @@
         </w:tc>
         <w:tc>
           <w:tcPr>
-            <w:tcW w:w="2489" w:type="dxa"/>
+            <w:tcW w:w="2490" w:type="dxa"/>
             <w:tcBorders/>
             <w:vAlign w:val="center"/>
           </w:tcPr>
@@ -18755,7 +18758,7 @@
         </w:tc>
         <w:tc>
           <w:tcPr>
-            <w:tcW w:w="3683" w:type="dxa"/>
+            <w:tcW w:w="3682" w:type="dxa"/>
             <w:gridSpan w:val="2"/>
             <w:tcBorders/>
             <w:vAlign w:val="center"/>
@@ -18787,7 +18790,7 @@
         </w:tc>
         <w:tc>
           <w:tcPr>
-            <w:tcW w:w="2489" w:type="dxa"/>
+            <w:tcW w:w="2490" w:type="dxa"/>
             <w:tcBorders/>
             <w:vAlign w:val="center"/>
           </w:tcPr>
@@ -18849,7 +18852,7 @@
         </w:tc>
         <w:tc>
           <w:tcPr>
-            <w:tcW w:w="3683" w:type="dxa"/>
+            <w:tcW w:w="3682" w:type="dxa"/>
             <w:gridSpan w:val="2"/>
             <w:tcBorders/>
             <w:vAlign w:val="center"/>
@@ -18881,7 +18884,7 @@
         </w:tc>
         <w:tc>
           <w:tcPr>
-            <w:tcW w:w="2489" w:type="dxa"/>
+            <w:tcW w:w="2490" w:type="dxa"/>
             <w:tcBorders/>
             <w:vAlign w:val="center"/>
           </w:tcPr>
@@ -18911,7 +18914,7 @@
         <w:trPr/>
         <w:tc>
           <w:tcPr>
-            <w:tcW w:w="6890" w:type="dxa"/>
+            <w:tcW w:w="6889" w:type="dxa"/>
             <w:gridSpan w:val="2"/>
             <w:tcBorders/>
             <w:vAlign w:val="center"/>
@@ -18965,7 +18968,7 @@
         </w:tc>
         <w:tc>
           <w:tcPr>
-            <w:tcW w:w="2964" w:type="dxa"/>
+            <w:tcW w:w="2965" w:type="dxa"/>
             <w:gridSpan w:val="2"/>
             <w:tcBorders/>
             <w:vAlign w:val="center"/>
@@ -19063,7 +19066,7 @@
         </w:tc>
         <w:tc>
           <w:tcPr>
-            <w:tcW w:w="3683" w:type="dxa"/>
+            <w:tcW w:w="3682" w:type="dxa"/>
             <w:gridSpan w:val="2"/>
             <w:tcBorders/>
             <w:vAlign w:val="center"/>
@@ -19095,7 +19098,7 @@
         </w:tc>
         <w:tc>
           <w:tcPr>
-            <w:tcW w:w="2489" w:type="dxa"/>
+            <w:tcW w:w="2490" w:type="dxa"/>
             <w:tcBorders/>
             <w:vAlign w:val="center"/>
           </w:tcPr>
@@ -19190,7 +19193,7 @@
         </w:tc>
         <w:tc>
           <w:tcPr>
-            <w:tcW w:w="3683" w:type="dxa"/>
+            <w:tcW w:w="3682" w:type="dxa"/>
             <w:gridSpan w:val="2"/>
             <w:tcBorders/>
             <w:vAlign w:val="center"/>
@@ -19222,7 +19225,7 @@
         </w:tc>
         <w:tc>
           <w:tcPr>
-            <w:tcW w:w="2489" w:type="dxa"/>
+            <w:tcW w:w="2490" w:type="dxa"/>
             <w:tcBorders/>
             <w:vAlign w:val="center"/>
           </w:tcPr>
@@ -19317,7 +19320,7 @@
         </w:tc>
         <w:tc>
           <w:tcPr>
-            <w:tcW w:w="3683" w:type="dxa"/>
+            <w:tcW w:w="3682" w:type="dxa"/>
             <w:gridSpan w:val="2"/>
             <w:tcBorders/>
             <w:vAlign w:val="center"/>
@@ -19349,7 +19352,7 @@
         </w:tc>
         <w:tc>
           <w:tcPr>
-            <w:tcW w:w="2489" w:type="dxa"/>
+            <w:tcW w:w="2490" w:type="dxa"/>
             <w:tcBorders/>
             <w:vAlign w:val="center"/>
           </w:tcPr>
@@ -19444,7 +19447,7 @@
         </w:tc>
         <w:tc>
           <w:tcPr>
-            <w:tcW w:w="3683" w:type="dxa"/>
+            <w:tcW w:w="3682" w:type="dxa"/>
             <w:gridSpan w:val="2"/>
             <w:tcBorders/>
             <w:vAlign w:val="center"/>
@@ -19476,7 +19479,7 @@
         </w:tc>
         <w:tc>
           <w:tcPr>
-            <w:tcW w:w="2489" w:type="dxa"/>
+            <w:tcW w:w="2490" w:type="dxa"/>
             <w:tcBorders/>
             <w:vAlign w:val="center"/>
           </w:tcPr>
@@ -19571,7 +19574,7 @@
         </w:tc>
         <w:tc>
           <w:tcPr>
-            <w:tcW w:w="3683" w:type="dxa"/>
+            <w:tcW w:w="3682" w:type="dxa"/>
             <w:gridSpan w:val="2"/>
             <w:tcBorders/>
             <w:vAlign w:val="center"/>
@@ -19603,7 +19606,7 @@
         </w:tc>
         <w:tc>
           <w:tcPr>
-            <w:tcW w:w="2489" w:type="dxa"/>
+            <w:tcW w:w="2490" w:type="dxa"/>
             <w:tcBorders/>
             <w:vAlign w:val="center"/>
           </w:tcPr>
@@ -19698,7 +19701,7 @@
         </w:tc>
         <w:tc>
           <w:tcPr>
-            <w:tcW w:w="3683" w:type="dxa"/>
+            <w:tcW w:w="3682" w:type="dxa"/>
             <w:gridSpan w:val="2"/>
             <w:tcBorders/>
             <w:vAlign w:val="center"/>
@@ -19730,7 +19733,7 @@
         </w:tc>
         <w:tc>
           <w:tcPr>
-            <w:tcW w:w="2489" w:type="dxa"/>
+            <w:tcW w:w="2490" w:type="dxa"/>
             <w:tcBorders/>
             <w:vAlign w:val="center"/>
           </w:tcPr>
@@ -19825,7 +19828,7 @@
         </w:tc>
         <w:tc>
           <w:tcPr>
-            <w:tcW w:w="3683" w:type="dxa"/>
+            <w:tcW w:w="3682" w:type="dxa"/>
             <w:gridSpan w:val="2"/>
             <w:tcBorders/>
             <w:vAlign w:val="center"/>
@@ -19857,7 +19860,7 @@
         </w:tc>
         <w:tc>
           <w:tcPr>
-            <w:tcW w:w="2489" w:type="dxa"/>
+            <w:tcW w:w="2490" w:type="dxa"/>
             <w:tcBorders/>
             <w:vAlign w:val="center"/>
           </w:tcPr>
@@ -19952,7 +19955,7 @@
         </w:tc>
         <w:tc>
           <w:tcPr>
-            <w:tcW w:w="3683" w:type="dxa"/>
+            <w:tcW w:w="3682" w:type="dxa"/>
             <w:gridSpan w:val="2"/>
             <w:tcBorders/>
             <w:vAlign w:val="center"/>
@@ -19984,7 +19987,7 @@
         </w:tc>
         <w:tc>
           <w:tcPr>
-            <w:tcW w:w="2489" w:type="dxa"/>
+            <w:tcW w:w="2490" w:type="dxa"/>
             <w:tcBorders/>
             <w:vAlign w:val="center"/>
           </w:tcPr>
@@ -20079,7 +20082,7 @@
         </w:tc>
         <w:tc>
           <w:tcPr>
-            <w:tcW w:w="3683" w:type="dxa"/>
+            <w:tcW w:w="3682" w:type="dxa"/>
             <w:gridSpan w:val="2"/>
             <w:tcBorders/>
             <w:vAlign w:val="center"/>
@@ -20111,7 +20114,7 @@
         </w:tc>
         <w:tc>
           <w:tcPr>
-            <w:tcW w:w="2489" w:type="dxa"/>
+            <w:tcW w:w="2490" w:type="dxa"/>
             <w:tcBorders/>
             <w:vAlign w:val="center"/>
           </w:tcPr>
@@ -20206,7 +20209,7 @@
         </w:tc>
         <w:tc>
           <w:tcPr>
-            <w:tcW w:w="3683" w:type="dxa"/>
+            <w:tcW w:w="3682" w:type="dxa"/>
             <w:gridSpan w:val="2"/>
             <w:tcBorders/>
             <w:vAlign w:val="center"/>
@@ -20238,7 +20241,7 @@
         </w:tc>
         <w:tc>
           <w:tcPr>
-            <w:tcW w:w="2489" w:type="dxa"/>
+            <w:tcW w:w="2490" w:type="dxa"/>
             <w:tcBorders/>
             <w:vAlign w:val="center"/>
           </w:tcPr>
@@ -20333,7 +20336,7 @@
         </w:tc>
         <w:tc>
           <w:tcPr>
-            <w:tcW w:w="3683" w:type="dxa"/>
+            <w:tcW w:w="3682" w:type="dxa"/>
             <w:gridSpan w:val="2"/>
             <w:tcBorders/>
             <w:vAlign w:val="center"/>
@@ -20365,7 +20368,7 @@
         </w:tc>
         <w:tc>
           <w:tcPr>
-            <w:tcW w:w="2489" w:type="dxa"/>
+            <w:tcW w:w="2490" w:type="dxa"/>
             <w:tcBorders/>
             <w:vAlign w:val="center"/>
           </w:tcPr>
@@ -20460,7 +20463,7 @@
         </w:tc>
         <w:tc>
           <w:tcPr>
-            <w:tcW w:w="3683" w:type="dxa"/>
+            <w:tcW w:w="3682" w:type="dxa"/>
             <w:gridSpan w:val="2"/>
             <w:tcBorders/>
             <w:vAlign w:val="center"/>
@@ -20492,7 +20495,7 @@
         </w:tc>
         <w:tc>
           <w:tcPr>
-            <w:tcW w:w="2489" w:type="dxa"/>
+            <w:tcW w:w="2490" w:type="dxa"/>
             <w:tcBorders/>
             <w:vAlign w:val="center"/>
           </w:tcPr>
@@ -20587,7 +20590,7 @@
         </w:tc>
         <w:tc>
           <w:tcPr>
-            <w:tcW w:w="3683" w:type="dxa"/>
+            <w:tcW w:w="3682" w:type="dxa"/>
             <w:gridSpan w:val="2"/>
             <w:tcBorders/>
             <w:vAlign w:val="center"/>
@@ -20619,7 +20622,7 @@
         </w:tc>
         <w:tc>
           <w:tcPr>
-            <w:tcW w:w="2489" w:type="dxa"/>
+            <w:tcW w:w="2490" w:type="dxa"/>
             <w:tcBorders/>
             <w:vAlign w:val="center"/>
           </w:tcPr>
@@ -20714,7 +20717,7 @@
         </w:tc>
         <w:tc>
           <w:tcPr>
-            <w:tcW w:w="3683" w:type="dxa"/>
+            <w:tcW w:w="3682" w:type="dxa"/>
             <w:gridSpan w:val="2"/>
             <w:tcBorders/>
             <w:vAlign w:val="center"/>
@@ -20746,7 +20749,7 @@
         </w:tc>
         <w:tc>
           <w:tcPr>
-            <w:tcW w:w="2489" w:type="dxa"/>
+            <w:tcW w:w="2490" w:type="dxa"/>
             <w:tcBorders/>
             <w:vAlign w:val="center"/>
           </w:tcPr>
@@ -20841,7 +20844,7 @@
         </w:tc>
         <w:tc>
           <w:tcPr>
-            <w:tcW w:w="3683" w:type="dxa"/>
+            <w:tcW w:w="3682" w:type="dxa"/>
             <w:gridSpan w:val="2"/>
             <w:tcBorders/>
             <w:vAlign w:val="center"/>
@@ -20873,7 +20876,7 @@
         </w:tc>
         <w:tc>
           <w:tcPr>
-            <w:tcW w:w="2489" w:type="dxa"/>
+            <w:tcW w:w="2490" w:type="dxa"/>
             <w:tcBorders/>
             <w:vAlign w:val="center"/>
           </w:tcPr>
@@ -20968,7 +20971,7 @@
         </w:tc>
         <w:tc>
           <w:tcPr>
-            <w:tcW w:w="3683" w:type="dxa"/>
+            <w:tcW w:w="3682" w:type="dxa"/>
             <w:gridSpan w:val="2"/>
             <w:tcBorders/>
             <w:vAlign w:val="center"/>
@@ -21000,7 +21003,7 @@
         </w:tc>
         <w:tc>
           <w:tcPr>
-            <w:tcW w:w="2489" w:type="dxa"/>
+            <w:tcW w:w="2490" w:type="dxa"/>
             <w:tcBorders/>
             <w:vAlign w:val="center"/>
           </w:tcPr>
@@ -21078,7 +21081,7 @@
               <wp:positionV relativeFrom="paragraph">
                 <wp:posOffset>45085</wp:posOffset>
               </wp:positionV>
-              <wp:extent cx="18415" cy="146050"/>
+              <wp:extent cx="19050" cy="146050"/>
               <wp:effectExtent l="0" t="0" r="0" b="0"/>
               <wp:wrapSquare wrapText="largest"/>
               <wp:docPr id="147" name="Врезка1"/>
@@ -21089,7 +21092,7 @@
                     <wps:spPr>
                       <a:xfrm>
                         <a:off x="0" y="0"/>
-                        <a:ext cx="17640" cy="145440"/>
+                        <a:ext cx="18360" cy="145440"/>
                       </a:xfrm>
                       <a:prstGeom prst="rect">
                         <a:avLst/>
@@ -21131,7 +21134,7 @@
         </mc:Choice>
         <mc:Fallback>
           <w:pict>
-            <v:rect id="shape_0" ID="Врезка1" stroked="f" style="position:absolute;margin-left:521.75pt;margin-top:3.55pt;width:1.35pt;height:11.4pt;mso-position-horizontal-relative:page">
+            <v:rect id="shape_0" ID="Врезка1" stroked="f" style="position:absolute;margin-left:521.75pt;margin-top:3.55pt;width:1.4pt;height:11.4pt;mso-position-horizontal-relative:page">
               <w10:wrap type="none"/>
               <v:fill o:detectmouseclick="t" on="false"/>
               <v:stroke color="#3465a4" joinstyle="round" endcap="flat"/>

</xml_diff>

<commit_message>
[frontend.map Marker SVG patrol inside] +
</commit_message>
<xml_diff>
--- a/frontend/md/Условные обозначения.docx
+++ b/frontend/md/Условные обозначения.docx
@@ -4149,6 +4149,72 @@
                 <w:lang w:val="en-US"/>
               </w:rPr>
               <w:t>icon-svg-force_patrol_control_inside</w:t>
+            </w:r>
+          </w:p>
+          <w:p>
+            <w:pPr>
+              <w:pStyle w:val="Normal"/>
+              <w:widowControl/>
+              <w:tabs>
+                <w:tab w:val="clear" w:pos="709"/>
+                <w:tab w:val="left" w:pos="1418" w:leader="none"/>
+              </w:tabs>
+              <w:suppressAutoHyphens w:val="true"/>
+              <w:bidi w:val="0"/>
+              <w:spacing w:before="0" w:after="0"/>
+              <w:ind w:left="0" w:right="0" w:hanging="0"/>
+              <w:jc w:val="both"/>
+              <w:rPr>
+                <w:b w:val="false"/>
+                <w:b w:val="false"/>
+                <w:bCs w:val="false"/>
+                <w:sz w:val="20"/>
+                <w:szCs w:val="20"/>
+                <w:lang w:val="en-US"/>
+              </w:rPr>
+            </w:pPr>
+            <w:r>
+              <w:rPr>
+                <w:b w:val="false"/>
+                <w:bCs w:val="false"/>
+                <w:sz w:val="20"/>
+                <w:szCs w:val="20"/>
+                <w:lang w:val="en-US"/>
+              </w:rPr>
+              <w:t>+rotate</w:t>
+            </w:r>
+          </w:p>
+          <w:p>
+            <w:pPr>
+              <w:pStyle w:val="Normal"/>
+              <w:widowControl/>
+              <w:tabs>
+                <w:tab w:val="clear" w:pos="709"/>
+                <w:tab w:val="left" w:pos="1418" w:leader="none"/>
+              </w:tabs>
+              <w:suppressAutoHyphens w:val="true"/>
+              <w:bidi w:val="0"/>
+              <w:spacing w:before="0" w:after="0"/>
+              <w:ind w:left="0" w:right="0" w:hanging="0"/>
+              <w:jc w:val="both"/>
+              <w:rPr>
+                <w:b w:val="false"/>
+                <w:b w:val="false"/>
+                <w:bCs w:val="false"/>
+                <w:sz w:val="20"/>
+                <w:szCs w:val="20"/>
+                <w:lang w:val="en-US"/>
+              </w:rPr>
+            </w:pPr>
+            <w:r>
+              <w:rPr>
+                <w:b w:val="false"/>
+                <w:bCs w:val="false"/>
+                <w:sz w:val="20"/>
+                <w:szCs w:val="20"/>
+                <w:lang w:val="en-US"/>
+              </w:rPr>
+              <w:t>+text</w:t>
             </w:r>
           </w:p>
         </w:tc>

</xml_diff>

<commit_message>
[frontend.map Marker SVG helicopter] +
</commit_message>
<xml_diff>
--- a/frontend/md/Условные обозначения.docx
+++ b/frontend/md/Условные обозначения.docx
@@ -4148,7 +4148,7 @@
                 <w:szCs w:val="20"/>
                 <w:lang w:val="en-US"/>
               </w:rPr>
-              <w:t>icon-svg-force_patrol_control_inside</w:t>
+              <w:t>icon-svg-force_patrol_inside</w:t>
             </w:r>
           </w:p>
           <w:p>
@@ -6371,25 +6371,108 @@
           <w:p>
             <w:pPr>
               <w:pStyle w:val="Normal"/>
-              <w:tabs>
-                <w:tab w:val="clear" w:pos="709"/>
-                <w:tab w:val="left" w:pos="1418" w:leader="none"/>
-              </w:tabs>
-              <w:ind w:firstLine="426"/>
-              <w:jc w:val="both"/>
-              <w:rPr>
-                <w:b/>
-                <w:b/>
-                <w:sz w:val="28"/>
-                <w:szCs w:val="28"/>
-              </w:rPr>
-            </w:pPr>
-            <w:r>
-              <w:rPr>
-                <w:b/>
-                <w:sz w:val="28"/>
-                <w:szCs w:val="28"/>
-              </w:rPr>
+              <w:widowControl/>
+              <w:tabs>
+                <w:tab w:val="clear" w:pos="709"/>
+                <w:tab w:val="left" w:pos="1418" w:leader="none"/>
+              </w:tabs>
+              <w:suppressAutoHyphens w:val="true"/>
+              <w:bidi w:val="0"/>
+              <w:spacing w:before="0" w:after="0"/>
+              <w:ind w:left="0" w:right="0" w:hanging="0"/>
+              <w:jc w:val="both"/>
+              <w:rPr>
+                <w:b w:val="false"/>
+                <w:b w:val="false"/>
+                <w:bCs w:val="false"/>
+                <w:sz w:val="20"/>
+                <w:szCs w:val="20"/>
+              </w:rPr>
+            </w:pPr>
+            <w:r>
+              <w:rPr>
+                <w:b w:val="false"/>
+                <w:bCs w:val="false"/>
+                <w:sz w:val="20"/>
+                <w:szCs w:val="20"/>
+              </w:rPr>
+              <w:t xml:space="preserve">1. </w:t>
+            </w:r>
+            <w:r>
+              <w:rPr>
+                <w:b w:val="false"/>
+                <w:bCs w:val="false"/>
+                <w:sz w:val="20"/>
+                <w:szCs w:val="20"/>
+              </w:rPr>
+              <w:t>icon-svg-force_</w:t>
+            </w:r>
+            <w:r>
+              <w:rPr>
+                <w:b w:val="false"/>
+                <w:bCs w:val="false"/>
+                <w:sz w:val="20"/>
+                <w:szCs w:val="20"/>
+              </w:rPr>
+              <w:t>helicopter</w:t>
+            </w:r>
+            <w:r>
+              <w:rPr>
+                <w:b w:val="false"/>
+                <w:bCs w:val="false"/>
+                <w:sz w:val="20"/>
+                <w:szCs w:val="20"/>
+              </w:rPr>
+              <w:t>_</w:t>
+            </w:r>
+            <w:r>
+              <w:rPr>
+                <w:b w:val="false"/>
+                <w:bCs w:val="false"/>
+                <w:sz w:val="20"/>
+                <w:szCs w:val="20"/>
+              </w:rPr>
+              <w:t>inside</w:t>
+            </w:r>
+          </w:p>
+          <w:p>
+            <w:pPr>
+              <w:pStyle w:val="Normal"/>
+              <w:widowControl/>
+              <w:tabs>
+                <w:tab w:val="clear" w:pos="709"/>
+                <w:tab w:val="left" w:pos="1418" w:leader="none"/>
+              </w:tabs>
+              <w:suppressAutoHyphens w:val="true"/>
+              <w:bidi w:val="0"/>
+              <w:spacing w:before="0" w:after="0"/>
+              <w:ind w:left="0" w:right="0" w:hanging="0"/>
+              <w:jc w:val="both"/>
+              <w:rPr>
+                <w:b w:val="false"/>
+                <w:b w:val="false"/>
+                <w:bCs w:val="false"/>
+                <w:sz w:val="20"/>
+                <w:szCs w:val="20"/>
+              </w:rPr>
+            </w:pPr>
+            <w:r>
+              <w:rPr>
+                <w:b w:val="false"/>
+                <w:bCs w:val="false"/>
+                <w:sz w:val="20"/>
+                <w:szCs w:val="20"/>
+              </w:rPr>
+              <w:t>+</w:t>
+            </w:r>
+            <w:r>
+              <w:rPr>
+                <w:b w:val="false"/>
+                <w:bCs w:val="false"/>
+                <w:sz w:val="20"/>
+                <w:szCs w:val="20"/>
+              </w:rPr>
+              <w:t>text</w:t>
             </w:r>
           </w:p>
         </w:tc>
@@ -19167,7 +19250,7 @@
                 <w:szCs w:val="20"/>
                 <w:lang w:val="en-US"/>
               </w:rPr>
-              <w:t>con-svg-force_patrol_control_</w:t>
+              <w:t>con-svg-force_patrol_</w:t>
             </w:r>
             <w:r>
               <w:rPr>
@@ -21185,6 +21268,165 @@
                 <w:szCs w:val="20"/>
               </w:rPr>
               <w:t>Провод для контрабандного перемещения через Государственную границу жидких веществ, с указанием наименования веществ и времени обнаружения</w:t>
+            </w:r>
+          </w:p>
+        </w:tc>
+      </w:tr>
+      <w:tr>
+        <w:trPr/>
+        <w:tc>
+          <w:tcPr>
+            <w:tcW w:w="3682" w:type="dxa"/>
+            <w:tcBorders/>
+            <w:vAlign w:val="center"/>
+          </w:tcPr>
+          <w:p>
+            <w:pPr>
+              <w:pStyle w:val="Normal"/>
+              <w:tabs>
+                <w:tab w:val="clear" w:pos="709"/>
+                <w:tab w:val="left" w:pos="1418" w:leader="none"/>
+              </w:tabs>
+              <w:ind w:firstLine="426"/>
+              <w:jc w:val="both"/>
+              <w:rPr>
+                <w:b/>
+                <w:b/>
+                <w:sz w:val="28"/>
+                <w:szCs w:val="28"/>
+              </w:rPr>
+            </w:pPr>
+            <w:r>
+              <w:rPr/>
+            </w:r>
+          </w:p>
+        </w:tc>
+        <w:tc>
+          <w:tcPr>
+            <w:tcW w:w="3682" w:type="dxa"/>
+            <w:gridSpan w:val="2"/>
+            <w:tcBorders/>
+            <w:vAlign w:val="center"/>
+          </w:tcPr>
+          <w:p>
+            <w:pPr>
+              <w:pStyle w:val="Normal"/>
+              <w:widowControl/>
+              <w:tabs>
+                <w:tab w:val="clear" w:pos="709"/>
+                <w:tab w:val="left" w:pos="1418" w:leader="none"/>
+              </w:tabs>
+              <w:suppressAutoHyphens w:val="true"/>
+              <w:bidi w:val="0"/>
+              <w:spacing w:before="0" w:after="0"/>
+              <w:ind w:left="0" w:right="0" w:hanging="0"/>
+              <w:jc w:val="both"/>
+              <w:rPr>
+                <w:b w:val="false"/>
+                <w:b w:val="false"/>
+                <w:bCs w:val="false"/>
+                <w:sz w:val="20"/>
+                <w:szCs w:val="20"/>
+              </w:rPr>
+            </w:pPr>
+            <w:r>
+              <w:rPr>
+                <w:b w:val="false"/>
+                <w:bCs w:val="false"/>
+                <w:sz w:val="20"/>
+                <w:szCs w:val="20"/>
+              </w:rPr>
+              <w:t>icon-svg-force_</w:t>
+            </w:r>
+            <w:r>
+              <w:rPr>
+                <w:b w:val="false"/>
+                <w:bCs w:val="false"/>
+                <w:sz w:val="20"/>
+                <w:szCs w:val="20"/>
+              </w:rPr>
+              <w:t>helicopter</w:t>
+            </w:r>
+            <w:r>
+              <w:rPr>
+                <w:b w:val="false"/>
+                <w:bCs w:val="false"/>
+                <w:sz w:val="20"/>
+                <w:szCs w:val="20"/>
+              </w:rPr>
+              <w:t>_</w:t>
+            </w:r>
+            <w:r>
+              <w:rPr>
+                <w:b w:val="false"/>
+                <w:bCs w:val="false"/>
+                <w:sz w:val="20"/>
+                <w:szCs w:val="20"/>
+              </w:rPr>
+              <w:t>outside</w:t>
+            </w:r>
+          </w:p>
+          <w:p>
+            <w:pPr>
+              <w:pStyle w:val="Normal"/>
+              <w:widowControl/>
+              <w:tabs>
+                <w:tab w:val="clear" w:pos="709"/>
+                <w:tab w:val="left" w:pos="1418" w:leader="none"/>
+              </w:tabs>
+              <w:suppressAutoHyphens w:val="true"/>
+              <w:bidi w:val="0"/>
+              <w:spacing w:before="0" w:after="0"/>
+              <w:ind w:left="0" w:right="0" w:hanging="0"/>
+              <w:jc w:val="both"/>
+              <w:rPr>
+                <w:b w:val="false"/>
+                <w:b w:val="false"/>
+                <w:bCs w:val="false"/>
+                <w:sz w:val="20"/>
+                <w:szCs w:val="20"/>
+              </w:rPr>
+            </w:pPr>
+            <w:r>
+              <w:rPr>
+                <w:b w:val="false"/>
+                <w:bCs w:val="false"/>
+                <w:sz w:val="20"/>
+                <w:szCs w:val="20"/>
+              </w:rPr>
+              <w:t>+text</w:t>
+            </w:r>
+          </w:p>
+        </w:tc>
+        <w:tc>
+          <w:tcPr>
+            <w:tcW w:w="2490" w:type="dxa"/>
+            <w:tcBorders/>
+            <w:vAlign w:val="center"/>
+          </w:tcPr>
+          <w:p>
+            <w:pPr>
+              <w:pStyle w:val="Normal"/>
+              <w:widowControl/>
+              <w:tabs>
+                <w:tab w:val="clear" w:pos="709"/>
+                <w:tab w:val="left" w:pos="1418" w:leader="none"/>
+              </w:tabs>
+              <w:suppressAutoHyphens w:val="true"/>
+              <w:bidi w:val="0"/>
+              <w:spacing w:before="0" w:after="0"/>
+              <w:ind w:left="0" w:right="0" w:hanging="0"/>
+              <w:jc w:val="both"/>
+              <w:rPr>
+                <w:b/>
+                <w:b/>
+                <w:sz w:val="28"/>
+                <w:szCs w:val="28"/>
+              </w:rPr>
+            </w:pPr>
+            <w:r>
+              <w:rPr/>
+              <w:t>Вертолет зарубежный</w:t>
             </w:r>
           </w:p>
         </w:tc>

</xml_diff>

<commit_message>
[frontend.map Marker SVG quadrocopter] +
</commit_message>
<xml_diff>
--- a/frontend/md/Условные обозначения.docx
+++ b/frontend/md/Условные обозначения.docx
@@ -3416,6 +3416,113 @@
                 <w:tab w:val="clear" w:pos="709"/>
                 <w:tab w:val="left" w:pos="1418" w:leader="none"/>
               </w:tabs>
+              <w:ind w:firstLine="142"/>
+              <w:jc w:val="both"/>
+              <w:rPr>
+                <w:b/>
+                <w:b/>
+                <w:sz w:val="28"/>
+                <w:szCs w:val="28"/>
+                <w:lang w:val="en-US"/>
+              </w:rPr>
+            </w:pPr>
+            <w:r>
+              <w:rPr/>
+            </w:r>
+          </w:p>
+        </w:tc>
+        <w:tc>
+          <w:tcPr>
+            <w:tcW w:w="3681" w:type="dxa"/>
+            <w:gridSpan w:val="2"/>
+            <w:tcBorders/>
+            <w:vAlign w:val="center"/>
+          </w:tcPr>
+          <w:p>
+            <w:pPr>
+              <w:pStyle w:val="Normal"/>
+              <w:widowControl/>
+              <w:tabs>
+                <w:tab w:val="clear" w:pos="709"/>
+                <w:tab w:val="left" w:pos="1418" w:leader="none"/>
+              </w:tabs>
+              <w:suppressAutoHyphens w:val="true"/>
+              <w:bidi w:val="0"/>
+              <w:spacing w:before="0" w:after="0"/>
+              <w:ind w:left="0" w:right="0" w:hanging="0"/>
+              <w:jc w:val="left"/>
+              <w:rPr>
+                <w:b w:val="false"/>
+                <w:b w:val="false"/>
+                <w:bCs w:val="false"/>
+                <w:sz w:val="20"/>
+                <w:szCs w:val="20"/>
+                <w:lang w:val="en-US"/>
+              </w:rPr>
+            </w:pPr>
+            <w:r>
+              <w:rPr>
+                <w:b w:val="false"/>
+                <w:bCs w:val="false"/>
+                <w:sz w:val="20"/>
+                <w:szCs w:val="20"/>
+                <w:lang w:val="en-US"/>
+              </w:rPr>
+              <w:t xml:space="preserve">line-force_quadcopter_route_inside </w:t>
+            </w:r>
+            <w:r>
+              <w:rPr>
+                <w:b w:val="false"/>
+                <w:bCs w:val="false"/>
+                <w:sz w:val="20"/>
+                <w:szCs w:val="20"/>
+                <w:lang w:val="en-US"/>
+              </w:rPr>
+              <w:t>hidden</w:t>
+            </w:r>
+          </w:p>
+        </w:tc>
+        <w:tc>
+          <w:tcPr>
+            <w:tcW w:w="2491" w:type="dxa"/>
+            <w:tcBorders/>
+            <w:vAlign w:val="center"/>
+          </w:tcPr>
+          <w:p>
+            <w:pPr>
+              <w:pStyle w:val="Normal"/>
+              <w:tabs>
+                <w:tab w:val="clear" w:pos="709"/>
+                <w:tab w:val="left" w:pos="1418" w:leader="none"/>
+              </w:tabs>
+              <w:jc w:val="both"/>
+              <w:rPr>
+                <w:sz w:val="20"/>
+                <w:szCs w:val="20"/>
+              </w:rPr>
+            </w:pPr>
+            <w:r>
+              <w:rPr/>
+              <w:t>Маршрут полета квадрокоптера</w:t>
+            </w:r>
+          </w:p>
+        </w:tc>
+      </w:tr>
+      <w:tr>
+        <w:trPr/>
+        <w:tc>
+          <w:tcPr>
+            <w:tcW w:w="3682" w:type="dxa"/>
+            <w:tcBorders/>
+            <w:vAlign w:val="center"/>
+          </w:tcPr>
+          <w:p>
+            <w:pPr>
+              <w:pStyle w:val="Normal"/>
+              <w:tabs>
+                <w:tab w:val="clear" w:pos="709"/>
+                <w:tab w:val="left" w:pos="1418" w:leader="none"/>
+              </w:tabs>
               <w:ind w:firstLine="426"/>
               <w:jc w:val="both"/>
               <w:rPr>
@@ -21419,7 +21526,27 @@
                 <w:szCs w:val="20"/>
                 <w:lang w:val="en-US"/>
               </w:rPr>
-              <w:t>line-force_helicopter_route_inside hidden</w:t>
+              <w:t>line-force_helicopter_route_</w:t>
+            </w:r>
+            <w:r>
+              <w:rPr>
+                <w:b w:val="false"/>
+                <w:bCs w:val="false"/>
+                <w:sz w:val="20"/>
+                <w:szCs w:val="20"/>
+                <w:lang w:val="en-US"/>
+              </w:rPr>
+              <w:t>out</w:t>
+            </w:r>
+            <w:r>
+              <w:rPr>
+                <w:b w:val="false"/>
+                <w:bCs w:val="false"/>
+                <w:sz w:val="20"/>
+                <w:szCs w:val="20"/>
+                <w:lang w:val="en-US"/>
+              </w:rPr>
+              <w:t>side hidden</w:t>
             </w:r>
           </w:p>
         </w:tc>
@@ -21456,6 +21583,151 @@
             <w:r>
               <w:rPr/>
               <w:t>Вертолет зарубежный</w:t>
+            </w:r>
+          </w:p>
+        </w:tc>
+      </w:tr>
+    </w:tbl>
+    <w:tbl>
+      <w:tblPr>
+        <w:tblW w:w="9854" w:type="dxa"/>
+        <w:jc w:val="left"/>
+        <w:tblInd w:w="0" w:type="dxa"/>
+        <w:tblCellMar>
+          <w:top w:w="57" w:type="dxa"/>
+          <w:left w:w="108" w:type="dxa"/>
+          <w:bottom w:w="57" w:type="dxa"/>
+          <w:right w:w="108" w:type="dxa"/>
+        </w:tblCellMar>
+        <w:tblLook w:val="04a0" w:noHBand="0" w:noVBand="1" w:firstColumn="1" w:lastRow="0" w:lastColumn="0" w:firstRow="1"/>
+      </w:tblPr>
+      <w:tblGrid>
+        <w:gridCol w:w="3682"/>
+        <w:gridCol w:w="3681"/>
+        <w:gridCol w:w="2491"/>
+      </w:tblGrid>
+      <w:tr>
+        <w:trPr/>
+        <w:tc>
+          <w:tcPr>
+            <w:tcW w:w="3682" w:type="dxa"/>
+            <w:tcBorders/>
+            <w:vAlign w:val="center"/>
+          </w:tcPr>
+          <w:p>
+            <w:pPr>
+              <w:pStyle w:val="Normal"/>
+              <w:tabs>
+                <w:tab w:val="clear" w:pos="709"/>
+                <w:tab w:val="left" w:pos="1418" w:leader="none"/>
+              </w:tabs>
+              <w:ind w:firstLine="142"/>
+              <w:jc w:val="both"/>
+              <w:rPr>
+                <w:b/>
+                <w:b/>
+                <w:sz w:val="28"/>
+                <w:szCs w:val="28"/>
+                <w:lang w:val="en-US"/>
+              </w:rPr>
+            </w:pPr>
+            <w:r>
+              <w:rPr/>
+            </w:r>
+          </w:p>
+        </w:tc>
+        <w:tc>
+          <w:tcPr>
+            <w:tcW w:w="3681" w:type="dxa"/>
+            <w:tcBorders/>
+            <w:vAlign w:val="center"/>
+          </w:tcPr>
+          <w:p>
+            <w:pPr>
+              <w:pStyle w:val="Normal"/>
+              <w:widowControl/>
+              <w:tabs>
+                <w:tab w:val="clear" w:pos="709"/>
+                <w:tab w:val="left" w:pos="1418" w:leader="none"/>
+              </w:tabs>
+              <w:suppressAutoHyphens w:val="true"/>
+              <w:bidi w:val="0"/>
+              <w:spacing w:before="0" w:after="0"/>
+              <w:ind w:left="0" w:right="0" w:hanging="0"/>
+              <w:jc w:val="left"/>
+              <w:rPr>
+                <w:b w:val="false"/>
+                <w:b w:val="false"/>
+                <w:bCs w:val="false"/>
+                <w:sz w:val="20"/>
+                <w:szCs w:val="20"/>
+                <w:lang w:val="en-US"/>
+              </w:rPr>
+            </w:pPr>
+            <w:r>
+              <w:rPr>
+                <w:b w:val="false"/>
+                <w:bCs w:val="false"/>
+                <w:sz w:val="20"/>
+                <w:szCs w:val="20"/>
+                <w:lang w:val="en-US"/>
+              </w:rPr>
+              <w:t>line-force_quadcopter_route_</w:t>
+            </w:r>
+            <w:r>
+              <w:rPr>
+                <w:b w:val="false"/>
+                <w:bCs w:val="false"/>
+                <w:sz w:val="20"/>
+                <w:szCs w:val="20"/>
+                <w:lang w:val="en-US"/>
+              </w:rPr>
+              <w:t>out</w:t>
+            </w:r>
+            <w:r>
+              <w:rPr>
+                <w:b w:val="false"/>
+                <w:bCs w:val="false"/>
+                <w:sz w:val="20"/>
+                <w:szCs w:val="20"/>
+                <w:lang w:val="en-US"/>
+              </w:rPr>
+              <w:t xml:space="preserve">side </w:t>
+            </w:r>
+            <w:r>
+              <w:rPr>
+                <w:b w:val="false"/>
+                <w:bCs w:val="false"/>
+                <w:sz w:val="20"/>
+                <w:szCs w:val="20"/>
+                <w:lang w:val="en-US"/>
+              </w:rPr>
+              <w:t>hidden</w:t>
+            </w:r>
+          </w:p>
+        </w:tc>
+        <w:tc>
+          <w:tcPr>
+            <w:tcW w:w="2491" w:type="dxa"/>
+            <w:tcBorders/>
+            <w:vAlign w:val="center"/>
+          </w:tcPr>
+          <w:p>
+            <w:pPr>
+              <w:pStyle w:val="Normal"/>
+              <w:tabs>
+                <w:tab w:val="clear" w:pos="709"/>
+                <w:tab w:val="left" w:pos="1418" w:leader="none"/>
+              </w:tabs>
+              <w:jc w:val="both"/>
+              <w:rPr>
+                <w:sz w:val="20"/>
+                <w:szCs w:val="20"/>
+              </w:rPr>
+            </w:pPr>
+            <w:r>
+              <w:rPr/>
+              <w:t>Маршрут полета квадрокоптера зарубежный</w:t>
             </w:r>
           </w:p>
         </w:tc>
@@ -21464,12 +21736,6 @@
     <w:p>
       <w:pPr>
         <w:pStyle w:val="Normal"/>
-        <w:tabs>
-          <w:tab w:val="clear" w:pos="709"/>
-          <w:tab w:val="left" w:pos="1418" w:leader="none"/>
-        </w:tabs>
-        <w:ind w:firstLine="720"/>
-        <w:jc w:val="center"/>
         <w:rPr/>
       </w:pPr>
       <w:r>
@@ -22494,6 +22760,28 @@
     <w:pPr/>
     <w:rPr/>
   </w:style>
+  <w:style w:type="paragraph" w:styleId="Style29">
+    <w:name w:val="Содержимое таблицы"/>
+    <w:basedOn w:val="Normal"/>
+    <w:qFormat/>
+    <w:pPr>
+      <w:suppressLineNumbers/>
+    </w:pPr>
+    <w:rPr/>
+  </w:style>
+  <w:style w:type="paragraph" w:styleId="Style30">
+    <w:name w:val="Заголовок таблицы"/>
+    <w:basedOn w:val="Style29"/>
+    <w:qFormat/>
+    <w:pPr>
+      <w:suppressLineNumbers/>
+      <w:jc w:val="center"/>
+    </w:pPr>
+    <w:rPr>
+      <w:b/>
+      <w:bCs/>
+    </w:rPr>
+  </w:style>
   <w:style w:type="numbering" w:styleId="NoList" w:default="1">
     <w:name w:val="No List"/>
     <w:semiHidden/>

</xml_diff>